<commit_message>
manuale utente quasi completato
manuale utente completato, salvo inserimento immagine dell'applicazione e possibili variazioni della posizione dei pulsanti
</commit_message>
<xml_diff>
--- a/Manuale Utente.docx
+++ b/Manuale Utente.docx
@@ -6,6 +6,26 @@
       <w:pPr>
         <w:jc w:val="center"/>
         <w:rPr>
+          <w:sz w:val="36"/>
+          <w:szCs w:val="36"/>
+        </w:rPr>
+      </w:pPr>
+      <w:r>
+        <w:rPr>
+          <w:sz w:val="36"/>
+          <w:szCs w:val="36"/>
+        </w:rPr>
+        <w:t>Manuale Utente</w:t>
+      </w:r>
+    </w:p>
+    <w:p>
+      <w:pPr>
+        <w:pStyle w:val="Paragrafoelenco"/>
+        <w:numPr>
+          <w:ilvl w:val="0"/>
+          <w:numId w:val="1"/>
+        </w:numPr>
+        <w:rPr>
           <w:sz w:val="32"/>
           <w:szCs w:val="32"/>
         </w:rPr>
@@ -15,27 +35,44 @@
           <w:sz w:val="32"/>
           <w:szCs w:val="32"/>
         </w:rPr>
-        <w:t>Manuale Utente</w:t>
-      </w:r>
-    </w:p>
-    <w:p>
-      <w:pPr>
-        <w:pStyle w:val="Paragrafoelenco"/>
-        <w:numPr>
-          <w:ilvl w:val="0"/>
-          <w:numId w:val="1"/>
-        </w:numPr>
+        <w:t>Introduzione</w:t>
+      </w:r>
+    </w:p>
+    <w:p>
+      <w:pPr>
+        <w:pStyle w:val="Paragrafoelenco"/>
         <w:rPr>
           <w:sz w:val="28"/>
           <w:szCs w:val="28"/>
         </w:rPr>
       </w:pPr>
-      <w:r>
+    </w:p>
+    <w:p>
+      <w:pPr>
+        <w:pStyle w:val="Paragrafoelenco"/>
+        <w:numPr>
+          <w:ilvl w:val="1"/>
+          <w:numId w:val="2"/>
+        </w:numPr>
         <w:rPr>
           <w:sz w:val="28"/>
           <w:szCs w:val="28"/>
         </w:rPr>
-        <w:t>Introduzione</w:t>
+      </w:pPr>
+      <w:r>
+        <w:rPr>
+          <w:sz w:val="28"/>
+          <w:szCs w:val="28"/>
+        </w:rPr>
+        <w:t>Obiettivo del documento</w:t>
+      </w:r>
+    </w:p>
+    <w:p>
+      <w:pPr>
+        <w:ind w:left="708"/>
+      </w:pPr>
+      <w:r>
+        <w:t>Il presente documento descrive le modalità di utilizzo dell’applicazione C# per la gestione di un istituto scolastico da parte di un dirigente.</w:t>
       </w:r>
     </w:p>
     <w:p>
@@ -46,45 +83,14 @@
           <w:numId w:val="2"/>
         </w:numPr>
         <w:rPr>
-          <w:sz w:val="24"/>
-          <w:szCs w:val="24"/>
-        </w:rPr>
-      </w:pPr>
-      <w:r>
-        <w:rPr>
-          <w:sz w:val="24"/>
-          <w:szCs w:val="24"/>
-        </w:rPr>
-        <w:t>Obiettivo del documento</w:t>
-      </w:r>
-    </w:p>
-    <w:p>
-      <w:pPr>
-        <w:ind w:left="708"/>
-      </w:pPr>
-      <w:r>
-        <w:t>Il presente documento descrive le modalità di utilizzo dell’applicazione</w:t>
-      </w:r>
-      <w:r>
-        <w:t xml:space="preserve"> C# per la gestione di un istituto scolastico da parte di un dirigente.</w:t>
-      </w:r>
-    </w:p>
-    <w:p>
-      <w:pPr>
-        <w:pStyle w:val="Paragrafoelenco"/>
-        <w:numPr>
-          <w:ilvl w:val="1"/>
-          <w:numId w:val="2"/>
-        </w:numPr>
-        <w:rPr>
-          <w:sz w:val="24"/>
-          <w:szCs w:val="24"/>
-        </w:rPr>
-      </w:pPr>
-      <w:r>
-        <w:rPr>
-          <w:sz w:val="24"/>
-          <w:szCs w:val="24"/>
+          <w:sz w:val="28"/>
+          <w:szCs w:val="28"/>
+        </w:rPr>
+      </w:pPr>
+      <w:r>
+        <w:rPr>
+          <w:sz w:val="28"/>
+          <w:szCs w:val="28"/>
         </w:rPr>
         <w:t>Sintesi del documento</w:t>
       </w:r>
@@ -94,13 +100,7 @@
         <w:ind w:left="720"/>
       </w:pPr>
       <w:r>
-        <w:t xml:space="preserve">Il documento descrive le funzionalità dell’applicazione </w:t>
-      </w:r>
-      <w:r>
-        <w:t>C# per la gestione di un istituto scolastico</w:t>
-      </w:r>
-      <w:r>
-        <w:t>.</w:t>
+        <w:t>Il documento descrive le funzionalità dell’applicazione C# per la gestione di un istituto scolastico.</w:t>
       </w:r>
       <w:r>
         <w:br/>
@@ -140,10 +140,3166 @@
         </w:numPr>
       </w:pPr>
       <w:r>
-        <w:t>Inserimento, modifica e eliminazione d</w:t>
-      </w:r>
-      <w:r>
-        <w:t>ei voti degli studenti</w:t>
+        <w:t>Inserimento, modifica e eliminazione di materie</w:t>
+      </w:r>
+    </w:p>
+    <w:p>
+      <w:pPr>
+        <w:pStyle w:val="Paragrafoelenco"/>
+        <w:numPr>
+          <w:ilvl w:val="0"/>
+          <w:numId w:val="3"/>
+        </w:numPr>
+      </w:pPr>
+      <w:r>
+        <w:t>Inserimento, modifica e eliminazione dei voti degli studenti</w:t>
+      </w:r>
+    </w:p>
+    <w:p>
+      <w:pPr>
+        <w:pStyle w:val="Paragrafoelenco"/>
+        <w:numPr>
+          <w:ilvl w:val="0"/>
+          <w:numId w:val="3"/>
+        </w:numPr>
+      </w:pPr>
+      <w:r>
+        <w:t>Visualizzazione del registro con tutti i voti degli studenti</w:t>
+      </w:r>
+    </w:p>
+    <w:p/>
+    <w:p>
+      <w:pPr>
+        <w:pStyle w:val="Paragrafoelenco"/>
+        <w:numPr>
+          <w:ilvl w:val="0"/>
+          <w:numId w:val="1"/>
+        </w:numPr>
+        <w:rPr>
+          <w:sz w:val="32"/>
+          <w:szCs w:val="32"/>
+        </w:rPr>
+      </w:pPr>
+      <w:r>
+        <w:rPr>
+          <w:sz w:val="32"/>
+          <w:szCs w:val="32"/>
+        </w:rPr>
+        <w:t>I</w:t>
+      </w:r>
+      <w:r>
+        <w:rPr>
+          <w:sz w:val="32"/>
+          <w:szCs w:val="32"/>
+        </w:rPr>
+        <w:t>nformazioni sul manuale</w:t>
+      </w:r>
+    </w:p>
+    <w:p>
+      <w:pPr>
+        <w:pStyle w:val="Paragrafoelenco"/>
+        <w:rPr>
+          <w:sz w:val="28"/>
+          <w:szCs w:val="28"/>
+        </w:rPr>
+      </w:pPr>
+    </w:p>
+    <w:p>
+      <w:pPr>
+        <w:pStyle w:val="Paragrafoelenco"/>
+        <w:numPr>
+          <w:ilvl w:val="1"/>
+          <w:numId w:val="7"/>
+        </w:numPr>
+        <w:rPr>
+          <w:sz w:val="28"/>
+          <w:szCs w:val="28"/>
+        </w:rPr>
+      </w:pPr>
+      <w:r>
+        <w:rPr>
+          <w:sz w:val="28"/>
+          <w:szCs w:val="28"/>
+        </w:rPr>
+        <w:t xml:space="preserve">Destinatari </w:t>
+      </w:r>
+      <w:r>
+        <w:rPr>
+          <w:sz w:val="28"/>
+          <w:szCs w:val="28"/>
+        </w:rPr>
+        <w:t xml:space="preserve">del </w:t>
+      </w:r>
+      <w:r>
+        <w:rPr>
+          <w:sz w:val="28"/>
+          <w:szCs w:val="28"/>
+        </w:rPr>
+        <w:t>manuale</w:t>
+      </w:r>
+    </w:p>
+    <w:p>
+      <w:pPr>
+        <w:ind w:left="708"/>
+      </w:pPr>
+      <w:r>
+        <w:t>Il manuale è destinato ai dirigenti scolastici che utilizzano l’applicazione per la gestione di un istituto scolastico</w:t>
+      </w:r>
+    </w:p>
+    <w:p/>
+    <w:p>
+      <w:pPr>
+        <w:pStyle w:val="Paragrafoelenco"/>
+        <w:numPr>
+          <w:ilvl w:val="0"/>
+          <w:numId w:val="1"/>
+        </w:numPr>
+        <w:rPr>
+          <w:sz w:val="32"/>
+          <w:szCs w:val="32"/>
+        </w:rPr>
+      </w:pPr>
+      <w:r>
+        <w:rPr>
+          <w:sz w:val="32"/>
+          <w:szCs w:val="32"/>
+        </w:rPr>
+        <w:t>Contenuti del manuale</w:t>
+      </w:r>
+    </w:p>
+    <w:p>
+      <w:pPr>
+        <w:pStyle w:val="Paragrafoelenco"/>
+        <w:rPr>
+          <w:sz w:val="28"/>
+          <w:szCs w:val="28"/>
+        </w:rPr>
+      </w:pPr>
+    </w:p>
+    <w:p>
+      <w:pPr>
+        <w:pStyle w:val="Paragrafoelenco"/>
+        <w:rPr>
+          <w:sz w:val="28"/>
+          <w:szCs w:val="28"/>
+        </w:rPr>
+      </w:pPr>
+      <w:r>
+        <w:rPr>
+          <w:sz w:val="28"/>
+          <w:szCs w:val="28"/>
+        </w:rPr>
+        <w:t>3.1)</w:t>
+      </w:r>
+      <w:r>
+        <w:rPr>
+          <w:sz w:val="28"/>
+          <w:szCs w:val="28"/>
+        </w:rPr>
+        <w:tab/>
+        <w:t>Requisiti minimi per l’utilizzo dell’applicazione</w:t>
+      </w:r>
+    </w:p>
+    <w:p>
+      <w:r>
+        <w:rPr>
+          <w:sz w:val="24"/>
+          <w:szCs w:val="24"/>
+        </w:rPr>
+        <w:tab/>
+      </w:r>
+      <w:r>
+        <w:t>I requisiti mini per l’utilizzo dell’applicazione sono i seguenti:</w:t>
+      </w:r>
+    </w:p>
+    <w:p>
+      <w:pPr>
+        <w:pStyle w:val="Paragrafoelenco"/>
+        <w:numPr>
+          <w:ilvl w:val="0"/>
+          <w:numId w:val="8"/>
+        </w:numPr>
+      </w:pPr>
+      <w:r>
+        <w:t>Sistema operativo: Windows 11 Home e superiori</w:t>
+      </w:r>
+    </w:p>
+    <w:p>
+      <w:pPr>
+        <w:pStyle w:val="Paragrafoelenco"/>
+        <w:numPr>
+          <w:ilvl w:val="0"/>
+          <w:numId w:val="8"/>
+        </w:numPr>
+      </w:pPr>
+      <w:r>
+        <w:t>Connessione internet</w:t>
+      </w:r>
+    </w:p>
+    <w:p>
+      <w:pPr>
+        <w:ind w:firstLine="708"/>
+        <w:rPr>
+          <w:sz w:val="24"/>
+          <w:szCs w:val="24"/>
+        </w:rPr>
+      </w:pPr>
+      <w:r>
+        <w:rPr>
+          <w:sz w:val="28"/>
+          <w:szCs w:val="28"/>
+        </w:rPr>
+        <w:t>3.</w:t>
+      </w:r>
+      <w:r>
+        <w:rPr>
+          <w:sz w:val="28"/>
+          <w:szCs w:val="28"/>
+        </w:rPr>
+        <w:t>2</w:t>
+      </w:r>
+      <w:r>
+        <w:rPr>
+          <w:sz w:val="28"/>
+          <w:szCs w:val="28"/>
+        </w:rPr>
+        <w:t>)</w:t>
+      </w:r>
+      <w:r>
+        <w:rPr>
+          <w:sz w:val="28"/>
+          <w:szCs w:val="28"/>
+        </w:rPr>
+        <w:tab/>
+      </w:r>
+      <w:r>
+        <w:rPr>
+          <w:sz w:val="28"/>
+          <w:szCs w:val="28"/>
+        </w:rPr>
+        <w:t>Schermata della funzione</w:t>
+      </w:r>
+    </w:p>
+    <w:p>
+      <w:pPr>
+        <w:ind w:firstLine="708"/>
+      </w:pPr>
+      <w:r>
+        <w:t>Una volta avviata l’applicazione vi troverete davanti questa schermata:</w:t>
+      </w:r>
+    </w:p>
+    <w:p>
+      <w:pPr>
+        <w:ind w:firstLine="708"/>
+      </w:pPr>
+      <w:r>
+        <w:t>*foto schermata</w:t>
+      </w:r>
+      <w:r>
+        <w:t>*</w:t>
+      </w:r>
+    </w:p>
+    <w:p>
+      <w:pPr>
+        <w:ind w:firstLine="708"/>
+      </w:pPr>
+      <w:r>
+        <w:t xml:space="preserve">Nella parte </w:t>
+      </w:r>
+      <w:r>
+        <w:t>superiore</w:t>
+      </w:r>
+      <w:r>
+        <w:t xml:space="preserve"> </w:t>
+      </w:r>
+      <w:r>
+        <w:t>sono</w:t>
+      </w:r>
+      <w:r>
+        <w:t xml:space="preserve"> present</w:t>
+      </w:r>
+      <w:r>
+        <w:t>i</w:t>
+      </w:r>
+      <w:r>
+        <w:t xml:space="preserve"> il logo dell’applicazione</w:t>
+      </w:r>
+      <w:r>
+        <w:t xml:space="preserve"> e i seguenti bottoni:</w:t>
+      </w:r>
+    </w:p>
+    <w:p>
+      <w:pPr>
+        <w:pStyle w:val="Paragrafoelenco"/>
+        <w:numPr>
+          <w:ilvl w:val="0"/>
+          <w:numId w:val="9"/>
+        </w:numPr>
+      </w:pPr>
+      <w:r>
+        <w:t xml:space="preserve">Visualizza Registro Studenti: permette la visualizzazione di tutti </w:t>
+      </w:r>
+      <w:r>
+        <w:t>gli studenti</w:t>
+      </w:r>
+      <w:r>
+        <w:t xml:space="preserve"> presenti nel database attraverso la schermata della parte destra dell’applicazione</w:t>
+      </w:r>
+    </w:p>
+    <w:p>
+      <w:pPr>
+        <w:pStyle w:val="Paragrafoelenco"/>
+        <w:numPr>
+          <w:ilvl w:val="0"/>
+          <w:numId w:val="9"/>
+        </w:numPr>
+      </w:pPr>
+      <w:r>
+        <w:t xml:space="preserve">Visualizza </w:t>
+      </w:r>
+      <w:r>
+        <w:t>C</w:t>
+      </w:r>
+      <w:r>
+        <w:t xml:space="preserve">lassi: </w:t>
+      </w:r>
+      <w:r>
+        <w:t xml:space="preserve">permette la visualizzazione di tutte le </w:t>
+      </w:r>
+      <w:r>
+        <w:t>classi (anno e sezione)</w:t>
+      </w:r>
+      <w:r>
+        <w:t xml:space="preserve"> presenti nel database attraverso la scherma della parte destra dell’applicazione</w:t>
+      </w:r>
+    </w:p>
+    <w:p>
+      <w:pPr>
+        <w:pStyle w:val="Paragrafoelenco"/>
+        <w:numPr>
+          <w:ilvl w:val="0"/>
+          <w:numId w:val="9"/>
+        </w:numPr>
+      </w:pPr>
+      <w:r>
+        <w:lastRenderedPageBreak/>
+        <w:t>Visualizza Materie: permette la visualizzazione di tutte le materie presenti nel database attraverso la scherma della parte destra dell’applicazione</w:t>
+      </w:r>
+    </w:p>
+    <w:p>
+      <w:pPr>
+        <w:pStyle w:val="Paragrafoelenco"/>
+        <w:numPr>
+          <w:ilvl w:val="0"/>
+          <w:numId w:val="9"/>
+        </w:numPr>
+      </w:pPr>
+      <w:r>
+        <w:t xml:space="preserve">Visualizza Registro </w:t>
+      </w:r>
+      <w:r>
+        <w:t>Vot</w:t>
+      </w:r>
+      <w:r>
+        <w:t>i: permette la visualizzazione di tutti</w:t>
+      </w:r>
+      <w:r>
+        <w:t xml:space="preserve"> i</w:t>
+      </w:r>
+      <w:r>
+        <w:t xml:space="preserve"> voti presenti nel database attraverso la schermata della parte destra dell’applicazione</w:t>
+      </w:r>
+    </w:p>
+    <w:p>
+      <w:pPr>
+        <w:ind w:firstLine="708"/>
+      </w:pPr>
+      <w:r>
+        <w:t>Nella parte destra dell’applicazione è presente la schermata di visualizzazione del database</w:t>
+      </w:r>
+    </w:p>
+    <w:p>
+      <w:pPr>
+        <w:ind w:left="708"/>
+      </w:pPr>
+      <w:r>
+        <w:t>Nella parte i</w:t>
+      </w:r>
+      <w:r>
+        <w:t>n</w:t>
+      </w:r>
+      <w:r>
+        <w:t xml:space="preserve">feriore dell’applicazione </w:t>
+      </w:r>
+      <w:r>
+        <w:t>sono presenti i seguenti bottoni:</w:t>
+      </w:r>
+    </w:p>
+    <w:p>
+      <w:pPr>
+        <w:pStyle w:val="Paragrafoelenco"/>
+        <w:numPr>
+          <w:ilvl w:val="0"/>
+          <w:numId w:val="11"/>
+        </w:numPr>
+      </w:pPr>
+      <w:r>
+        <w:t>Inserisci: permette di inserire una riga nella schermata attiva nella parte destra dell’applicazione</w:t>
+      </w:r>
+    </w:p>
+    <w:p>
+      <w:pPr>
+        <w:pStyle w:val="Paragrafoelenco"/>
+        <w:numPr>
+          <w:ilvl w:val="0"/>
+          <w:numId w:val="11"/>
+        </w:numPr>
+      </w:pPr>
+      <w:r>
+        <w:t xml:space="preserve">Cerca: permette di cercare uno specifico elemento nella schermata al momento presente nella parte destra </w:t>
+      </w:r>
+      <w:r>
+        <w:t>dell’applicazione</w:t>
+      </w:r>
+    </w:p>
+    <w:p>
+      <w:pPr>
+        <w:pStyle w:val="Paragrafoelenco"/>
+        <w:numPr>
+          <w:ilvl w:val="0"/>
+          <w:numId w:val="11"/>
+        </w:numPr>
+      </w:pPr>
+      <w:r>
+        <w:t xml:space="preserve">Modifica: permette di modificare i dati della riga selezionata </w:t>
+      </w:r>
+      <w:r>
+        <w:t>nella schermata attiva nella parte destra dell’applicazione</w:t>
+      </w:r>
+    </w:p>
+    <w:p>
+      <w:pPr>
+        <w:pStyle w:val="Paragrafoelenco"/>
+        <w:numPr>
+          <w:ilvl w:val="0"/>
+          <w:numId w:val="11"/>
+        </w:numPr>
+      </w:pPr>
+      <w:r>
+        <w:t xml:space="preserve">Elimina: permette di eliminare la riga selezionata </w:t>
+      </w:r>
+      <w:r>
+        <w:t>nella schermata al momento presente nella parte destra dell’applicazione</w:t>
+      </w:r>
+    </w:p>
+    <w:p>
+      <w:pPr>
+        <w:ind w:firstLine="708"/>
+        <w:rPr>
+          <w:sz w:val="28"/>
+          <w:szCs w:val="28"/>
+        </w:rPr>
+      </w:pPr>
+      <w:r>
+        <w:rPr>
+          <w:sz w:val="28"/>
+          <w:szCs w:val="28"/>
+        </w:rPr>
+        <w:t>3.</w:t>
+      </w:r>
+      <w:r>
+        <w:rPr>
+          <w:sz w:val="28"/>
+          <w:szCs w:val="28"/>
+        </w:rPr>
+        <w:t>3</w:t>
+      </w:r>
+      <w:r>
+        <w:rPr>
+          <w:sz w:val="28"/>
+          <w:szCs w:val="28"/>
+        </w:rPr>
+        <w:t>)</w:t>
+      </w:r>
+      <w:r>
+        <w:rPr>
+          <w:sz w:val="28"/>
+          <w:szCs w:val="28"/>
+        </w:rPr>
+        <w:tab/>
+      </w:r>
+      <w:r>
+        <w:rPr>
+          <w:sz w:val="28"/>
+          <w:szCs w:val="28"/>
+        </w:rPr>
+        <w:t>Gestione studenti</w:t>
+      </w:r>
+    </w:p>
+    <w:p>
+      <w:pPr>
+        <w:ind w:left="360" w:firstLine="708"/>
+        <w:rPr>
+          <w:sz w:val="24"/>
+          <w:szCs w:val="24"/>
+        </w:rPr>
+      </w:pPr>
+      <w:r>
+        <w:rPr>
+          <w:sz w:val="24"/>
+          <w:szCs w:val="24"/>
+        </w:rPr>
+        <w:t>3.3</w:t>
+      </w:r>
+      <w:r>
+        <w:rPr>
+          <w:sz w:val="24"/>
+          <w:szCs w:val="24"/>
+        </w:rPr>
+        <w:t>.1</w:t>
+      </w:r>
+      <w:r>
+        <w:rPr>
+          <w:sz w:val="24"/>
+          <w:szCs w:val="24"/>
+        </w:rPr>
+        <w:t>)</w:t>
+      </w:r>
+      <w:r>
+        <w:rPr>
+          <w:sz w:val="24"/>
+          <w:szCs w:val="24"/>
+        </w:rPr>
+        <w:tab/>
+        <w:t>Inserimento di un</w:t>
+      </w:r>
+      <w:r>
+        <w:rPr>
+          <w:sz w:val="24"/>
+          <w:szCs w:val="24"/>
+        </w:rPr>
+        <w:t>o studente</w:t>
+      </w:r>
+    </w:p>
+    <w:p>
+      <w:pPr>
+        <w:ind w:left="360" w:firstLine="708"/>
+      </w:pPr>
+      <w:r>
+        <w:t xml:space="preserve">Nel caso in cui si voglia inserire un nuovo </w:t>
+      </w:r>
+      <w:r>
+        <w:t>studente</w:t>
+      </w:r>
+      <w:r>
+        <w:t xml:space="preserve"> eseguire le seguenti azioni:</w:t>
+      </w:r>
+    </w:p>
+    <w:p>
+      <w:pPr>
+        <w:pStyle w:val="Paragrafoelenco"/>
+        <w:numPr>
+          <w:ilvl w:val="0"/>
+          <w:numId w:val="12"/>
+        </w:numPr>
+      </w:pPr>
+      <w:r>
+        <w:t>Premere il pulsante “Visualizza Registro Studenti” in basso a sinistra</w:t>
+      </w:r>
+      <w:r>
+        <w:t xml:space="preserve"> per aprire la schermata de</w:t>
+      </w:r>
+      <w:r>
+        <w:t>gl</w:t>
+      </w:r>
+      <w:r>
+        <w:t>i</w:t>
+      </w:r>
+      <w:r>
+        <w:t xml:space="preserve"> studenti</w:t>
+      </w:r>
+    </w:p>
+    <w:p>
+      <w:pPr>
+        <w:pStyle w:val="Paragrafoelenco"/>
+        <w:numPr>
+          <w:ilvl w:val="0"/>
+          <w:numId w:val="12"/>
+        </w:numPr>
+      </w:pPr>
+      <w:r>
+        <w:t>Premere il pulsante “Inserisci” nella parte inferiore dell’applicazione</w:t>
+      </w:r>
+    </w:p>
+    <w:p>
+      <w:pPr>
+        <w:pStyle w:val="Paragrafoelenco"/>
+        <w:numPr>
+          <w:ilvl w:val="0"/>
+          <w:numId w:val="12"/>
+        </w:numPr>
+      </w:pPr>
+      <w:r>
+        <w:t>Digitare la matricola dello studente nel campo “Matricola”</w:t>
+      </w:r>
+    </w:p>
+    <w:p>
+      <w:pPr>
+        <w:pStyle w:val="Paragrafoelenco"/>
+        <w:numPr>
+          <w:ilvl w:val="0"/>
+          <w:numId w:val="12"/>
+        </w:numPr>
+      </w:pPr>
+      <w:r>
+        <w:t xml:space="preserve">Digitare </w:t>
+      </w:r>
+      <w:r>
+        <w:t>il nome</w:t>
+      </w:r>
+      <w:r>
+        <w:t xml:space="preserve"> dello studente nel campo “</w:t>
+      </w:r>
+      <w:r>
+        <w:t>Nome</w:t>
+      </w:r>
+      <w:r>
+        <w:t>”</w:t>
+      </w:r>
+    </w:p>
+    <w:p>
+      <w:pPr>
+        <w:pStyle w:val="Paragrafoelenco"/>
+        <w:numPr>
+          <w:ilvl w:val="0"/>
+          <w:numId w:val="12"/>
+        </w:numPr>
+      </w:pPr>
+      <w:r>
+        <w:t xml:space="preserve">Digitare </w:t>
+      </w:r>
+      <w:r>
+        <w:t>il cognome</w:t>
+      </w:r>
+      <w:r>
+        <w:t xml:space="preserve"> dello studente nel campo “</w:t>
+      </w:r>
+      <w:r>
+        <w:t>Cognome</w:t>
+      </w:r>
+      <w:r>
+        <w:t>”</w:t>
+      </w:r>
+    </w:p>
+    <w:p>
+      <w:pPr>
+        <w:pStyle w:val="Paragrafoelenco"/>
+        <w:numPr>
+          <w:ilvl w:val="0"/>
+          <w:numId w:val="12"/>
+        </w:numPr>
+      </w:pPr>
+      <w:r>
+        <w:t xml:space="preserve">Premere il pulsante “Inserisci </w:t>
+      </w:r>
+      <w:r>
+        <w:t>studente</w:t>
+      </w:r>
+      <w:r>
+        <w:t>”</w:t>
+      </w:r>
+    </w:p>
+    <w:p>
+      <w:pPr>
+        <w:ind w:left="360" w:firstLine="708"/>
+        <w:rPr>
+          <w:sz w:val="24"/>
+          <w:szCs w:val="24"/>
+        </w:rPr>
+      </w:pPr>
+      <w:r>
+        <w:rPr>
+          <w:sz w:val="24"/>
+          <w:szCs w:val="24"/>
+        </w:rPr>
+        <w:t>3.</w:t>
+      </w:r>
+      <w:r>
+        <w:rPr>
+          <w:sz w:val="24"/>
+          <w:szCs w:val="24"/>
+        </w:rPr>
+        <w:t>6.2</w:t>
+      </w:r>
+      <w:r>
+        <w:rPr>
+          <w:sz w:val="24"/>
+          <w:szCs w:val="24"/>
+        </w:rPr>
+        <w:t>)</w:t>
+      </w:r>
+      <w:r>
+        <w:rPr>
+          <w:sz w:val="24"/>
+          <w:szCs w:val="24"/>
+        </w:rPr>
+        <w:tab/>
+      </w:r>
+      <w:r>
+        <w:rPr>
+          <w:sz w:val="24"/>
+          <w:szCs w:val="24"/>
+        </w:rPr>
+        <w:t>Ricerca di uno studente</w:t>
+      </w:r>
+    </w:p>
+    <w:p>
+      <w:pPr>
+        <w:ind w:left="360" w:firstLine="708"/>
+      </w:pPr>
+      <w:r>
+        <w:t xml:space="preserve">Nel caso in cui si </w:t>
+      </w:r>
+      <w:r>
+        <w:t xml:space="preserve">voglia </w:t>
+      </w:r>
+      <w:r>
+        <w:t>cerc</w:t>
+      </w:r>
+      <w:r>
+        <w:t>a</w:t>
+      </w:r>
+      <w:r>
+        <w:t xml:space="preserve">re uno specifico studente </w:t>
+      </w:r>
+      <w:r>
+        <w:t>eseguire le seguenti azioni:</w:t>
+      </w:r>
+    </w:p>
+    <w:p>
+      <w:pPr>
+        <w:pStyle w:val="Paragrafoelenco"/>
+        <w:numPr>
+          <w:ilvl w:val="0"/>
+          <w:numId w:val="12"/>
+        </w:numPr>
+      </w:pPr>
+      <w:r>
+        <w:t>Premere il pulsante “Visualizza Registro Studenti” in basso a sinistra per aprire la schermata de</w:t>
+      </w:r>
+      <w:r>
+        <w:t>gl</w:t>
+      </w:r>
+      <w:r>
+        <w:t>i</w:t>
+      </w:r>
+      <w:r>
+        <w:t xml:space="preserve"> studenti</w:t>
+      </w:r>
+    </w:p>
+    <w:p>
+      <w:pPr>
+        <w:pStyle w:val="Paragrafoelenco"/>
+        <w:numPr>
+          <w:ilvl w:val="0"/>
+          <w:numId w:val="12"/>
+        </w:numPr>
+      </w:pPr>
+      <w:r>
+        <w:t>Premere il pulsante “</w:t>
+      </w:r>
+      <w:r>
+        <w:t>Cerca</w:t>
+      </w:r>
+      <w:r>
+        <w:t>” nella parte inferiore dell’applicazione</w:t>
+      </w:r>
+    </w:p>
+    <w:p>
+      <w:pPr>
+        <w:pStyle w:val="Paragrafoelenco"/>
+        <w:numPr>
+          <w:ilvl w:val="0"/>
+          <w:numId w:val="12"/>
+        </w:numPr>
+      </w:pPr>
+      <w:r>
+        <w:t xml:space="preserve">Nel caso sia </w:t>
+      </w:r>
+      <w:r>
+        <w:t>conosciuta</w:t>
+      </w:r>
+      <w:r>
+        <w:t xml:space="preserve"> la matricola dello studente </w:t>
+      </w:r>
+      <w:r>
+        <w:t>compilare</w:t>
+      </w:r>
+      <w:r>
+        <w:t xml:space="preserve"> il campo “Matricola”</w:t>
+      </w:r>
+    </w:p>
+    <w:p>
+      <w:pPr>
+        <w:pStyle w:val="Paragrafoelenco"/>
+        <w:numPr>
+          <w:ilvl w:val="0"/>
+          <w:numId w:val="12"/>
+        </w:numPr>
+      </w:pPr>
+      <w:r>
+        <w:t xml:space="preserve">Nel caso sia </w:t>
+      </w:r>
+      <w:r>
+        <w:t>conosciuto</w:t>
+      </w:r>
+      <w:r>
+        <w:t xml:space="preserve"> </w:t>
+      </w:r>
+      <w:r>
+        <w:t>il nome</w:t>
+      </w:r>
+      <w:r>
+        <w:t xml:space="preserve"> dello studente </w:t>
+      </w:r>
+      <w:r>
+        <w:t>compilare</w:t>
+      </w:r>
+      <w:r>
+        <w:t xml:space="preserve"> il campo “</w:t>
+      </w:r>
+      <w:r>
+        <w:t>Nome</w:t>
+      </w:r>
+      <w:r>
+        <w:t>”</w:t>
+      </w:r>
+    </w:p>
+    <w:p>
+      <w:pPr>
+        <w:pStyle w:val="Paragrafoelenco"/>
+        <w:numPr>
+          <w:ilvl w:val="0"/>
+          <w:numId w:val="12"/>
+        </w:numPr>
+      </w:pPr>
+      <w:r>
+        <w:t xml:space="preserve">Nel caso sia </w:t>
+      </w:r>
+      <w:r>
+        <w:t>conosciuto</w:t>
+      </w:r>
+      <w:r>
+        <w:t xml:space="preserve"> </w:t>
+      </w:r>
+      <w:r>
+        <w:t>il cognome</w:t>
+      </w:r>
+      <w:r>
+        <w:t xml:space="preserve"> dello studente </w:t>
+      </w:r>
+      <w:r>
+        <w:t>compilare</w:t>
+      </w:r>
+      <w:r>
+        <w:t xml:space="preserve"> il campo “</w:t>
+      </w:r>
+      <w:r>
+        <w:t>Cognome</w:t>
+      </w:r>
+      <w:r>
+        <w:t>”</w:t>
+      </w:r>
+    </w:p>
+    <w:p>
+      <w:pPr>
+        <w:pStyle w:val="Paragrafoelenco"/>
+        <w:numPr>
+          <w:ilvl w:val="0"/>
+          <w:numId w:val="12"/>
+        </w:numPr>
+      </w:pPr>
+      <w:r>
+        <w:t>Premere il pulsante “</w:t>
+      </w:r>
+      <w:r>
+        <w:t>Cerca studente</w:t>
+      </w:r>
+      <w:r>
+        <w:t>”</w:t>
+      </w:r>
+    </w:p>
+    <w:p>
+      <w:pPr>
+        <w:ind w:left="360" w:firstLine="708"/>
+        <w:rPr>
+          <w:sz w:val="24"/>
+          <w:szCs w:val="24"/>
+        </w:rPr>
+      </w:pPr>
+      <w:r>
+        <w:rPr>
+          <w:sz w:val="24"/>
+          <w:szCs w:val="24"/>
+        </w:rPr>
+        <w:t>3.</w:t>
+      </w:r>
+      <w:r>
+        <w:rPr>
+          <w:sz w:val="24"/>
+          <w:szCs w:val="24"/>
+        </w:rPr>
+        <w:t>3.2</w:t>
+      </w:r>
+      <w:r>
+        <w:rPr>
+          <w:sz w:val="24"/>
+          <w:szCs w:val="24"/>
+        </w:rPr>
+        <w:t>)</w:t>
+      </w:r>
+      <w:r>
+        <w:rPr>
+          <w:sz w:val="24"/>
+          <w:szCs w:val="24"/>
+        </w:rPr>
+        <w:tab/>
+      </w:r>
+      <w:r>
+        <w:rPr>
+          <w:sz w:val="24"/>
+          <w:szCs w:val="24"/>
+        </w:rPr>
+        <w:t>Modifica</w:t>
+      </w:r>
+      <w:r>
+        <w:rPr>
+          <w:sz w:val="24"/>
+          <w:szCs w:val="24"/>
+        </w:rPr>
+        <w:t xml:space="preserve"> di un</w:t>
+      </w:r>
+      <w:r>
+        <w:rPr>
+          <w:sz w:val="24"/>
+          <w:szCs w:val="24"/>
+        </w:rPr>
+        <w:t>o studente</w:t>
+      </w:r>
+    </w:p>
+    <w:p>
+      <w:pPr>
+        <w:ind w:left="360" w:firstLine="708"/>
+      </w:pPr>
+      <w:r>
+        <w:t xml:space="preserve">Nel caso in cui si voglia </w:t>
+      </w:r>
+      <w:r>
+        <w:t>modificare</w:t>
+      </w:r>
+      <w:r>
+        <w:t xml:space="preserve"> un</w:t>
+      </w:r>
+      <w:r>
+        <w:t>o</w:t>
+      </w:r>
+      <w:r>
+        <w:t xml:space="preserve"> studente</w:t>
+      </w:r>
+      <w:r>
+        <w:t xml:space="preserve"> eseguire le seguenti azioni:</w:t>
+      </w:r>
+    </w:p>
+    <w:p>
+      <w:pPr>
+        <w:pStyle w:val="Paragrafoelenco"/>
+        <w:numPr>
+          <w:ilvl w:val="0"/>
+          <w:numId w:val="12"/>
+        </w:numPr>
+      </w:pPr>
+      <w:r>
+        <w:t>Premere il pulsante “Visualizza Registro Studenti” in basso a sinistra</w:t>
+      </w:r>
+      <w:r>
+        <w:t xml:space="preserve"> per aprire la scherm</w:t>
+      </w:r>
+      <w:r>
+        <w:t>ata de</w:t>
+      </w:r>
+      <w:r>
+        <w:t>gl</w:t>
+      </w:r>
+      <w:r>
+        <w:t>i</w:t>
+      </w:r>
+      <w:r>
+        <w:t xml:space="preserve"> studenti</w:t>
+      </w:r>
+    </w:p>
+    <w:p>
+      <w:pPr>
+        <w:pStyle w:val="Paragrafoelenco"/>
+        <w:numPr>
+          <w:ilvl w:val="0"/>
+          <w:numId w:val="12"/>
+        </w:numPr>
+      </w:pPr>
+      <w:r>
+        <w:t xml:space="preserve">Selezionare la riga con </w:t>
+      </w:r>
+      <w:r>
+        <w:t xml:space="preserve">lo studente </w:t>
+      </w:r>
+      <w:r>
+        <w:t>da modificare</w:t>
+      </w:r>
+    </w:p>
+    <w:p>
+      <w:pPr>
+        <w:pStyle w:val="Paragrafoelenco"/>
+        <w:numPr>
+          <w:ilvl w:val="0"/>
+          <w:numId w:val="12"/>
+        </w:numPr>
+      </w:pPr>
+      <w:r>
+        <w:t>Premere il pulsante “</w:t>
+      </w:r>
+      <w:r>
+        <w:t>Modifica</w:t>
+      </w:r>
+      <w:r>
+        <w:t>” nella parte inferiore dell’applicazione</w:t>
+      </w:r>
+    </w:p>
+    <w:p>
+      <w:pPr>
+        <w:pStyle w:val="Paragrafoelenco"/>
+        <w:numPr>
+          <w:ilvl w:val="0"/>
+          <w:numId w:val="12"/>
+        </w:numPr>
+      </w:pPr>
+      <w:r>
+        <w:t>Nel caso sia errata</w:t>
+      </w:r>
+      <w:r>
+        <w:t xml:space="preserve"> la matricola dello studente</w:t>
+      </w:r>
+      <w:r>
+        <w:t xml:space="preserve"> modificare</w:t>
+      </w:r>
+      <w:r>
+        <w:t xml:space="preserve"> </w:t>
+      </w:r>
+      <w:r>
+        <w:t>i</w:t>
+      </w:r>
+      <w:r>
+        <w:t>l campo “Matricola”</w:t>
+      </w:r>
+    </w:p>
+    <w:p>
+      <w:pPr>
+        <w:pStyle w:val="Paragrafoelenco"/>
+        <w:numPr>
+          <w:ilvl w:val="0"/>
+          <w:numId w:val="12"/>
+        </w:numPr>
+      </w:pPr>
+      <w:r>
+        <w:lastRenderedPageBreak/>
+        <w:t>Nel caso sia errat</w:t>
+      </w:r>
+      <w:r>
+        <w:t>o</w:t>
+      </w:r>
+      <w:r>
+        <w:t xml:space="preserve"> </w:t>
+      </w:r>
+      <w:r>
+        <w:t>i</w:t>
+      </w:r>
+      <w:r>
+        <w:t>l</w:t>
+      </w:r>
+      <w:r>
+        <w:t xml:space="preserve"> nome dello studente</w:t>
+      </w:r>
+      <w:r>
+        <w:t xml:space="preserve"> </w:t>
+      </w:r>
+      <w:r>
+        <w:t xml:space="preserve">modificare il campo </w:t>
+      </w:r>
+      <w:r>
+        <w:t>“Nome”</w:t>
+      </w:r>
+      <w:r>
+        <w:t xml:space="preserve"> </w:t>
+      </w:r>
+    </w:p>
+    <w:p>
+      <w:pPr>
+        <w:pStyle w:val="Paragrafoelenco"/>
+        <w:numPr>
+          <w:ilvl w:val="0"/>
+          <w:numId w:val="12"/>
+        </w:numPr>
+      </w:pPr>
+      <w:r>
+        <w:t>Nel caso sia errat</w:t>
+      </w:r>
+      <w:r>
+        <w:t>o</w:t>
+      </w:r>
+      <w:r>
+        <w:t xml:space="preserve"> </w:t>
+      </w:r>
+      <w:r>
+        <w:t>i</w:t>
+      </w:r>
+      <w:r>
+        <w:t>l</w:t>
+      </w:r>
+      <w:r>
+        <w:t xml:space="preserve"> </w:t>
+      </w:r>
+      <w:r>
+        <w:t>cog</w:t>
+      </w:r>
+      <w:r>
+        <w:t>nome dello studente</w:t>
+      </w:r>
+      <w:r>
+        <w:t xml:space="preserve"> modificare il campo </w:t>
+      </w:r>
+      <w:r>
+        <w:t>“</w:t>
+      </w:r>
+      <w:r>
+        <w:t>Cogn</w:t>
+      </w:r>
+      <w:r>
+        <w:t>ome”</w:t>
+      </w:r>
+      <w:r>
+        <w:t xml:space="preserve"> </w:t>
+      </w:r>
+    </w:p>
+    <w:p>
+      <w:pPr>
+        <w:pStyle w:val="Paragrafoelenco"/>
+        <w:numPr>
+          <w:ilvl w:val="0"/>
+          <w:numId w:val="12"/>
+        </w:numPr>
+      </w:pPr>
+      <w:r>
+        <w:t xml:space="preserve">Premere il pulsante “Modifica </w:t>
+      </w:r>
+      <w:r>
+        <w:t>Studente</w:t>
+      </w:r>
+      <w:r>
+        <w:t>”</w:t>
+      </w:r>
+    </w:p>
+    <w:p>
+      <w:pPr>
+        <w:ind w:left="360" w:firstLine="708"/>
+        <w:rPr>
+          <w:sz w:val="24"/>
+          <w:szCs w:val="24"/>
+        </w:rPr>
+      </w:pPr>
+      <w:r>
+        <w:rPr>
+          <w:sz w:val="24"/>
+          <w:szCs w:val="24"/>
+        </w:rPr>
+        <w:t>3.</w:t>
+      </w:r>
+      <w:r>
+        <w:rPr>
+          <w:sz w:val="24"/>
+          <w:szCs w:val="24"/>
+        </w:rPr>
+        <w:t>3.3</w:t>
+      </w:r>
+      <w:r>
+        <w:rPr>
+          <w:sz w:val="24"/>
+          <w:szCs w:val="24"/>
+        </w:rPr>
+        <w:t>)</w:t>
+      </w:r>
+      <w:r>
+        <w:rPr>
+          <w:sz w:val="24"/>
+          <w:szCs w:val="24"/>
+        </w:rPr>
+        <w:tab/>
+      </w:r>
+      <w:r>
+        <w:rPr>
+          <w:sz w:val="24"/>
+          <w:szCs w:val="24"/>
+        </w:rPr>
+        <w:t>Elimin</w:t>
+      </w:r>
+      <w:r>
+        <w:rPr>
+          <w:sz w:val="24"/>
+          <w:szCs w:val="24"/>
+        </w:rPr>
+        <w:t>a</w:t>
+      </w:r>
+      <w:r>
+        <w:rPr>
+          <w:sz w:val="24"/>
+          <w:szCs w:val="24"/>
+        </w:rPr>
+        <w:t>zione</w:t>
+      </w:r>
+      <w:r>
+        <w:rPr>
+          <w:sz w:val="24"/>
+          <w:szCs w:val="24"/>
+        </w:rPr>
+        <w:t xml:space="preserve"> di un</w:t>
+      </w:r>
+      <w:r>
+        <w:rPr>
+          <w:sz w:val="24"/>
+          <w:szCs w:val="24"/>
+        </w:rPr>
+        <w:t>o studente</w:t>
+      </w:r>
+    </w:p>
+    <w:p>
+      <w:pPr>
+        <w:ind w:left="360" w:firstLine="708"/>
+      </w:pPr>
+      <w:r>
+        <w:t xml:space="preserve">Nel caso in cui si voglia </w:t>
+      </w:r>
+      <w:r>
+        <w:t>eliminare</w:t>
+      </w:r>
+      <w:r>
+        <w:t xml:space="preserve"> un</w:t>
+      </w:r>
+      <w:r>
+        <w:t>o</w:t>
+      </w:r>
+      <w:r>
+        <w:t xml:space="preserve"> </w:t>
+      </w:r>
+      <w:r>
+        <w:t>studente</w:t>
+      </w:r>
+      <w:r>
+        <w:t xml:space="preserve"> eseguire le seguenti azioni:</w:t>
+      </w:r>
+    </w:p>
+    <w:p>
+      <w:pPr>
+        <w:pStyle w:val="Paragrafoelenco"/>
+        <w:numPr>
+          <w:ilvl w:val="0"/>
+          <w:numId w:val="12"/>
+        </w:numPr>
+      </w:pPr>
+      <w:r>
+        <w:t>Premere il pulsante “Visualizza Registro Studenti” in basso a sinistra</w:t>
+      </w:r>
+      <w:r>
+        <w:t xml:space="preserve"> per aprire la schermata</w:t>
+      </w:r>
+      <w:r>
+        <w:t xml:space="preserve"> de</w:t>
+      </w:r>
+      <w:r>
+        <w:t>gl</w:t>
+      </w:r>
+      <w:r>
+        <w:t>i</w:t>
+      </w:r>
+      <w:r>
+        <w:t xml:space="preserve"> studenti</w:t>
+      </w:r>
+    </w:p>
+    <w:p>
+      <w:pPr>
+        <w:pStyle w:val="Paragrafoelenco"/>
+        <w:numPr>
+          <w:ilvl w:val="0"/>
+          <w:numId w:val="12"/>
+        </w:numPr>
+      </w:pPr>
+      <w:r>
+        <w:t xml:space="preserve">Selezionare la riga con </w:t>
+      </w:r>
+      <w:r>
+        <w:t>lo studente</w:t>
+      </w:r>
+      <w:r>
+        <w:t xml:space="preserve"> da </w:t>
+      </w:r>
+      <w:r>
+        <w:t>eliminare</w:t>
+      </w:r>
+    </w:p>
+    <w:p>
+      <w:pPr>
+        <w:pStyle w:val="Paragrafoelenco"/>
+        <w:numPr>
+          <w:ilvl w:val="0"/>
+          <w:numId w:val="12"/>
+        </w:numPr>
+      </w:pPr>
+      <w:r>
+        <w:t>Premere il pulsante “</w:t>
+      </w:r>
+      <w:r>
+        <w:t>Elimin</w:t>
+      </w:r>
+      <w:r>
+        <w:t>a” nella parte inferiore dell’applicazione</w:t>
+      </w:r>
+    </w:p>
+    <w:p>
+      <w:pPr>
+        <w:pStyle w:val="Paragrafoelenco"/>
+        <w:numPr>
+          <w:ilvl w:val="0"/>
+          <w:numId w:val="12"/>
+        </w:numPr>
+      </w:pPr>
+      <w:r>
+        <w:t>Premere il pulsante “</w:t>
+      </w:r>
+      <w:r>
+        <w:t>Ok</w:t>
+      </w:r>
+      <w:r>
+        <w:t>”</w:t>
+      </w:r>
+      <w:r>
+        <w:t xml:space="preserve"> nella schermata di conferma</w:t>
+      </w:r>
+    </w:p>
+    <w:p>
+      <w:pPr>
+        <w:ind w:firstLine="708"/>
+        <w:rPr>
+          <w:sz w:val="28"/>
+          <w:szCs w:val="28"/>
+        </w:rPr>
+      </w:pPr>
+      <w:r>
+        <w:rPr>
+          <w:sz w:val="28"/>
+          <w:szCs w:val="28"/>
+        </w:rPr>
+        <w:t>3.</w:t>
+      </w:r>
+      <w:r>
+        <w:rPr>
+          <w:sz w:val="28"/>
+          <w:szCs w:val="28"/>
+        </w:rPr>
+        <w:t>4</w:t>
+      </w:r>
+      <w:r>
+        <w:rPr>
+          <w:sz w:val="28"/>
+          <w:szCs w:val="28"/>
+        </w:rPr>
+        <w:t>)</w:t>
+      </w:r>
+      <w:r>
+        <w:rPr>
+          <w:sz w:val="28"/>
+          <w:szCs w:val="28"/>
+        </w:rPr>
+        <w:tab/>
+        <w:t xml:space="preserve">Gestione </w:t>
+      </w:r>
+      <w:r>
+        <w:rPr>
+          <w:sz w:val="28"/>
+          <w:szCs w:val="28"/>
+        </w:rPr>
+        <w:t>classi</w:t>
+      </w:r>
+    </w:p>
+    <w:p>
+      <w:pPr>
+        <w:ind w:left="360" w:firstLine="708"/>
+        <w:rPr>
+          <w:sz w:val="24"/>
+          <w:szCs w:val="24"/>
+        </w:rPr>
+      </w:pPr>
+      <w:r>
+        <w:rPr>
+          <w:sz w:val="24"/>
+          <w:szCs w:val="24"/>
+        </w:rPr>
+        <w:t>3.</w:t>
+      </w:r>
+      <w:r>
+        <w:rPr>
+          <w:sz w:val="24"/>
+          <w:szCs w:val="24"/>
+        </w:rPr>
+        <w:t>4</w:t>
+      </w:r>
+      <w:r>
+        <w:rPr>
+          <w:sz w:val="24"/>
+          <w:szCs w:val="24"/>
+        </w:rPr>
+        <w:t>.1)</w:t>
+      </w:r>
+      <w:r>
+        <w:rPr>
+          <w:sz w:val="24"/>
+          <w:szCs w:val="24"/>
+        </w:rPr>
+        <w:tab/>
+        <w:t>Inserimento di un</w:t>
+      </w:r>
+      <w:r>
+        <w:rPr>
+          <w:sz w:val="24"/>
+          <w:szCs w:val="24"/>
+        </w:rPr>
+        <w:t xml:space="preserve">a </w:t>
+      </w:r>
+      <w:r>
+        <w:rPr>
+          <w:sz w:val="24"/>
+          <w:szCs w:val="24"/>
+        </w:rPr>
+        <w:t>classe</w:t>
+      </w:r>
+    </w:p>
+    <w:p>
+      <w:pPr>
+        <w:ind w:left="360" w:firstLine="708"/>
+      </w:pPr>
+      <w:r>
+        <w:t>Nel caso in cui si voglia inserire un</w:t>
+      </w:r>
+      <w:r>
+        <w:t>a</w:t>
+      </w:r>
+      <w:r>
+        <w:t xml:space="preserve"> nuov</w:t>
+      </w:r>
+      <w:r>
+        <w:t>a</w:t>
+      </w:r>
+      <w:r>
+        <w:t xml:space="preserve"> </w:t>
+      </w:r>
+      <w:r>
+        <w:t>classe</w:t>
+      </w:r>
+      <w:r>
+        <w:t xml:space="preserve"> eseguire le seguenti azioni:</w:t>
+      </w:r>
+    </w:p>
+    <w:p>
+      <w:pPr>
+        <w:pStyle w:val="Paragrafoelenco"/>
+        <w:numPr>
+          <w:ilvl w:val="0"/>
+          <w:numId w:val="12"/>
+        </w:numPr>
+      </w:pPr>
+      <w:r>
+        <w:t xml:space="preserve">Premere il pulsante “Visualizza </w:t>
+      </w:r>
+      <w:r>
+        <w:t>Classi</w:t>
+      </w:r>
+      <w:r>
+        <w:t>” in basso a sinistra per aprire la schermata de</w:t>
+      </w:r>
+      <w:r>
+        <w:t xml:space="preserve">lle </w:t>
+      </w:r>
+      <w:r>
+        <w:t>classi</w:t>
+      </w:r>
+    </w:p>
+    <w:p>
+      <w:pPr>
+        <w:pStyle w:val="Paragrafoelenco"/>
+        <w:numPr>
+          <w:ilvl w:val="0"/>
+          <w:numId w:val="12"/>
+        </w:numPr>
+      </w:pPr>
+      <w:r>
+        <w:t>Premere il pulsante “Inserisci” nella parte inferiore dell’applicazione</w:t>
+      </w:r>
+    </w:p>
+    <w:p>
+      <w:pPr>
+        <w:pStyle w:val="Paragrafoelenco"/>
+        <w:numPr>
+          <w:ilvl w:val="0"/>
+          <w:numId w:val="12"/>
+        </w:numPr>
+      </w:pPr>
+      <w:r>
+        <w:t xml:space="preserve">Digitare </w:t>
+      </w:r>
+      <w:r>
+        <w:t>l’anno</w:t>
+      </w:r>
+      <w:r>
+        <w:t xml:space="preserve"> </w:t>
+      </w:r>
+      <w:r>
+        <w:t>dell</w:t>
+      </w:r>
+      <w:r>
+        <w:t>a</w:t>
+      </w:r>
+      <w:r>
+        <w:t xml:space="preserve"> </w:t>
+      </w:r>
+      <w:r>
+        <w:t>cl</w:t>
+      </w:r>
+      <w:r>
+        <w:t>a</w:t>
+      </w:r>
+      <w:r>
+        <w:t>sse</w:t>
+      </w:r>
+      <w:r>
+        <w:t xml:space="preserve"> nel campo “</w:t>
+      </w:r>
+      <w:r>
+        <w:t>Anno</w:t>
+      </w:r>
+      <w:r>
+        <w:t>”</w:t>
+      </w:r>
+    </w:p>
+    <w:p>
+      <w:pPr>
+        <w:pStyle w:val="Paragrafoelenco"/>
+        <w:numPr>
+          <w:ilvl w:val="0"/>
+          <w:numId w:val="12"/>
+        </w:numPr>
+      </w:pPr>
+      <w:r>
+        <w:t>Digitare la sezione della classe nel campo “Sezione”</w:t>
+      </w:r>
+    </w:p>
+    <w:p>
+      <w:pPr>
+        <w:pStyle w:val="Paragrafoelenco"/>
+        <w:numPr>
+          <w:ilvl w:val="0"/>
+          <w:numId w:val="12"/>
+        </w:numPr>
+      </w:pPr>
+      <w:r>
+        <w:t xml:space="preserve">Premere il pulsante “Inserisci </w:t>
+      </w:r>
+      <w:r>
+        <w:t>Classe</w:t>
+      </w:r>
+      <w:r>
+        <w:t>”</w:t>
+      </w:r>
+    </w:p>
+    <w:p>
+      <w:pPr>
+        <w:ind w:left="360" w:firstLine="708"/>
+        <w:rPr>
+          <w:sz w:val="24"/>
+          <w:szCs w:val="24"/>
+        </w:rPr>
+      </w:pPr>
+      <w:r>
+        <w:rPr>
+          <w:sz w:val="24"/>
+          <w:szCs w:val="24"/>
+        </w:rPr>
+        <w:t>3.</w:t>
+      </w:r>
+      <w:r>
+        <w:rPr>
+          <w:sz w:val="24"/>
+          <w:szCs w:val="24"/>
+        </w:rPr>
+        <w:t>4</w:t>
+      </w:r>
+      <w:r>
+        <w:rPr>
+          <w:sz w:val="24"/>
+          <w:szCs w:val="24"/>
+        </w:rPr>
+        <w:t>.2</w:t>
+      </w:r>
+      <w:r>
+        <w:rPr>
+          <w:sz w:val="24"/>
+          <w:szCs w:val="24"/>
+        </w:rPr>
+        <w:t>)</w:t>
+      </w:r>
+      <w:r>
+        <w:rPr>
+          <w:sz w:val="24"/>
+          <w:szCs w:val="24"/>
+        </w:rPr>
+        <w:tab/>
+      </w:r>
+      <w:r>
+        <w:rPr>
+          <w:sz w:val="24"/>
+          <w:szCs w:val="24"/>
+        </w:rPr>
+        <w:t>Modifica di un</w:t>
+      </w:r>
+      <w:r>
+        <w:rPr>
+          <w:sz w:val="24"/>
+          <w:szCs w:val="24"/>
+        </w:rPr>
+        <w:t xml:space="preserve">a </w:t>
+      </w:r>
+      <w:r>
+        <w:rPr>
+          <w:sz w:val="24"/>
+          <w:szCs w:val="24"/>
+        </w:rPr>
+        <w:t>classe</w:t>
+      </w:r>
+    </w:p>
+    <w:p>
+      <w:pPr>
+        <w:ind w:left="360" w:firstLine="708"/>
+      </w:pPr>
+      <w:r>
+        <w:t>Nel caso in cui si voglia modificare</w:t>
+      </w:r>
+      <w:r>
+        <w:t xml:space="preserve"> </w:t>
+      </w:r>
+      <w:r>
+        <w:t>un</w:t>
+      </w:r>
+      <w:r>
+        <w:t>a</w:t>
+      </w:r>
+      <w:r>
+        <w:t xml:space="preserve"> </w:t>
+      </w:r>
+      <w:r>
+        <w:t xml:space="preserve">classe </w:t>
+      </w:r>
+      <w:r>
+        <w:t>esistente</w:t>
+      </w:r>
+      <w:r>
+        <w:t xml:space="preserve"> eseguire le seguenti azioni:</w:t>
+      </w:r>
+    </w:p>
+    <w:p>
+      <w:pPr>
+        <w:pStyle w:val="Paragrafoelenco"/>
+        <w:numPr>
+          <w:ilvl w:val="0"/>
+          <w:numId w:val="12"/>
+        </w:numPr>
+      </w:pPr>
+      <w:r>
+        <w:t xml:space="preserve">Premere il pulsante “Visualizza </w:t>
+      </w:r>
+      <w:r>
+        <w:t>Classi</w:t>
+      </w:r>
+      <w:r>
+        <w:t>” in basso a sinistra per aprire la schermata de</w:t>
+      </w:r>
+      <w:r>
+        <w:t>lle classi</w:t>
+      </w:r>
+    </w:p>
+    <w:p>
+      <w:pPr>
+        <w:pStyle w:val="Paragrafoelenco"/>
+        <w:numPr>
+          <w:ilvl w:val="0"/>
+          <w:numId w:val="12"/>
+        </w:numPr>
+      </w:pPr>
+      <w:r>
+        <w:t xml:space="preserve">Selezionare la riga con </w:t>
+      </w:r>
+      <w:r>
+        <w:t xml:space="preserve">la </w:t>
+      </w:r>
+      <w:r>
+        <w:t>classe</w:t>
+      </w:r>
+      <w:r>
+        <w:t xml:space="preserve"> </w:t>
+      </w:r>
+      <w:r>
+        <w:t>da modificare</w:t>
+      </w:r>
+    </w:p>
+    <w:p>
+      <w:pPr>
+        <w:pStyle w:val="Paragrafoelenco"/>
+        <w:numPr>
+          <w:ilvl w:val="0"/>
+          <w:numId w:val="12"/>
+        </w:numPr>
+      </w:pPr>
+      <w:r>
+        <w:t>Premere il pulsante “Modifica” nella parte inferiore dell’applicazione</w:t>
+      </w:r>
+    </w:p>
+    <w:p>
+      <w:pPr>
+        <w:pStyle w:val="Paragrafoelenco"/>
+        <w:numPr>
+          <w:ilvl w:val="0"/>
+          <w:numId w:val="12"/>
+        </w:numPr>
+      </w:pPr>
+      <w:r>
+        <w:t>Nel caso sia errat</w:t>
+      </w:r>
+      <w:r>
+        <w:t>o l’anno d</w:t>
+      </w:r>
+      <w:r>
+        <w:t>e</w:t>
+      </w:r>
+      <w:r>
+        <w:t>lla classe modificare</w:t>
+      </w:r>
+      <w:r>
+        <w:t xml:space="preserve"> il campo “</w:t>
+      </w:r>
+      <w:r>
+        <w:t>Anno</w:t>
+      </w:r>
+      <w:r>
+        <w:t>”</w:t>
+      </w:r>
+    </w:p>
+    <w:p>
+      <w:pPr>
+        <w:pStyle w:val="Paragrafoelenco"/>
+        <w:numPr>
+          <w:ilvl w:val="0"/>
+          <w:numId w:val="12"/>
+        </w:numPr>
+      </w:pPr>
+      <w:r>
+        <w:t>Nel caso sia errat</w:t>
+      </w:r>
+      <w:r>
+        <w:t>a</w:t>
+      </w:r>
+      <w:r>
+        <w:t xml:space="preserve"> l</w:t>
+      </w:r>
+      <w:r>
+        <w:t>a sezione</w:t>
+      </w:r>
+      <w:r>
+        <w:t xml:space="preserve"> della classe modificare il campo “</w:t>
+      </w:r>
+      <w:r>
+        <w:t>Sezione</w:t>
+      </w:r>
+      <w:r>
+        <w:t>”</w:t>
+      </w:r>
+    </w:p>
+    <w:p>
+      <w:pPr>
+        <w:pStyle w:val="Paragrafoelenco"/>
+        <w:numPr>
+          <w:ilvl w:val="0"/>
+          <w:numId w:val="12"/>
+        </w:numPr>
+      </w:pPr>
+      <w:r>
+        <w:t xml:space="preserve">Premere il pulsante “Modifica </w:t>
+      </w:r>
+      <w:r>
+        <w:t>Classe</w:t>
+      </w:r>
+      <w:r>
+        <w:t>”</w:t>
+      </w:r>
+    </w:p>
+    <w:p>
+      <w:pPr>
+        <w:ind w:left="360" w:firstLine="708"/>
+        <w:rPr>
+          <w:sz w:val="24"/>
+          <w:szCs w:val="24"/>
+        </w:rPr>
+      </w:pPr>
+      <w:r>
+        <w:rPr>
+          <w:sz w:val="24"/>
+          <w:szCs w:val="24"/>
+        </w:rPr>
+        <w:t>3.</w:t>
+      </w:r>
+      <w:r>
+        <w:rPr>
+          <w:sz w:val="24"/>
+          <w:szCs w:val="24"/>
+        </w:rPr>
+        <w:t>4</w:t>
+      </w:r>
+      <w:r>
+        <w:rPr>
+          <w:sz w:val="24"/>
+          <w:szCs w:val="24"/>
+        </w:rPr>
+        <w:t>.3</w:t>
+      </w:r>
+      <w:r>
+        <w:rPr>
+          <w:sz w:val="24"/>
+          <w:szCs w:val="24"/>
+        </w:rPr>
+        <w:t>)</w:t>
+      </w:r>
+      <w:r>
+        <w:rPr>
+          <w:sz w:val="24"/>
+          <w:szCs w:val="24"/>
+        </w:rPr>
+        <w:tab/>
+      </w:r>
+      <w:r>
+        <w:rPr>
+          <w:sz w:val="24"/>
+          <w:szCs w:val="24"/>
+        </w:rPr>
+        <w:t>Eliminazione di un</w:t>
+      </w:r>
+      <w:r>
+        <w:rPr>
+          <w:sz w:val="24"/>
+          <w:szCs w:val="24"/>
+        </w:rPr>
+        <w:t>a</w:t>
+      </w:r>
+      <w:r>
+        <w:rPr>
+          <w:sz w:val="24"/>
+          <w:szCs w:val="24"/>
+        </w:rPr>
+        <w:t xml:space="preserve"> </w:t>
+      </w:r>
+      <w:r>
+        <w:rPr>
+          <w:sz w:val="24"/>
+          <w:szCs w:val="24"/>
+        </w:rPr>
+        <w:t>classe</w:t>
+      </w:r>
+    </w:p>
+    <w:p>
+      <w:pPr>
+        <w:ind w:left="360" w:firstLine="708"/>
+      </w:pPr>
+      <w:r>
+        <w:t>Nel caso in cui si voglia eliminare un</w:t>
+      </w:r>
+      <w:r>
+        <w:t>a</w:t>
+      </w:r>
+      <w:r>
+        <w:t xml:space="preserve"> </w:t>
+      </w:r>
+      <w:r>
+        <w:t>classe</w:t>
+      </w:r>
+      <w:r>
+        <w:t xml:space="preserve"> eseguire le seguenti azioni:</w:t>
+      </w:r>
+    </w:p>
+    <w:p>
+      <w:pPr>
+        <w:pStyle w:val="Paragrafoelenco"/>
+        <w:numPr>
+          <w:ilvl w:val="0"/>
+          <w:numId w:val="12"/>
+        </w:numPr>
+      </w:pPr>
+      <w:r>
+        <w:t xml:space="preserve">Premere il pulsante “Visualizza </w:t>
+      </w:r>
+      <w:r>
+        <w:t>Classi</w:t>
+      </w:r>
+      <w:r>
+        <w:t>” in basso a sinistra per aprire la schermata de</w:t>
+      </w:r>
+      <w:r>
+        <w:t>lle classi</w:t>
+      </w:r>
+    </w:p>
+    <w:p>
+      <w:pPr>
+        <w:pStyle w:val="Paragrafoelenco"/>
+        <w:numPr>
+          <w:ilvl w:val="0"/>
+          <w:numId w:val="12"/>
+        </w:numPr>
+      </w:pPr>
+      <w:r>
+        <w:t xml:space="preserve">Selezionare la riga con </w:t>
+      </w:r>
+      <w:r>
+        <w:t xml:space="preserve">la </w:t>
+      </w:r>
+      <w:r>
+        <w:t>classe</w:t>
+      </w:r>
+      <w:r>
+        <w:t xml:space="preserve"> da eliminare</w:t>
+      </w:r>
+    </w:p>
+    <w:p>
+      <w:pPr>
+        <w:pStyle w:val="Paragrafoelenco"/>
+        <w:numPr>
+          <w:ilvl w:val="0"/>
+          <w:numId w:val="12"/>
+        </w:numPr>
+      </w:pPr>
+      <w:r>
+        <w:t>Premere il pulsante “Elimina” nella parte inferiore dell’applicazione</w:t>
+      </w:r>
+    </w:p>
+    <w:p>
+      <w:pPr>
+        <w:pStyle w:val="Paragrafoelenco"/>
+        <w:numPr>
+          <w:ilvl w:val="0"/>
+          <w:numId w:val="12"/>
+        </w:numPr>
+      </w:pPr>
+      <w:r>
+        <w:t>Premere il pulsante “Ok” nella schermata di conferma</w:t>
+      </w:r>
+    </w:p>
+    <w:p>
+      <w:pPr>
+        <w:ind w:firstLine="708"/>
+        <w:rPr>
+          <w:sz w:val="28"/>
+          <w:szCs w:val="28"/>
+        </w:rPr>
+      </w:pPr>
+      <w:r>
+        <w:rPr>
+          <w:sz w:val="28"/>
+          <w:szCs w:val="28"/>
+        </w:rPr>
+        <w:t>3.5)</w:t>
+      </w:r>
+      <w:r>
+        <w:rPr>
+          <w:sz w:val="28"/>
+          <w:szCs w:val="28"/>
+        </w:rPr>
+        <w:tab/>
+        <w:t>Gestione materie</w:t>
+      </w:r>
+    </w:p>
+    <w:p>
+      <w:pPr>
+        <w:ind w:left="360" w:firstLine="708"/>
+        <w:rPr>
+          <w:sz w:val="24"/>
+          <w:szCs w:val="24"/>
+        </w:rPr>
+      </w:pPr>
+      <w:r>
+        <w:rPr>
+          <w:sz w:val="24"/>
+          <w:szCs w:val="24"/>
+        </w:rPr>
+        <w:t>3.</w:t>
+      </w:r>
+      <w:r>
+        <w:rPr>
+          <w:sz w:val="24"/>
+          <w:szCs w:val="24"/>
+        </w:rPr>
+        <w:t>5</w:t>
+      </w:r>
+      <w:r>
+        <w:rPr>
+          <w:sz w:val="24"/>
+          <w:szCs w:val="24"/>
+        </w:rPr>
+        <w:t>.1)</w:t>
+      </w:r>
+      <w:r>
+        <w:rPr>
+          <w:sz w:val="24"/>
+          <w:szCs w:val="24"/>
+        </w:rPr>
+        <w:tab/>
+        <w:t>Inserimento di un</w:t>
+      </w:r>
+      <w:r>
+        <w:rPr>
+          <w:sz w:val="24"/>
+          <w:szCs w:val="24"/>
+        </w:rPr>
+        <w:t>a materia</w:t>
+      </w:r>
+    </w:p>
+    <w:p>
+      <w:pPr>
+        <w:ind w:left="360" w:firstLine="708"/>
+      </w:pPr>
+      <w:r>
+        <w:t>Nel caso in cui si voglia inserire un</w:t>
+      </w:r>
+      <w:r>
+        <w:t>a</w:t>
+      </w:r>
+      <w:r>
+        <w:t xml:space="preserve"> nuov</w:t>
+      </w:r>
+      <w:r>
+        <w:t>a</w:t>
+      </w:r>
+      <w:r>
+        <w:t xml:space="preserve"> </w:t>
+      </w:r>
+      <w:r>
+        <w:t>materia</w:t>
+      </w:r>
+      <w:r>
+        <w:t xml:space="preserve"> eseguire le seguenti azioni:</w:t>
+      </w:r>
+    </w:p>
+    <w:p>
+      <w:pPr>
+        <w:pStyle w:val="Paragrafoelenco"/>
+        <w:numPr>
+          <w:ilvl w:val="0"/>
+          <w:numId w:val="12"/>
+        </w:numPr>
+      </w:pPr>
+      <w:r>
+        <w:lastRenderedPageBreak/>
+        <w:t xml:space="preserve">Premere il pulsante “Visualizza </w:t>
+      </w:r>
+      <w:r>
+        <w:t>Materie</w:t>
+      </w:r>
+      <w:r>
+        <w:t>” in basso a sinistra per aprire la schermata de</w:t>
+      </w:r>
+      <w:r>
+        <w:t>lle materie</w:t>
+      </w:r>
+    </w:p>
+    <w:p>
+      <w:pPr>
+        <w:pStyle w:val="Paragrafoelenco"/>
+        <w:numPr>
+          <w:ilvl w:val="0"/>
+          <w:numId w:val="12"/>
+        </w:numPr>
+      </w:pPr>
+      <w:r>
+        <w:t>Premere il pulsante “Inserisci” nella parte inferiore dell’applicazione</w:t>
+      </w:r>
+    </w:p>
+    <w:p>
+      <w:pPr>
+        <w:pStyle w:val="Paragrafoelenco"/>
+        <w:numPr>
+          <w:ilvl w:val="0"/>
+          <w:numId w:val="12"/>
+        </w:numPr>
+      </w:pPr>
+      <w:r>
+        <w:t xml:space="preserve">Digitare </w:t>
+      </w:r>
+      <w:r>
+        <w:t>i</w:t>
+      </w:r>
+      <w:r>
+        <w:t xml:space="preserve">l </w:t>
+      </w:r>
+      <w:r>
+        <w:t xml:space="preserve">nome </w:t>
+      </w:r>
+      <w:r>
+        <w:t>dell</w:t>
+      </w:r>
+      <w:r>
+        <w:t>a</w:t>
+      </w:r>
+      <w:r>
+        <w:t xml:space="preserve"> </w:t>
+      </w:r>
+      <w:r>
+        <w:t>materia</w:t>
+      </w:r>
+      <w:r>
+        <w:t xml:space="preserve"> nel campo “Mat</w:t>
+      </w:r>
+      <w:r>
+        <w:t>eri</w:t>
+      </w:r>
+      <w:r>
+        <w:t>a”</w:t>
+      </w:r>
+    </w:p>
+    <w:p>
+      <w:pPr>
+        <w:pStyle w:val="Paragrafoelenco"/>
+        <w:numPr>
+          <w:ilvl w:val="0"/>
+          <w:numId w:val="12"/>
+        </w:numPr>
+      </w:pPr>
+      <w:r>
+        <w:t xml:space="preserve">Premere il pulsante “Inserisci </w:t>
+      </w:r>
+      <w:r>
+        <w:t>Materia</w:t>
+      </w:r>
+      <w:r>
+        <w:t>”</w:t>
+      </w:r>
+    </w:p>
+    <w:p>
+      <w:pPr>
+        <w:ind w:left="360" w:firstLine="708"/>
+        <w:rPr>
+          <w:sz w:val="24"/>
+          <w:szCs w:val="24"/>
+        </w:rPr>
+      </w:pPr>
+      <w:r>
+        <w:rPr>
+          <w:sz w:val="24"/>
+          <w:szCs w:val="24"/>
+        </w:rPr>
+        <w:t>3.</w:t>
+      </w:r>
+      <w:r>
+        <w:rPr>
+          <w:sz w:val="24"/>
+          <w:szCs w:val="24"/>
+        </w:rPr>
+        <w:t>5.2</w:t>
+      </w:r>
+      <w:r>
+        <w:rPr>
+          <w:sz w:val="24"/>
+          <w:szCs w:val="24"/>
+        </w:rPr>
+        <w:t>)</w:t>
+      </w:r>
+      <w:r>
+        <w:rPr>
+          <w:sz w:val="24"/>
+          <w:szCs w:val="24"/>
+        </w:rPr>
+        <w:tab/>
+      </w:r>
+      <w:r>
+        <w:rPr>
+          <w:sz w:val="24"/>
+          <w:szCs w:val="24"/>
+        </w:rPr>
+        <w:t>Modifica di una materia</w:t>
+      </w:r>
+    </w:p>
+    <w:p>
+      <w:pPr>
+        <w:ind w:left="360" w:firstLine="708"/>
+      </w:pPr>
+      <w:r>
+        <w:t xml:space="preserve">Nel caso in cui si voglia modificare </w:t>
+      </w:r>
+      <w:r>
+        <w:t xml:space="preserve">il nome di </w:t>
+      </w:r>
+      <w:r>
+        <w:t>un</w:t>
+      </w:r>
+      <w:r>
+        <w:t>a</w:t>
+      </w:r>
+      <w:r>
+        <w:t xml:space="preserve"> </w:t>
+      </w:r>
+      <w:r>
+        <w:t>materia esistente</w:t>
+      </w:r>
+      <w:r>
+        <w:t xml:space="preserve"> eseguire le seguenti azioni:</w:t>
+      </w:r>
+    </w:p>
+    <w:p>
+      <w:pPr>
+        <w:pStyle w:val="Paragrafoelenco"/>
+        <w:numPr>
+          <w:ilvl w:val="0"/>
+          <w:numId w:val="12"/>
+        </w:numPr>
+      </w:pPr>
+      <w:r>
+        <w:t xml:space="preserve">Premere il pulsante “Visualizza </w:t>
+      </w:r>
+      <w:r>
+        <w:t>Materie</w:t>
+      </w:r>
+      <w:r>
+        <w:t>” in basso a sinistra per aprire la schermata de</w:t>
+      </w:r>
+      <w:r>
+        <w:t>lle materie</w:t>
+      </w:r>
+    </w:p>
+    <w:p>
+      <w:pPr>
+        <w:pStyle w:val="Paragrafoelenco"/>
+        <w:numPr>
+          <w:ilvl w:val="0"/>
+          <w:numId w:val="12"/>
+        </w:numPr>
+      </w:pPr>
+      <w:r>
+        <w:t xml:space="preserve">Selezionare la riga con </w:t>
+      </w:r>
+      <w:r>
+        <w:t xml:space="preserve">la materia </w:t>
+      </w:r>
+      <w:r>
+        <w:t>da modificare</w:t>
+      </w:r>
+    </w:p>
+    <w:p>
+      <w:pPr>
+        <w:pStyle w:val="Paragrafoelenco"/>
+        <w:numPr>
+          <w:ilvl w:val="0"/>
+          <w:numId w:val="12"/>
+        </w:numPr>
+      </w:pPr>
+      <w:r>
+        <w:t>Premere il pulsante “Modifica” nella parte inferiore dell’applicazione</w:t>
+      </w:r>
+    </w:p>
+    <w:p>
+      <w:pPr>
+        <w:pStyle w:val="Paragrafoelenco"/>
+        <w:numPr>
+          <w:ilvl w:val="0"/>
+          <w:numId w:val="12"/>
+        </w:numPr>
+      </w:pPr>
+      <w:r>
+        <w:t>Modificare il campo “Materia”</w:t>
+      </w:r>
+    </w:p>
+    <w:p>
+      <w:pPr>
+        <w:pStyle w:val="Paragrafoelenco"/>
+        <w:numPr>
+          <w:ilvl w:val="0"/>
+          <w:numId w:val="12"/>
+        </w:numPr>
+      </w:pPr>
+      <w:r>
+        <w:t xml:space="preserve">Premere il pulsante “Modifica </w:t>
+      </w:r>
+      <w:r>
+        <w:t>Materia</w:t>
+      </w:r>
+      <w:r>
+        <w:t>”</w:t>
+      </w:r>
+    </w:p>
+    <w:p>
+      <w:pPr>
+        <w:ind w:left="360" w:firstLine="708"/>
+        <w:rPr>
+          <w:sz w:val="24"/>
+          <w:szCs w:val="24"/>
+        </w:rPr>
+      </w:pPr>
+      <w:r>
+        <w:rPr>
+          <w:sz w:val="24"/>
+          <w:szCs w:val="24"/>
+        </w:rPr>
+        <w:t>3.</w:t>
+      </w:r>
+      <w:r>
+        <w:rPr>
+          <w:sz w:val="24"/>
+          <w:szCs w:val="24"/>
+        </w:rPr>
+        <w:t>5.3</w:t>
+      </w:r>
+      <w:r>
+        <w:rPr>
+          <w:sz w:val="24"/>
+          <w:szCs w:val="24"/>
+        </w:rPr>
+        <w:t>)</w:t>
+      </w:r>
+      <w:r>
+        <w:rPr>
+          <w:sz w:val="24"/>
+          <w:szCs w:val="24"/>
+        </w:rPr>
+        <w:tab/>
+      </w:r>
+      <w:r>
+        <w:rPr>
+          <w:sz w:val="24"/>
+          <w:szCs w:val="24"/>
+        </w:rPr>
+        <w:t>Eliminazione di una materia</w:t>
+      </w:r>
+    </w:p>
+    <w:p>
+      <w:pPr>
+        <w:ind w:left="360" w:firstLine="708"/>
+      </w:pPr>
+      <w:r>
+        <w:t>Nel caso in cui si voglia eliminare un</w:t>
+      </w:r>
+      <w:r>
+        <w:t>a</w:t>
+      </w:r>
+      <w:r>
+        <w:t xml:space="preserve"> </w:t>
+      </w:r>
+      <w:r>
+        <w:t>materia</w:t>
+      </w:r>
+      <w:r>
+        <w:t xml:space="preserve"> eseguire le seguenti azioni:</w:t>
+      </w:r>
+    </w:p>
+    <w:p>
+      <w:pPr>
+        <w:pStyle w:val="Paragrafoelenco"/>
+        <w:numPr>
+          <w:ilvl w:val="0"/>
+          <w:numId w:val="12"/>
+        </w:numPr>
+      </w:pPr>
+      <w:r>
+        <w:t>Premere il pulsante “Visualizz</w:t>
+      </w:r>
+      <w:r>
+        <w:t>a Materie</w:t>
+      </w:r>
+      <w:r>
+        <w:t>” in basso a sinistra per aprire la schermata de</w:t>
+      </w:r>
+      <w:r>
+        <w:t>lle materie</w:t>
+      </w:r>
+    </w:p>
+    <w:p>
+      <w:pPr>
+        <w:pStyle w:val="Paragrafoelenco"/>
+        <w:numPr>
+          <w:ilvl w:val="0"/>
+          <w:numId w:val="12"/>
+        </w:numPr>
+      </w:pPr>
+      <w:r>
+        <w:t xml:space="preserve">Selezionare la riga con </w:t>
+      </w:r>
+      <w:r>
+        <w:t>la materia</w:t>
+      </w:r>
+      <w:r>
+        <w:t xml:space="preserve"> da eliminare</w:t>
+      </w:r>
+    </w:p>
+    <w:p>
+      <w:pPr>
+        <w:pStyle w:val="Paragrafoelenco"/>
+        <w:numPr>
+          <w:ilvl w:val="0"/>
+          <w:numId w:val="12"/>
+        </w:numPr>
+      </w:pPr>
+      <w:r>
+        <w:t>Premere il pulsante “Elimina” nella parte inferiore dell’applicazione</w:t>
+      </w:r>
+    </w:p>
+    <w:p>
+      <w:pPr>
+        <w:pStyle w:val="Paragrafoelenco"/>
+        <w:numPr>
+          <w:ilvl w:val="0"/>
+          <w:numId w:val="12"/>
+        </w:numPr>
+      </w:pPr>
+      <w:r>
+        <w:t>Premere il pulsante “Ok” nella schermata di conferma</w:t>
+      </w:r>
+    </w:p>
+    <w:p>
+      <w:pPr>
+        <w:ind w:firstLine="708"/>
+        <w:rPr>
+          <w:sz w:val="28"/>
+          <w:szCs w:val="28"/>
+        </w:rPr>
+      </w:pPr>
+      <w:r>
+        <w:rPr>
+          <w:sz w:val="28"/>
+          <w:szCs w:val="28"/>
+        </w:rPr>
+        <w:t>3.</w:t>
+      </w:r>
+      <w:r>
+        <w:rPr>
+          <w:sz w:val="28"/>
+          <w:szCs w:val="28"/>
+        </w:rPr>
+        <w:t>6</w:t>
+      </w:r>
+      <w:r>
+        <w:rPr>
+          <w:sz w:val="28"/>
+          <w:szCs w:val="28"/>
+        </w:rPr>
+        <w:t>)</w:t>
+      </w:r>
+      <w:r>
+        <w:rPr>
+          <w:sz w:val="28"/>
+          <w:szCs w:val="28"/>
+        </w:rPr>
+        <w:tab/>
+        <w:t>Gestione voti nel registro studenti</w:t>
+      </w:r>
+    </w:p>
+    <w:p>
+      <w:pPr>
+        <w:ind w:left="360" w:firstLine="708"/>
+        <w:rPr>
+          <w:sz w:val="24"/>
+          <w:szCs w:val="24"/>
+        </w:rPr>
+      </w:pPr>
+      <w:r>
+        <w:rPr>
+          <w:sz w:val="24"/>
+          <w:szCs w:val="24"/>
+        </w:rPr>
+        <w:t>3.</w:t>
+      </w:r>
+      <w:r>
+        <w:rPr>
+          <w:sz w:val="24"/>
+          <w:szCs w:val="24"/>
+        </w:rPr>
+        <w:t>6</w:t>
+      </w:r>
+      <w:r>
+        <w:rPr>
+          <w:sz w:val="24"/>
+          <w:szCs w:val="24"/>
+        </w:rPr>
+        <w:t>.1)</w:t>
+      </w:r>
+      <w:r>
+        <w:rPr>
+          <w:sz w:val="24"/>
+          <w:szCs w:val="24"/>
+        </w:rPr>
+        <w:tab/>
+        <w:t>Inserimento di un voto</w:t>
+      </w:r>
+    </w:p>
+    <w:p>
+      <w:pPr>
+        <w:ind w:left="360" w:firstLine="708"/>
+      </w:pPr>
+      <w:r>
+        <w:t>Nel caso in cui si voglia inserire un nuovo voto nel registro eseguire le seguenti azioni:</w:t>
+      </w:r>
+    </w:p>
+    <w:p>
+      <w:pPr>
+        <w:pStyle w:val="Paragrafoelenco"/>
+        <w:numPr>
+          <w:ilvl w:val="0"/>
+          <w:numId w:val="12"/>
+        </w:numPr>
+      </w:pPr>
+      <w:r>
+        <w:t xml:space="preserve">Premere il pulsante “Visualizza Registro </w:t>
+      </w:r>
+      <w:r>
+        <w:t>Voti</w:t>
+      </w:r>
+      <w:r>
+        <w:t>” in basso a sinistra per aprire la schermata dei voti</w:t>
+      </w:r>
+    </w:p>
+    <w:p>
+      <w:pPr>
+        <w:pStyle w:val="Paragrafoelenco"/>
+        <w:numPr>
+          <w:ilvl w:val="0"/>
+          <w:numId w:val="12"/>
+        </w:numPr>
+      </w:pPr>
+      <w:r>
+        <w:t>Premere il pulsante “Inserisci” nella parte inferiore dell’applicazione</w:t>
+      </w:r>
+    </w:p>
+    <w:p>
+      <w:pPr>
+        <w:pStyle w:val="Paragrafoelenco"/>
+        <w:numPr>
+          <w:ilvl w:val="0"/>
+          <w:numId w:val="12"/>
+        </w:numPr>
+      </w:pPr>
+      <w:r>
+        <w:t>Digitare la matricola dello studente nel campo “Matricola”</w:t>
+      </w:r>
+    </w:p>
+    <w:p>
+      <w:pPr>
+        <w:pStyle w:val="Paragrafoelenco"/>
+        <w:numPr>
+          <w:ilvl w:val="0"/>
+          <w:numId w:val="12"/>
+        </w:numPr>
+      </w:pPr>
+      <w:r>
+        <w:t>Selezionare la materia nel menù a tendina vicino al campo “Materia”</w:t>
+      </w:r>
+    </w:p>
+    <w:p>
+      <w:pPr>
+        <w:pStyle w:val="Paragrafoelenco"/>
+        <w:numPr>
+          <w:ilvl w:val="0"/>
+          <w:numId w:val="12"/>
+        </w:numPr>
+      </w:pPr>
+      <w:r>
+        <w:t>Inserire il voto nel campo “Voto”</w:t>
+      </w:r>
+    </w:p>
+    <w:p>
+      <w:pPr>
+        <w:pStyle w:val="Paragrafoelenco"/>
+        <w:numPr>
+          <w:ilvl w:val="0"/>
+          <w:numId w:val="12"/>
+        </w:numPr>
+      </w:pPr>
+      <w:r>
+        <w:t>Premere il pulsante “Inserisci Voto”</w:t>
+      </w:r>
+    </w:p>
+    <w:p>
+      <w:pPr>
+        <w:ind w:left="360" w:firstLine="708"/>
+        <w:rPr>
+          <w:sz w:val="24"/>
+          <w:szCs w:val="24"/>
+        </w:rPr>
+      </w:pPr>
+      <w:r>
+        <w:rPr>
+          <w:sz w:val="24"/>
+          <w:szCs w:val="24"/>
+        </w:rPr>
+        <w:t>3.</w:t>
+      </w:r>
+      <w:r>
+        <w:rPr>
+          <w:sz w:val="24"/>
+          <w:szCs w:val="24"/>
+        </w:rPr>
+        <w:t>6</w:t>
+      </w:r>
+      <w:r>
+        <w:rPr>
+          <w:sz w:val="24"/>
+          <w:szCs w:val="24"/>
+        </w:rPr>
+        <w:t>.2</w:t>
+      </w:r>
+      <w:r>
+        <w:rPr>
+          <w:sz w:val="24"/>
+          <w:szCs w:val="24"/>
+        </w:rPr>
+        <w:t>)</w:t>
+      </w:r>
+      <w:r>
+        <w:rPr>
+          <w:sz w:val="24"/>
+          <w:szCs w:val="24"/>
+        </w:rPr>
+        <w:tab/>
+      </w:r>
+      <w:r>
+        <w:rPr>
+          <w:sz w:val="24"/>
+          <w:szCs w:val="24"/>
+        </w:rPr>
+        <w:t>Ricerca voti di uno specifico studente</w:t>
+      </w:r>
+    </w:p>
+    <w:p>
+      <w:pPr>
+        <w:ind w:left="360" w:firstLine="708"/>
+      </w:pPr>
+      <w:r>
+        <w:t xml:space="preserve">Nel caso in cui si </w:t>
+      </w:r>
+      <w:r>
+        <w:t>vogliano cerc</w:t>
+      </w:r>
+      <w:r>
+        <w:t>a</w:t>
+      </w:r>
+      <w:r>
+        <w:t>re i</w:t>
+      </w:r>
+      <w:r>
+        <w:t xml:space="preserve"> vot</w:t>
+      </w:r>
+      <w:r>
+        <w:t>i</w:t>
+      </w:r>
+      <w:r>
+        <w:t xml:space="preserve"> </w:t>
+      </w:r>
+      <w:r>
+        <w:t xml:space="preserve">di uno specifico studente </w:t>
+      </w:r>
+      <w:r>
+        <w:t>eseguire le seguenti azioni:</w:t>
+      </w:r>
+    </w:p>
+    <w:p>
+      <w:pPr>
+        <w:pStyle w:val="Paragrafoelenco"/>
+        <w:numPr>
+          <w:ilvl w:val="0"/>
+          <w:numId w:val="12"/>
+        </w:numPr>
+      </w:pPr>
+      <w:r>
+        <w:t xml:space="preserve">Premere il pulsante “Visualizza Registro </w:t>
+      </w:r>
+      <w:r>
+        <w:t>Voti</w:t>
+      </w:r>
+      <w:r>
+        <w:t>” in basso a sinistra per aprire la schermata dei voti</w:t>
+      </w:r>
+    </w:p>
+    <w:p>
+      <w:pPr>
+        <w:pStyle w:val="Paragrafoelenco"/>
+        <w:numPr>
+          <w:ilvl w:val="0"/>
+          <w:numId w:val="12"/>
+        </w:numPr>
+      </w:pPr>
+      <w:r>
+        <w:t>Premere il pulsante “</w:t>
+      </w:r>
+      <w:r>
+        <w:t>Cerca</w:t>
+      </w:r>
+      <w:r>
+        <w:t>” nella parte inferiore dell’applicazione</w:t>
+      </w:r>
+    </w:p>
+    <w:p>
+      <w:pPr>
+        <w:pStyle w:val="Paragrafoelenco"/>
+        <w:numPr>
+          <w:ilvl w:val="0"/>
+          <w:numId w:val="12"/>
+        </w:numPr>
+      </w:pPr>
+      <w:r>
+        <w:t xml:space="preserve">Nel caso sia </w:t>
+      </w:r>
+      <w:r>
+        <w:t>conosciuta</w:t>
+      </w:r>
+      <w:r>
+        <w:t xml:space="preserve"> la matricola dello studente </w:t>
+      </w:r>
+      <w:r>
+        <w:t>compilare</w:t>
+      </w:r>
+      <w:r>
+        <w:t xml:space="preserve"> il campo “Matricola”</w:t>
+      </w:r>
+    </w:p>
+    <w:p>
+      <w:pPr>
+        <w:pStyle w:val="Paragrafoelenco"/>
+        <w:numPr>
+          <w:ilvl w:val="0"/>
+          <w:numId w:val="12"/>
+        </w:numPr>
+      </w:pPr>
+      <w:r>
+        <w:t xml:space="preserve">Nel caso sia </w:t>
+      </w:r>
+      <w:r>
+        <w:t>conosciut</w:t>
+      </w:r>
+      <w:r>
+        <w:t>o</w:t>
+      </w:r>
+      <w:r>
+        <w:t xml:space="preserve"> </w:t>
+      </w:r>
+      <w:r>
+        <w:t>il nome</w:t>
+      </w:r>
+      <w:r>
+        <w:t xml:space="preserve"> dello studente </w:t>
+      </w:r>
+      <w:r>
+        <w:t>compilare</w:t>
+      </w:r>
+      <w:r>
+        <w:t xml:space="preserve"> il campo “</w:t>
+      </w:r>
+      <w:r>
+        <w:t>Nome</w:t>
+      </w:r>
+      <w:r>
+        <w:t>”</w:t>
+      </w:r>
+    </w:p>
+    <w:p>
+      <w:pPr>
+        <w:pStyle w:val="Paragrafoelenco"/>
+        <w:numPr>
+          <w:ilvl w:val="0"/>
+          <w:numId w:val="12"/>
+        </w:numPr>
+      </w:pPr>
+      <w:r>
+        <w:t xml:space="preserve">Nel caso sia </w:t>
+      </w:r>
+      <w:r>
+        <w:t>conosciut</w:t>
+      </w:r>
+      <w:r>
+        <w:t>o</w:t>
+      </w:r>
+      <w:r>
+        <w:t xml:space="preserve"> </w:t>
+      </w:r>
+      <w:r>
+        <w:t>il cognome</w:t>
+      </w:r>
+      <w:r>
+        <w:t xml:space="preserve"> dello studente </w:t>
+      </w:r>
+      <w:r>
+        <w:t>compilare</w:t>
+      </w:r>
+      <w:r>
+        <w:t xml:space="preserve"> il campo “</w:t>
+      </w:r>
+      <w:r>
+        <w:t>Cognome</w:t>
+      </w:r>
+      <w:r>
+        <w:t>”</w:t>
+      </w:r>
+    </w:p>
+    <w:p>
+      <w:pPr>
+        <w:pStyle w:val="Paragrafoelenco"/>
+        <w:numPr>
+          <w:ilvl w:val="0"/>
+          <w:numId w:val="12"/>
+        </w:numPr>
+      </w:pPr>
+      <w:r>
+        <w:t>Premere il pulsante “</w:t>
+      </w:r>
+      <w:r>
+        <w:t>Cerca studente</w:t>
+      </w:r>
+      <w:r>
+        <w:t>”</w:t>
+      </w:r>
+    </w:p>
+    <w:p>
+      <w:pPr>
+        <w:ind w:left="360" w:firstLine="708"/>
+        <w:rPr>
+          <w:sz w:val="24"/>
+          <w:szCs w:val="24"/>
+        </w:rPr>
+      </w:pPr>
+      <w:r>
+        <w:rPr>
+          <w:sz w:val="24"/>
+          <w:szCs w:val="24"/>
+        </w:rPr>
+        <w:lastRenderedPageBreak/>
+        <w:t>3.</w:t>
+      </w:r>
+      <w:r>
+        <w:rPr>
+          <w:sz w:val="24"/>
+          <w:szCs w:val="24"/>
+        </w:rPr>
+        <w:t>6.</w:t>
+      </w:r>
+      <w:r>
+        <w:rPr>
+          <w:sz w:val="24"/>
+          <w:szCs w:val="24"/>
+        </w:rPr>
+        <w:t>3</w:t>
+      </w:r>
+      <w:r>
+        <w:rPr>
+          <w:sz w:val="24"/>
+          <w:szCs w:val="24"/>
+        </w:rPr>
+        <w:t>)</w:t>
+      </w:r>
+      <w:r>
+        <w:rPr>
+          <w:sz w:val="24"/>
+          <w:szCs w:val="24"/>
+        </w:rPr>
+        <w:tab/>
+      </w:r>
+      <w:r>
+        <w:rPr>
+          <w:sz w:val="24"/>
+          <w:szCs w:val="24"/>
+        </w:rPr>
+        <w:t>Modifica di un voto</w:t>
+      </w:r>
+    </w:p>
+    <w:p>
+      <w:pPr>
+        <w:ind w:left="360" w:firstLine="708"/>
+      </w:pPr>
+      <w:r>
+        <w:t>Nel caso in cui si voglia modificare un voto nel registro eseguire le seguenti azioni:</w:t>
+      </w:r>
+    </w:p>
+    <w:p>
+      <w:pPr>
+        <w:pStyle w:val="Paragrafoelenco"/>
+        <w:numPr>
+          <w:ilvl w:val="0"/>
+          <w:numId w:val="12"/>
+        </w:numPr>
+      </w:pPr>
+      <w:r>
+        <w:t xml:space="preserve">Premere il pulsante “Visualizza Registro </w:t>
+      </w:r>
+      <w:r>
+        <w:t>Voti</w:t>
+      </w:r>
+      <w:r>
+        <w:t>” in basso a sinistra per aprire la schermata dei voti</w:t>
+      </w:r>
+    </w:p>
+    <w:p>
+      <w:pPr>
+        <w:pStyle w:val="Paragrafoelenco"/>
+        <w:numPr>
+          <w:ilvl w:val="0"/>
+          <w:numId w:val="12"/>
+        </w:numPr>
+      </w:pPr>
+      <w:r>
+        <w:t>Selezionare la riga con il voto da modificare</w:t>
+      </w:r>
+    </w:p>
+    <w:p>
+      <w:pPr>
+        <w:pStyle w:val="Paragrafoelenco"/>
+        <w:numPr>
+          <w:ilvl w:val="0"/>
+          <w:numId w:val="12"/>
+        </w:numPr>
+      </w:pPr>
+      <w:r>
+        <w:t>Premere il pulsante “Modifica” nella parte inferiore dell’applicazione</w:t>
+      </w:r>
+    </w:p>
+    <w:p>
+      <w:pPr>
+        <w:pStyle w:val="Paragrafoelenco"/>
+        <w:numPr>
+          <w:ilvl w:val="0"/>
+          <w:numId w:val="12"/>
+        </w:numPr>
+      </w:pPr>
+      <w:r>
+        <w:t>Nel caso sia errata la matricola dello studente modificare il campo “Matricola”</w:t>
+      </w:r>
+    </w:p>
+    <w:p>
+      <w:pPr>
+        <w:pStyle w:val="Paragrafoelenco"/>
+        <w:numPr>
+          <w:ilvl w:val="0"/>
+          <w:numId w:val="12"/>
+        </w:numPr>
+      </w:pPr>
+      <w:r>
+        <w:t>Nel caso sia errata la materia selezionare quella corretta nel menù a tendina vicino al campo “Materia”</w:t>
+      </w:r>
+    </w:p>
+    <w:p>
+      <w:pPr>
+        <w:pStyle w:val="Paragrafoelenco"/>
+        <w:numPr>
+          <w:ilvl w:val="0"/>
+          <w:numId w:val="12"/>
+        </w:numPr>
+      </w:pPr>
+      <w:r>
+        <w:t>Nel caso sia errato il voto modificare il valore nel campo “Voto”</w:t>
+      </w:r>
+    </w:p>
+    <w:p>
+      <w:pPr>
+        <w:pStyle w:val="Paragrafoelenco"/>
+        <w:numPr>
+          <w:ilvl w:val="0"/>
+          <w:numId w:val="12"/>
+        </w:numPr>
+      </w:pPr>
+      <w:r>
+        <w:t>Premere il pulsante “Modifica Voto”</w:t>
+      </w:r>
+    </w:p>
+    <w:p>
+      <w:pPr>
+        <w:ind w:left="360" w:firstLine="708"/>
+        <w:rPr>
+          <w:sz w:val="24"/>
+          <w:szCs w:val="24"/>
+        </w:rPr>
+      </w:pPr>
+      <w:r>
+        <w:rPr>
+          <w:sz w:val="24"/>
+          <w:szCs w:val="24"/>
+        </w:rPr>
+        <w:t>3.</w:t>
+      </w:r>
+      <w:r>
+        <w:rPr>
+          <w:sz w:val="24"/>
+          <w:szCs w:val="24"/>
+        </w:rPr>
+        <w:t>6</w:t>
+      </w:r>
+      <w:r>
+        <w:rPr>
+          <w:sz w:val="24"/>
+          <w:szCs w:val="24"/>
+        </w:rPr>
+        <w:t>.</w:t>
+      </w:r>
+      <w:r>
+        <w:rPr>
+          <w:sz w:val="24"/>
+          <w:szCs w:val="24"/>
+        </w:rPr>
+        <w:t>4</w:t>
+      </w:r>
+      <w:r>
+        <w:rPr>
+          <w:sz w:val="24"/>
+          <w:szCs w:val="24"/>
+        </w:rPr>
+        <w:t>)</w:t>
+      </w:r>
+      <w:r>
+        <w:rPr>
+          <w:sz w:val="24"/>
+          <w:szCs w:val="24"/>
+        </w:rPr>
+        <w:tab/>
+      </w:r>
+      <w:r>
+        <w:rPr>
+          <w:sz w:val="24"/>
+          <w:szCs w:val="24"/>
+        </w:rPr>
+        <w:t>Eliminazione di un voto</w:t>
+      </w:r>
+    </w:p>
+    <w:p>
+      <w:pPr>
+        <w:ind w:left="360" w:firstLine="708"/>
+      </w:pPr>
+      <w:r>
+        <w:t>Nel caso in cui si voglia eliminare un voto nel registro eseguire le seguenti azioni:</w:t>
+      </w:r>
+    </w:p>
+    <w:p>
+      <w:pPr>
+        <w:pStyle w:val="Paragrafoelenco"/>
+        <w:numPr>
+          <w:ilvl w:val="0"/>
+          <w:numId w:val="12"/>
+        </w:numPr>
+      </w:pPr>
+      <w:r>
+        <w:t xml:space="preserve">Premere il pulsante “Visualizza Registro </w:t>
+      </w:r>
+      <w:r>
+        <w:t>Vot</w:t>
+      </w:r>
+      <w:r>
+        <w:t>i” in basso a sinistra per aprire la schermata dei voti</w:t>
+      </w:r>
+    </w:p>
+    <w:p>
+      <w:pPr>
+        <w:pStyle w:val="Paragrafoelenco"/>
+        <w:numPr>
+          <w:ilvl w:val="0"/>
+          <w:numId w:val="12"/>
+        </w:numPr>
+      </w:pPr>
+      <w:r>
+        <w:t>Selezionare la riga con il voto da eliminare</w:t>
+      </w:r>
+    </w:p>
+    <w:p>
+      <w:pPr>
+        <w:pStyle w:val="Paragrafoelenco"/>
+        <w:numPr>
+          <w:ilvl w:val="0"/>
+          <w:numId w:val="12"/>
+        </w:numPr>
+      </w:pPr>
+      <w:r>
+        <w:t>Premere il pulsante “Elimina” nella parte inferiore dell’applicazione</w:t>
+      </w:r>
+    </w:p>
+    <w:p>
+      <w:pPr>
+        <w:pStyle w:val="Paragrafoelenco"/>
+        <w:numPr>
+          <w:ilvl w:val="0"/>
+          <w:numId w:val="12"/>
+        </w:numPr>
+      </w:pPr>
+      <w:r>
+        <w:t>Premere il pulsante “Ok” nella schermata di conferma</w:t>
+      </w:r>
+    </w:p>
+    <w:p>
+      <w:pPr>
+        <w:ind w:firstLine="708"/>
+        <w:rPr>
+          <w:sz w:val="28"/>
+          <w:szCs w:val="28"/>
+        </w:rPr>
+      </w:pPr>
+      <w:r>
+        <w:rPr>
+          <w:sz w:val="28"/>
+          <w:szCs w:val="28"/>
+        </w:rPr>
+        <w:t>3.</w:t>
+      </w:r>
+      <w:r>
+        <w:rPr>
+          <w:sz w:val="28"/>
+          <w:szCs w:val="28"/>
+        </w:rPr>
+        <w:t>7</w:t>
+      </w:r>
+      <w:r>
+        <w:rPr>
+          <w:sz w:val="28"/>
+          <w:szCs w:val="28"/>
+        </w:rPr>
+        <w:t>)</w:t>
+      </w:r>
+      <w:r>
+        <w:rPr>
+          <w:sz w:val="28"/>
+          <w:szCs w:val="28"/>
+        </w:rPr>
+        <w:tab/>
+      </w:r>
+      <w:r>
+        <w:rPr>
+          <w:sz w:val="28"/>
+          <w:szCs w:val="28"/>
+        </w:rPr>
+        <w:t>Terminazione programma</w:t>
+      </w:r>
+    </w:p>
+    <w:p>
+      <w:pPr>
+        <w:ind w:firstLine="708"/>
+      </w:pPr>
+      <w:r>
+        <w:t>Per terminare il programma premere la “X” in alto a destra.</w:t>
       </w:r>
     </w:p>
     <w:sectPr>
@@ -159,6 +3315,684 @@
 <file path=word/numbering.xml><?xml version="1.0" encoding="utf-8"?>
 <w:numbering xmlns:wpc="http://schemas.microsoft.com/office/word/2010/wordprocessingCanvas" xmlns:cx="http://schemas.microsoft.com/office/drawing/2014/chartex" xmlns:cx1="http://schemas.microsoft.com/office/drawing/2015/9/8/chartex" xmlns:cx2="http://schemas.microsoft.com/office/drawing/2015/10/21/chartex" xmlns:cx3="http://schemas.microsoft.com/office/drawing/2016/5/9/chartex" xmlns:cx4="http://schemas.microsoft.com/office/drawing/2016/5/10/chartex" xmlns:cx5="http://schemas.microsoft.com/office/drawing/2016/5/11/chartex" xmlns:cx6="http://schemas.microsoft.com/office/drawing/2016/5/12/chartex" xmlns:cx7="http://schemas.microsoft.com/office/drawing/2016/5/13/chartex" xmlns:cx8="http://schemas.microsoft.com/office/drawing/2016/5/14/chartex" xmlns:mc="http://schemas.openxmlformats.org/markup-compatibility/2006" xmlns:aink="http://schemas.microsoft.com/office/drawing/2016/ink" xmlns:am3d="http://schemas.microsoft.com/office/drawing/2017/model3d" xmlns:o="urn:schemas-microsoft-com:office:office" xmlns:oel="http://schemas.microsoft.com/office/2019/extlst" xmlns:r="http://schemas.openxmlformats.org/officeDocument/2006/relationships" xmlns:m="http://schemas.openxmlformats.org/officeDocument/2006/math" xmlns:v="urn:schemas-microsoft-com:vml" xmlns:wp14="http://schemas.microsoft.com/office/word/2010/wordprocessingDrawing" xmlns:wp="http://schemas.openxmlformats.org/drawingml/2006/wordprocessingDrawing" xmlns:w10="urn:schemas-microsoft-com:office:word" xmlns:w="http://schemas.openxmlformats.org/wordprocessingml/2006/main" xmlns:w14="http://schemas.microsoft.com/office/word/2010/wordml" xmlns:w15="http://schemas.microsoft.com/office/word/2012/wordml" xmlns:w16cex="http://schemas.microsoft.com/office/word/2018/wordml/cex" xmlns:w16cid="http://schemas.microsoft.com/office/word/2016/wordml/cid" xmlns:w16="http://schemas.microsoft.com/office/word/2018/wordml" xmlns:w16sdtdh="http://schemas.microsoft.com/office/word/2020/wordml/sdtdatahash" xmlns:w16se="http://schemas.microsoft.com/office/word/2015/wordml/symex" xmlns:wpg="http://schemas.microsoft.com/office/word/2010/wordprocessingGroup" xmlns:wpi="http://schemas.microsoft.com/office/word/2010/wordprocessingInk" xmlns:wne="http://schemas.microsoft.com/office/word/2006/wordml" xmlns:wps="http://schemas.microsoft.com/office/word/2010/wordprocessingShape" mc:Ignorable="w14 w15 w16se w16cid w16 w16cex w16sdtdh wp14">
   <w:abstractNum w:abstractNumId="0" w15:restartNumberingAfterBreak="0">
+    <w:nsid w:val="08113221"/>
+    <w:multiLevelType w:val="hybridMultilevel"/>
+    <w:tmpl w:val="CDDC0BE8"/>
+    <w:lvl w:ilvl="0" w:tplc="04100001">
+      <w:start w:val="1"/>
+      <w:numFmt w:val="bullet"/>
+      <w:lvlText w:val=""/>
+      <w:lvlJc w:val="left"/>
+      <w:pPr>
+        <w:ind w:left="1776" w:hanging="360"/>
+      </w:pPr>
+      <w:rPr>
+        <w:rFonts w:ascii="Symbol" w:hAnsi="Symbol" w:hint="default"/>
+      </w:rPr>
+    </w:lvl>
+    <w:lvl w:ilvl="1" w:tplc="04100003" w:tentative="1">
+      <w:start w:val="1"/>
+      <w:numFmt w:val="bullet"/>
+      <w:lvlText w:val="o"/>
+      <w:lvlJc w:val="left"/>
+      <w:pPr>
+        <w:ind w:left="2496" w:hanging="360"/>
+      </w:pPr>
+      <w:rPr>
+        <w:rFonts w:ascii="Courier New" w:hAnsi="Courier New" w:cs="Courier New" w:hint="default"/>
+      </w:rPr>
+    </w:lvl>
+    <w:lvl w:ilvl="2" w:tplc="04100005" w:tentative="1">
+      <w:start w:val="1"/>
+      <w:numFmt w:val="bullet"/>
+      <w:lvlText w:val=""/>
+      <w:lvlJc w:val="left"/>
+      <w:pPr>
+        <w:ind w:left="3216" w:hanging="360"/>
+      </w:pPr>
+      <w:rPr>
+        <w:rFonts w:ascii="Wingdings" w:hAnsi="Wingdings" w:hint="default"/>
+      </w:rPr>
+    </w:lvl>
+    <w:lvl w:ilvl="3" w:tplc="04100001" w:tentative="1">
+      <w:start w:val="1"/>
+      <w:numFmt w:val="bullet"/>
+      <w:lvlText w:val=""/>
+      <w:lvlJc w:val="left"/>
+      <w:pPr>
+        <w:ind w:left="3936" w:hanging="360"/>
+      </w:pPr>
+      <w:rPr>
+        <w:rFonts w:ascii="Symbol" w:hAnsi="Symbol" w:hint="default"/>
+      </w:rPr>
+    </w:lvl>
+    <w:lvl w:ilvl="4" w:tplc="04100003" w:tentative="1">
+      <w:start w:val="1"/>
+      <w:numFmt w:val="bullet"/>
+      <w:lvlText w:val="o"/>
+      <w:lvlJc w:val="left"/>
+      <w:pPr>
+        <w:ind w:left="4656" w:hanging="360"/>
+      </w:pPr>
+      <w:rPr>
+        <w:rFonts w:ascii="Courier New" w:hAnsi="Courier New" w:cs="Courier New" w:hint="default"/>
+      </w:rPr>
+    </w:lvl>
+    <w:lvl w:ilvl="5" w:tplc="04100005" w:tentative="1">
+      <w:start w:val="1"/>
+      <w:numFmt w:val="bullet"/>
+      <w:lvlText w:val=""/>
+      <w:lvlJc w:val="left"/>
+      <w:pPr>
+        <w:ind w:left="5376" w:hanging="360"/>
+      </w:pPr>
+      <w:rPr>
+        <w:rFonts w:ascii="Wingdings" w:hAnsi="Wingdings" w:hint="default"/>
+      </w:rPr>
+    </w:lvl>
+    <w:lvl w:ilvl="6" w:tplc="04100001" w:tentative="1">
+      <w:start w:val="1"/>
+      <w:numFmt w:val="bullet"/>
+      <w:lvlText w:val=""/>
+      <w:lvlJc w:val="left"/>
+      <w:pPr>
+        <w:ind w:left="6096" w:hanging="360"/>
+      </w:pPr>
+      <w:rPr>
+        <w:rFonts w:ascii="Symbol" w:hAnsi="Symbol" w:hint="default"/>
+      </w:rPr>
+    </w:lvl>
+    <w:lvl w:ilvl="7" w:tplc="04100003" w:tentative="1">
+      <w:start w:val="1"/>
+      <w:numFmt w:val="bullet"/>
+      <w:lvlText w:val="o"/>
+      <w:lvlJc w:val="left"/>
+      <w:pPr>
+        <w:ind w:left="6816" w:hanging="360"/>
+      </w:pPr>
+      <w:rPr>
+        <w:rFonts w:ascii="Courier New" w:hAnsi="Courier New" w:cs="Courier New" w:hint="default"/>
+      </w:rPr>
+    </w:lvl>
+    <w:lvl w:ilvl="8" w:tplc="04100005" w:tentative="1">
+      <w:start w:val="1"/>
+      <w:numFmt w:val="bullet"/>
+      <w:lvlText w:val=""/>
+      <w:lvlJc w:val="left"/>
+      <w:pPr>
+        <w:ind w:left="7536" w:hanging="360"/>
+      </w:pPr>
+      <w:rPr>
+        <w:rFonts w:ascii="Wingdings" w:hAnsi="Wingdings" w:hint="default"/>
+      </w:rPr>
+    </w:lvl>
+  </w:abstractNum>
+  <w:abstractNum w:abstractNumId="1" w15:restartNumberingAfterBreak="0">
+    <w:nsid w:val="1CD606CF"/>
+    <w:multiLevelType w:val="multilevel"/>
+    <w:tmpl w:val="A34E98F0"/>
+    <w:lvl w:ilvl="0">
+      <w:start w:val="2"/>
+      <w:numFmt w:val="decimal"/>
+      <w:lvlText w:val="%1."/>
+      <w:lvlJc w:val="left"/>
+      <w:pPr>
+        <w:ind w:left="372" w:hanging="372"/>
+      </w:pPr>
+      <w:rPr>
+        <w:rFonts w:hint="default"/>
+      </w:rPr>
+    </w:lvl>
+    <w:lvl w:ilvl="1">
+      <w:start w:val="1"/>
+      <w:numFmt w:val="decimal"/>
+      <w:lvlText w:val="%1.%2)"/>
+      <w:lvlJc w:val="left"/>
+      <w:pPr>
+        <w:ind w:left="1428" w:hanging="720"/>
+      </w:pPr>
+      <w:rPr>
+        <w:rFonts w:hint="default"/>
+      </w:rPr>
+    </w:lvl>
+    <w:lvl w:ilvl="2">
+      <w:start w:val="1"/>
+      <w:numFmt w:val="decimal"/>
+      <w:lvlText w:val="%1.%2)%3."/>
+      <w:lvlJc w:val="left"/>
+      <w:pPr>
+        <w:ind w:left="2136" w:hanging="720"/>
+      </w:pPr>
+      <w:rPr>
+        <w:rFonts w:hint="default"/>
+      </w:rPr>
+    </w:lvl>
+    <w:lvl w:ilvl="3">
+      <w:start w:val="1"/>
+      <w:numFmt w:val="decimal"/>
+      <w:lvlText w:val="%1.%2)%3.%4."/>
+      <w:lvlJc w:val="left"/>
+      <w:pPr>
+        <w:ind w:left="3204" w:hanging="1080"/>
+      </w:pPr>
+      <w:rPr>
+        <w:rFonts w:hint="default"/>
+      </w:rPr>
+    </w:lvl>
+    <w:lvl w:ilvl="4">
+      <w:start w:val="1"/>
+      <w:numFmt w:val="decimal"/>
+      <w:lvlText w:val="%1.%2)%3.%4.%5."/>
+      <w:lvlJc w:val="left"/>
+      <w:pPr>
+        <w:ind w:left="3912" w:hanging="1080"/>
+      </w:pPr>
+      <w:rPr>
+        <w:rFonts w:hint="default"/>
+      </w:rPr>
+    </w:lvl>
+    <w:lvl w:ilvl="5">
+      <w:start w:val="1"/>
+      <w:numFmt w:val="decimal"/>
+      <w:lvlText w:val="%1.%2)%3.%4.%5.%6."/>
+      <w:lvlJc w:val="left"/>
+      <w:pPr>
+        <w:ind w:left="4980" w:hanging="1440"/>
+      </w:pPr>
+      <w:rPr>
+        <w:rFonts w:hint="default"/>
+      </w:rPr>
+    </w:lvl>
+    <w:lvl w:ilvl="6">
+      <w:start w:val="1"/>
+      <w:numFmt w:val="decimal"/>
+      <w:lvlText w:val="%1.%2)%3.%4.%5.%6.%7."/>
+      <w:lvlJc w:val="left"/>
+      <w:pPr>
+        <w:ind w:left="5688" w:hanging="1440"/>
+      </w:pPr>
+      <w:rPr>
+        <w:rFonts w:hint="default"/>
+      </w:rPr>
+    </w:lvl>
+    <w:lvl w:ilvl="7">
+      <w:start w:val="1"/>
+      <w:numFmt w:val="decimal"/>
+      <w:lvlText w:val="%1.%2)%3.%4.%5.%6.%7.%8."/>
+      <w:lvlJc w:val="left"/>
+      <w:pPr>
+        <w:ind w:left="6756" w:hanging="1800"/>
+      </w:pPr>
+      <w:rPr>
+        <w:rFonts w:hint="default"/>
+      </w:rPr>
+    </w:lvl>
+    <w:lvl w:ilvl="8">
+      <w:start w:val="1"/>
+      <w:numFmt w:val="decimal"/>
+      <w:lvlText w:val="%1.%2)%3.%4.%5.%6.%7.%8.%9."/>
+      <w:lvlJc w:val="left"/>
+      <w:pPr>
+        <w:ind w:left="7464" w:hanging="1800"/>
+      </w:pPr>
+      <w:rPr>
+        <w:rFonts w:hint="default"/>
+      </w:rPr>
+    </w:lvl>
+  </w:abstractNum>
+  <w:abstractNum w:abstractNumId="2" w15:restartNumberingAfterBreak="0">
+    <w:nsid w:val="2D8D2C28"/>
+    <w:multiLevelType w:val="hybridMultilevel"/>
+    <w:tmpl w:val="5456018A"/>
+    <w:lvl w:ilvl="0" w:tplc="04100001">
+      <w:start w:val="1"/>
+      <w:numFmt w:val="bullet"/>
+      <w:lvlText w:val=""/>
+      <w:lvlJc w:val="left"/>
+      <w:pPr>
+        <w:ind w:left="1428" w:hanging="360"/>
+      </w:pPr>
+      <w:rPr>
+        <w:rFonts w:ascii="Symbol" w:hAnsi="Symbol" w:hint="default"/>
+      </w:rPr>
+    </w:lvl>
+    <w:lvl w:ilvl="1" w:tplc="04100003" w:tentative="1">
+      <w:start w:val="1"/>
+      <w:numFmt w:val="bullet"/>
+      <w:lvlText w:val="o"/>
+      <w:lvlJc w:val="left"/>
+      <w:pPr>
+        <w:ind w:left="2148" w:hanging="360"/>
+      </w:pPr>
+      <w:rPr>
+        <w:rFonts w:ascii="Courier New" w:hAnsi="Courier New" w:cs="Courier New" w:hint="default"/>
+      </w:rPr>
+    </w:lvl>
+    <w:lvl w:ilvl="2" w:tplc="04100005" w:tentative="1">
+      <w:start w:val="1"/>
+      <w:numFmt w:val="bullet"/>
+      <w:lvlText w:val=""/>
+      <w:lvlJc w:val="left"/>
+      <w:pPr>
+        <w:ind w:left="2868" w:hanging="360"/>
+      </w:pPr>
+      <w:rPr>
+        <w:rFonts w:ascii="Wingdings" w:hAnsi="Wingdings" w:hint="default"/>
+      </w:rPr>
+    </w:lvl>
+    <w:lvl w:ilvl="3" w:tplc="04100001" w:tentative="1">
+      <w:start w:val="1"/>
+      <w:numFmt w:val="bullet"/>
+      <w:lvlText w:val=""/>
+      <w:lvlJc w:val="left"/>
+      <w:pPr>
+        <w:ind w:left="3588" w:hanging="360"/>
+      </w:pPr>
+      <w:rPr>
+        <w:rFonts w:ascii="Symbol" w:hAnsi="Symbol" w:hint="default"/>
+      </w:rPr>
+    </w:lvl>
+    <w:lvl w:ilvl="4" w:tplc="04100003" w:tentative="1">
+      <w:start w:val="1"/>
+      <w:numFmt w:val="bullet"/>
+      <w:lvlText w:val="o"/>
+      <w:lvlJc w:val="left"/>
+      <w:pPr>
+        <w:ind w:left="4308" w:hanging="360"/>
+      </w:pPr>
+      <w:rPr>
+        <w:rFonts w:ascii="Courier New" w:hAnsi="Courier New" w:cs="Courier New" w:hint="default"/>
+      </w:rPr>
+    </w:lvl>
+    <w:lvl w:ilvl="5" w:tplc="04100005" w:tentative="1">
+      <w:start w:val="1"/>
+      <w:numFmt w:val="bullet"/>
+      <w:lvlText w:val=""/>
+      <w:lvlJc w:val="left"/>
+      <w:pPr>
+        <w:ind w:left="5028" w:hanging="360"/>
+      </w:pPr>
+      <w:rPr>
+        <w:rFonts w:ascii="Wingdings" w:hAnsi="Wingdings" w:hint="default"/>
+      </w:rPr>
+    </w:lvl>
+    <w:lvl w:ilvl="6" w:tplc="04100001" w:tentative="1">
+      <w:start w:val="1"/>
+      <w:numFmt w:val="bullet"/>
+      <w:lvlText w:val=""/>
+      <w:lvlJc w:val="left"/>
+      <w:pPr>
+        <w:ind w:left="5748" w:hanging="360"/>
+      </w:pPr>
+      <w:rPr>
+        <w:rFonts w:ascii="Symbol" w:hAnsi="Symbol" w:hint="default"/>
+      </w:rPr>
+    </w:lvl>
+    <w:lvl w:ilvl="7" w:tplc="04100003" w:tentative="1">
+      <w:start w:val="1"/>
+      <w:numFmt w:val="bullet"/>
+      <w:lvlText w:val="o"/>
+      <w:lvlJc w:val="left"/>
+      <w:pPr>
+        <w:ind w:left="6468" w:hanging="360"/>
+      </w:pPr>
+      <w:rPr>
+        <w:rFonts w:ascii="Courier New" w:hAnsi="Courier New" w:cs="Courier New" w:hint="default"/>
+      </w:rPr>
+    </w:lvl>
+    <w:lvl w:ilvl="8" w:tplc="04100005" w:tentative="1">
+      <w:start w:val="1"/>
+      <w:numFmt w:val="bullet"/>
+      <w:lvlText w:val=""/>
+      <w:lvlJc w:val="left"/>
+      <w:pPr>
+        <w:ind w:left="7188" w:hanging="360"/>
+      </w:pPr>
+      <w:rPr>
+        <w:rFonts w:ascii="Wingdings" w:hAnsi="Wingdings" w:hint="default"/>
+      </w:rPr>
+    </w:lvl>
+  </w:abstractNum>
+  <w:abstractNum w:abstractNumId="3" w15:restartNumberingAfterBreak="0">
+    <w:nsid w:val="39A07D44"/>
+    <w:multiLevelType w:val="multilevel"/>
+    <w:tmpl w:val="010ECFEC"/>
+    <w:lvl w:ilvl="0">
+      <w:start w:val="2"/>
+      <w:numFmt w:val="decimal"/>
+      <w:lvlText w:val="%1."/>
+      <w:lvlJc w:val="left"/>
+      <w:pPr>
+        <w:ind w:left="372" w:hanging="372"/>
+      </w:pPr>
+      <w:rPr>
+        <w:rFonts w:hint="default"/>
+      </w:rPr>
+    </w:lvl>
+    <w:lvl w:ilvl="1">
+      <w:start w:val="1"/>
+      <w:numFmt w:val="decimal"/>
+      <w:lvlText w:val="%1.%2)"/>
+      <w:lvlJc w:val="left"/>
+      <w:pPr>
+        <w:ind w:left="1800" w:hanging="720"/>
+      </w:pPr>
+      <w:rPr>
+        <w:rFonts w:hint="default"/>
+      </w:rPr>
+    </w:lvl>
+    <w:lvl w:ilvl="2">
+      <w:start w:val="1"/>
+      <w:numFmt w:val="decimal"/>
+      <w:lvlText w:val="%1.%2)%3."/>
+      <w:lvlJc w:val="left"/>
+      <w:pPr>
+        <w:ind w:left="2880" w:hanging="720"/>
+      </w:pPr>
+      <w:rPr>
+        <w:rFonts w:hint="default"/>
+      </w:rPr>
+    </w:lvl>
+    <w:lvl w:ilvl="3">
+      <w:start w:val="1"/>
+      <w:numFmt w:val="decimal"/>
+      <w:lvlText w:val="%1.%2)%3.%4."/>
+      <w:lvlJc w:val="left"/>
+      <w:pPr>
+        <w:ind w:left="4320" w:hanging="1080"/>
+      </w:pPr>
+      <w:rPr>
+        <w:rFonts w:hint="default"/>
+      </w:rPr>
+    </w:lvl>
+    <w:lvl w:ilvl="4">
+      <w:start w:val="1"/>
+      <w:numFmt w:val="decimal"/>
+      <w:lvlText w:val="%1.%2)%3.%4.%5."/>
+      <w:lvlJc w:val="left"/>
+      <w:pPr>
+        <w:ind w:left="5400" w:hanging="1080"/>
+      </w:pPr>
+      <w:rPr>
+        <w:rFonts w:hint="default"/>
+      </w:rPr>
+    </w:lvl>
+    <w:lvl w:ilvl="5">
+      <w:start w:val="1"/>
+      <w:numFmt w:val="decimal"/>
+      <w:lvlText w:val="%1.%2)%3.%4.%5.%6."/>
+      <w:lvlJc w:val="left"/>
+      <w:pPr>
+        <w:ind w:left="6840" w:hanging="1440"/>
+      </w:pPr>
+      <w:rPr>
+        <w:rFonts w:hint="default"/>
+      </w:rPr>
+    </w:lvl>
+    <w:lvl w:ilvl="6">
+      <w:start w:val="1"/>
+      <w:numFmt w:val="decimal"/>
+      <w:lvlText w:val="%1.%2)%3.%4.%5.%6.%7."/>
+      <w:lvlJc w:val="left"/>
+      <w:pPr>
+        <w:ind w:left="7920" w:hanging="1440"/>
+      </w:pPr>
+      <w:rPr>
+        <w:rFonts w:hint="default"/>
+      </w:rPr>
+    </w:lvl>
+    <w:lvl w:ilvl="7">
+      <w:start w:val="1"/>
+      <w:numFmt w:val="decimal"/>
+      <w:lvlText w:val="%1.%2)%3.%4.%5.%6.%7.%8."/>
+      <w:lvlJc w:val="left"/>
+      <w:pPr>
+        <w:ind w:left="9360" w:hanging="1800"/>
+      </w:pPr>
+      <w:rPr>
+        <w:rFonts w:hint="default"/>
+      </w:rPr>
+    </w:lvl>
+    <w:lvl w:ilvl="8">
+      <w:start w:val="1"/>
+      <w:numFmt w:val="decimal"/>
+      <w:lvlText w:val="%1.%2)%3.%4.%5.%6.%7.%8.%9."/>
+      <w:lvlJc w:val="left"/>
+      <w:pPr>
+        <w:ind w:left="10440" w:hanging="1800"/>
+      </w:pPr>
+      <w:rPr>
+        <w:rFonts w:hint="default"/>
+      </w:rPr>
+    </w:lvl>
+  </w:abstractNum>
+  <w:abstractNum w:abstractNumId="4" w15:restartNumberingAfterBreak="0">
+    <w:nsid w:val="40954A6A"/>
+    <w:multiLevelType w:val="hybridMultilevel"/>
+    <w:tmpl w:val="03AC5B08"/>
+    <w:lvl w:ilvl="0" w:tplc="04100001">
+      <w:start w:val="1"/>
+      <w:numFmt w:val="bullet"/>
+      <w:lvlText w:val=""/>
+      <w:lvlJc w:val="left"/>
+      <w:pPr>
+        <w:ind w:left="1428" w:hanging="360"/>
+      </w:pPr>
+      <w:rPr>
+        <w:rFonts w:ascii="Symbol" w:hAnsi="Symbol" w:hint="default"/>
+      </w:rPr>
+    </w:lvl>
+    <w:lvl w:ilvl="1" w:tplc="04100003" w:tentative="1">
+      <w:start w:val="1"/>
+      <w:numFmt w:val="bullet"/>
+      <w:lvlText w:val="o"/>
+      <w:lvlJc w:val="left"/>
+      <w:pPr>
+        <w:ind w:left="2148" w:hanging="360"/>
+      </w:pPr>
+      <w:rPr>
+        <w:rFonts w:ascii="Courier New" w:hAnsi="Courier New" w:cs="Courier New" w:hint="default"/>
+      </w:rPr>
+    </w:lvl>
+    <w:lvl w:ilvl="2" w:tplc="04100005" w:tentative="1">
+      <w:start w:val="1"/>
+      <w:numFmt w:val="bullet"/>
+      <w:lvlText w:val=""/>
+      <w:lvlJc w:val="left"/>
+      <w:pPr>
+        <w:ind w:left="2868" w:hanging="360"/>
+      </w:pPr>
+      <w:rPr>
+        <w:rFonts w:ascii="Wingdings" w:hAnsi="Wingdings" w:hint="default"/>
+      </w:rPr>
+    </w:lvl>
+    <w:lvl w:ilvl="3" w:tplc="04100001" w:tentative="1">
+      <w:start w:val="1"/>
+      <w:numFmt w:val="bullet"/>
+      <w:lvlText w:val=""/>
+      <w:lvlJc w:val="left"/>
+      <w:pPr>
+        <w:ind w:left="3588" w:hanging="360"/>
+      </w:pPr>
+      <w:rPr>
+        <w:rFonts w:ascii="Symbol" w:hAnsi="Symbol" w:hint="default"/>
+      </w:rPr>
+    </w:lvl>
+    <w:lvl w:ilvl="4" w:tplc="04100003" w:tentative="1">
+      <w:start w:val="1"/>
+      <w:numFmt w:val="bullet"/>
+      <w:lvlText w:val="o"/>
+      <w:lvlJc w:val="left"/>
+      <w:pPr>
+        <w:ind w:left="4308" w:hanging="360"/>
+      </w:pPr>
+      <w:rPr>
+        <w:rFonts w:ascii="Courier New" w:hAnsi="Courier New" w:cs="Courier New" w:hint="default"/>
+      </w:rPr>
+    </w:lvl>
+    <w:lvl w:ilvl="5" w:tplc="04100005" w:tentative="1">
+      <w:start w:val="1"/>
+      <w:numFmt w:val="bullet"/>
+      <w:lvlText w:val=""/>
+      <w:lvlJc w:val="left"/>
+      <w:pPr>
+        <w:ind w:left="5028" w:hanging="360"/>
+      </w:pPr>
+      <w:rPr>
+        <w:rFonts w:ascii="Wingdings" w:hAnsi="Wingdings" w:hint="default"/>
+      </w:rPr>
+    </w:lvl>
+    <w:lvl w:ilvl="6" w:tplc="04100001" w:tentative="1">
+      <w:start w:val="1"/>
+      <w:numFmt w:val="bullet"/>
+      <w:lvlText w:val=""/>
+      <w:lvlJc w:val="left"/>
+      <w:pPr>
+        <w:ind w:left="5748" w:hanging="360"/>
+      </w:pPr>
+      <w:rPr>
+        <w:rFonts w:ascii="Symbol" w:hAnsi="Symbol" w:hint="default"/>
+      </w:rPr>
+    </w:lvl>
+    <w:lvl w:ilvl="7" w:tplc="04100003" w:tentative="1">
+      <w:start w:val="1"/>
+      <w:numFmt w:val="bullet"/>
+      <w:lvlText w:val="o"/>
+      <w:lvlJc w:val="left"/>
+      <w:pPr>
+        <w:ind w:left="6468" w:hanging="360"/>
+      </w:pPr>
+      <w:rPr>
+        <w:rFonts w:ascii="Courier New" w:hAnsi="Courier New" w:cs="Courier New" w:hint="default"/>
+      </w:rPr>
+    </w:lvl>
+    <w:lvl w:ilvl="8" w:tplc="04100005" w:tentative="1">
+      <w:start w:val="1"/>
+      <w:numFmt w:val="bullet"/>
+      <w:lvlText w:val=""/>
+      <w:lvlJc w:val="left"/>
+      <w:pPr>
+        <w:ind w:left="7188" w:hanging="360"/>
+      </w:pPr>
+      <w:rPr>
+        <w:rFonts w:ascii="Wingdings" w:hAnsi="Wingdings" w:hint="default"/>
+      </w:rPr>
+    </w:lvl>
+  </w:abstractNum>
+  <w:abstractNum w:abstractNumId="5" w15:restartNumberingAfterBreak="0">
+    <w:nsid w:val="4115138F"/>
+    <w:multiLevelType w:val="multilevel"/>
+    <w:tmpl w:val="010ECFEC"/>
+    <w:lvl w:ilvl="0">
+      <w:start w:val="2"/>
+      <w:numFmt w:val="decimal"/>
+      <w:lvlText w:val="%1."/>
+      <w:lvlJc w:val="left"/>
+      <w:pPr>
+        <w:ind w:left="372" w:hanging="372"/>
+      </w:pPr>
+      <w:rPr>
+        <w:rFonts w:hint="default"/>
+      </w:rPr>
+    </w:lvl>
+    <w:lvl w:ilvl="1">
+      <w:start w:val="1"/>
+      <w:numFmt w:val="decimal"/>
+      <w:lvlText w:val="%1.%2)"/>
+      <w:lvlJc w:val="left"/>
+      <w:pPr>
+        <w:ind w:left="1800" w:hanging="720"/>
+      </w:pPr>
+      <w:rPr>
+        <w:rFonts w:hint="default"/>
+      </w:rPr>
+    </w:lvl>
+    <w:lvl w:ilvl="2">
+      <w:start w:val="1"/>
+      <w:numFmt w:val="decimal"/>
+      <w:lvlText w:val="%1.%2)%3."/>
+      <w:lvlJc w:val="left"/>
+      <w:pPr>
+        <w:ind w:left="2880" w:hanging="720"/>
+      </w:pPr>
+      <w:rPr>
+        <w:rFonts w:hint="default"/>
+      </w:rPr>
+    </w:lvl>
+    <w:lvl w:ilvl="3">
+      <w:start w:val="1"/>
+      <w:numFmt w:val="decimal"/>
+      <w:lvlText w:val="%1.%2)%3.%4."/>
+      <w:lvlJc w:val="left"/>
+      <w:pPr>
+        <w:ind w:left="4320" w:hanging="1080"/>
+      </w:pPr>
+      <w:rPr>
+        <w:rFonts w:hint="default"/>
+      </w:rPr>
+    </w:lvl>
+    <w:lvl w:ilvl="4">
+      <w:start w:val="1"/>
+      <w:numFmt w:val="decimal"/>
+      <w:lvlText w:val="%1.%2)%3.%4.%5."/>
+      <w:lvlJc w:val="left"/>
+      <w:pPr>
+        <w:ind w:left="5400" w:hanging="1080"/>
+      </w:pPr>
+      <w:rPr>
+        <w:rFonts w:hint="default"/>
+      </w:rPr>
+    </w:lvl>
+    <w:lvl w:ilvl="5">
+      <w:start w:val="1"/>
+      <w:numFmt w:val="decimal"/>
+      <w:lvlText w:val="%1.%2)%3.%4.%5.%6."/>
+      <w:lvlJc w:val="left"/>
+      <w:pPr>
+        <w:ind w:left="6840" w:hanging="1440"/>
+      </w:pPr>
+      <w:rPr>
+        <w:rFonts w:hint="default"/>
+      </w:rPr>
+    </w:lvl>
+    <w:lvl w:ilvl="6">
+      <w:start w:val="1"/>
+      <w:numFmt w:val="decimal"/>
+      <w:lvlText w:val="%1.%2)%3.%4.%5.%6.%7."/>
+      <w:lvlJc w:val="left"/>
+      <w:pPr>
+        <w:ind w:left="7920" w:hanging="1440"/>
+      </w:pPr>
+      <w:rPr>
+        <w:rFonts w:hint="default"/>
+      </w:rPr>
+    </w:lvl>
+    <w:lvl w:ilvl="7">
+      <w:start w:val="1"/>
+      <w:numFmt w:val="decimal"/>
+      <w:lvlText w:val="%1.%2)%3.%4.%5.%6.%7.%8."/>
+      <w:lvlJc w:val="left"/>
+      <w:pPr>
+        <w:ind w:left="9360" w:hanging="1800"/>
+      </w:pPr>
+      <w:rPr>
+        <w:rFonts w:hint="default"/>
+      </w:rPr>
+    </w:lvl>
+    <w:lvl w:ilvl="8">
+      <w:start w:val="1"/>
+      <w:numFmt w:val="decimal"/>
+      <w:lvlText w:val="%1.%2)%3.%4.%5.%6.%7.%8.%9."/>
+      <w:lvlJc w:val="left"/>
+      <w:pPr>
+        <w:ind w:left="10440" w:hanging="1800"/>
+      </w:pPr>
+      <w:rPr>
+        <w:rFonts w:hint="default"/>
+      </w:rPr>
+    </w:lvl>
+  </w:abstractNum>
+  <w:abstractNum w:abstractNumId="6" w15:restartNumberingAfterBreak="0">
     <w:nsid w:val="42131283"/>
     <w:multiLevelType w:val="hybridMultilevel"/>
     <w:tmpl w:val="BAFE4B04"/>
@@ -271,7 +4105,346 @@
       </w:rPr>
     </w:lvl>
   </w:abstractNum>
-  <w:abstractNum w:abstractNumId="1" w15:restartNumberingAfterBreak="0">
+  <w:abstractNum w:abstractNumId="7" w15:restartNumberingAfterBreak="0">
+    <w:nsid w:val="44C61A41"/>
+    <w:multiLevelType w:val="multilevel"/>
+    <w:tmpl w:val="010ECFEC"/>
+    <w:lvl w:ilvl="0">
+      <w:start w:val="3"/>
+      <w:numFmt w:val="decimal"/>
+      <w:lvlText w:val="%1."/>
+      <w:lvlJc w:val="left"/>
+      <w:pPr>
+        <w:ind w:left="372" w:hanging="372"/>
+      </w:pPr>
+      <w:rPr>
+        <w:rFonts w:hint="default"/>
+      </w:rPr>
+    </w:lvl>
+    <w:lvl w:ilvl="1">
+      <w:start w:val="1"/>
+      <w:numFmt w:val="decimal"/>
+      <w:lvlText w:val="%1.%2)"/>
+      <w:lvlJc w:val="left"/>
+      <w:pPr>
+        <w:ind w:left="1800" w:hanging="720"/>
+      </w:pPr>
+      <w:rPr>
+        <w:rFonts w:hint="default"/>
+      </w:rPr>
+    </w:lvl>
+    <w:lvl w:ilvl="2">
+      <w:start w:val="1"/>
+      <w:numFmt w:val="decimal"/>
+      <w:lvlText w:val="%1.%2)%3."/>
+      <w:lvlJc w:val="left"/>
+      <w:pPr>
+        <w:ind w:left="2880" w:hanging="720"/>
+      </w:pPr>
+      <w:rPr>
+        <w:rFonts w:hint="default"/>
+      </w:rPr>
+    </w:lvl>
+    <w:lvl w:ilvl="3">
+      <w:start w:val="1"/>
+      <w:numFmt w:val="decimal"/>
+      <w:lvlText w:val="%1.%2)%3.%4."/>
+      <w:lvlJc w:val="left"/>
+      <w:pPr>
+        <w:ind w:left="4320" w:hanging="1080"/>
+      </w:pPr>
+      <w:rPr>
+        <w:rFonts w:hint="default"/>
+      </w:rPr>
+    </w:lvl>
+    <w:lvl w:ilvl="4">
+      <w:start w:val="1"/>
+      <w:numFmt w:val="decimal"/>
+      <w:lvlText w:val="%1.%2)%3.%4.%5."/>
+      <w:lvlJc w:val="left"/>
+      <w:pPr>
+        <w:ind w:left="5400" w:hanging="1080"/>
+      </w:pPr>
+      <w:rPr>
+        <w:rFonts w:hint="default"/>
+      </w:rPr>
+    </w:lvl>
+    <w:lvl w:ilvl="5">
+      <w:start w:val="1"/>
+      <w:numFmt w:val="decimal"/>
+      <w:lvlText w:val="%1.%2)%3.%4.%5.%6."/>
+      <w:lvlJc w:val="left"/>
+      <w:pPr>
+        <w:ind w:left="6840" w:hanging="1440"/>
+      </w:pPr>
+      <w:rPr>
+        <w:rFonts w:hint="default"/>
+      </w:rPr>
+    </w:lvl>
+    <w:lvl w:ilvl="6">
+      <w:start w:val="1"/>
+      <w:numFmt w:val="decimal"/>
+      <w:lvlText w:val="%1.%2)%3.%4.%5.%6.%7."/>
+      <w:lvlJc w:val="left"/>
+      <w:pPr>
+        <w:ind w:left="7920" w:hanging="1440"/>
+      </w:pPr>
+      <w:rPr>
+        <w:rFonts w:hint="default"/>
+      </w:rPr>
+    </w:lvl>
+    <w:lvl w:ilvl="7">
+      <w:start w:val="1"/>
+      <w:numFmt w:val="decimal"/>
+      <w:lvlText w:val="%1.%2)%3.%4.%5.%6.%7.%8."/>
+      <w:lvlJc w:val="left"/>
+      <w:pPr>
+        <w:ind w:left="9360" w:hanging="1800"/>
+      </w:pPr>
+      <w:rPr>
+        <w:rFonts w:hint="default"/>
+      </w:rPr>
+    </w:lvl>
+    <w:lvl w:ilvl="8">
+      <w:start w:val="1"/>
+      <w:numFmt w:val="decimal"/>
+      <w:lvlText w:val="%1.%2)%3.%4.%5.%6.%7.%8.%9."/>
+      <w:lvlJc w:val="left"/>
+      <w:pPr>
+        <w:ind w:left="10440" w:hanging="1800"/>
+      </w:pPr>
+      <w:rPr>
+        <w:rFonts w:hint="default"/>
+      </w:rPr>
+    </w:lvl>
+  </w:abstractNum>
+  <w:abstractNum w:abstractNumId="8" w15:restartNumberingAfterBreak="0">
+    <w:nsid w:val="5AF95EED"/>
+    <w:multiLevelType w:val="hybridMultilevel"/>
+    <w:tmpl w:val="CAF4A5C2"/>
+    <w:lvl w:ilvl="0" w:tplc="04100001">
+      <w:start w:val="1"/>
+      <w:numFmt w:val="bullet"/>
+      <w:lvlText w:val=""/>
+      <w:lvlJc w:val="left"/>
+      <w:pPr>
+        <w:ind w:left="1428" w:hanging="360"/>
+      </w:pPr>
+      <w:rPr>
+        <w:rFonts w:ascii="Symbol" w:hAnsi="Symbol" w:hint="default"/>
+      </w:rPr>
+    </w:lvl>
+    <w:lvl w:ilvl="1" w:tplc="04100003" w:tentative="1">
+      <w:start w:val="1"/>
+      <w:numFmt w:val="bullet"/>
+      <w:lvlText w:val="o"/>
+      <w:lvlJc w:val="left"/>
+      <w:pPr>
+        <w:ind w:left="2148" w:hanging="360"/>
+      </w:pPr>
+      <w:rPr>
+        <w:rFonts w:ascii="Courier New" w:hAnsi="Courier New" w:cs="Courier New" w:hint="default"/>
+      </w:rPr>
+    </w:lvl>
+    <w:lvl w:ilvl="2" w:tplc="04100005" w:tentative="1">
+      <w:start w:val="1"/>
+      <w:numFmt w:val="bullet"/>
+      <w:lvlText w:val=""/>
+      <w:lvlJc w:val="left"/>
+      <w:pPr>
+        <w:ind w:left="2868" w:hanging="360"/>
+      </w:pPr>
+      <w:rPr>
+        <w:rFonts w:ascii="Wingdings" w:hAnsi="Wingdings" w:hint="default"/>
+      </w:rPr>
+    </w:lvl>
+    <w:lvl w:ilvl="3" w:tplc="04100001" w:tentative="1">
+      <w:start w:val="1"/>
+      <w:numFmt w:val="bullet"/>
+      <w:lvlText w:val=""/>
+      <w:lvlJc w:val="left"/>
+      <w:pPr>
+        <w:ind w:left="3588" w:hanging="360"/>
+      </w:pPr>
+      <w:rPr>
+        <w:rFonts w:ascii="Symbol" w:hAnsi="Symbol" w:hint="default"/>
+      </w:rPr>
+    </w:lvl>
+    <w:lvl w:ilvl="4" w:tplc="04100003" w:tentative="1">
+      <w:start w:val="1"/>
+      <w:numFmt w:val="bullet"/>
+      <w:lvlText w:val="o"/>
+      <w:lvlJc w:val="left"/>
+      <w:pPr>
+        <w:ind w:left="4308" w:hanging="360"/>
+      </w:pPr>
+      <w:rPr>
+        <w:rFonts w:ascii="Courier New" w:hAnsi="Courier New" w:cs="Courier New" w:hint="default"/>
+      </w:rPr>
+    </w:lvl>
+    <w:lvl w:ilvl="5" w:tplc="04100005" w:tentative="1">
+      <w:start w:val="1"/>
+      <w:numFmt w:val="bullet"/>
+      <w:lvlText w:val=""/>
+      <w:lvlJc w:val="left"/>
+      <w:pPr>
+        <w:ind w:left="5028" w:hanging="360"/>
+      </w:pPr>
+      <w:rPr>
+        <w:rFonts w:ascii="Wingdings" w:hAnsi="Wingdings" w:hint="default"/>
+      </w:rPr>
+    </w:lvl>
+    <w:lvl w:ilvl="6" w:tplc="04100001" w:tentative="1">
+      <w:start w:val="1"/>
+      <w:numFmt w:val="bullet"/>
+      <w:lvlText w:val=""/>
+      <w:lvlJc w:val="left"/>
+      <w:pPr>
+        <w:ind w:left="5748" w:hanging="360"/>
+      </w:pPr>
+      <w:rPr>
+        <w:rFonts w:ascii="Symbol" w:hAnsi="Symbol" w:hint="default"/>
+      </w:rPr>
+    </w:lvl>
+    <w:lvl w:ilvl="7" w:tplc="04100003" w:tentative="1">
+      <w:start w:val="1"/>
+      <w:numFmt w:val="bullet"/>
+      <w:lvlText w:val="o"/>
+      <w:lvlJc w:val="left"/>
+      <w:pPr>
+        <w:ind w:left="6468" w:hanging="360"/>
+      </w:pPr>
+      <w:rPr>
+        <w:rFonts w:ascii="Courier New" w:hAnsi="Courier New" w:cs="Courier New" w:hint="default"/>
+      </w:rPr>
+    </w:lvl>
+    <w:lvl w:ilvl="8" w:tplc="04100005" w:tentative="1">
+      <w:start w:val="1"/>
+      <w:numFmt w:val="bullet"/>
+      <w:lvlText w:val=""/>
+      <w:lvlJc w:val="left"/>
+      <w:pPr>
+        <w:ind w:left="7188" w:hanging="360"/>
+      </w:pPr>
+      <w:rPr>
+        <w:rFonts w:ascii="Wingdings" w:hAnsi="Wingdings" w:hint="default"/>
+      </w:rPr>
+    </w:lvl>
+  </w:abstractNum>
+  <w:abstractNum w:abstractNumId="9" w15:restartNumberingAfterBreak="0">
+    <w:nsid w:val="5E924F36"/>
+    <w:multiLevelType w:val="hybridMultilevel"/>
+    <w:tmpl w:val="29DA0A8E"/>
+    <w:lvl w:ilvl="0" w:tplc="04100001">
+      <w:start w:val="1"/>
+      <w:numFmt w:val="bullet"/>
+      <w:lvlText w:val=""/>
+      <w:lvlJc w:val="left"/>
+      <w:pPr>
+        <w:ind w:left="1776" w:hanging="360"/>
+      </w:pPr>
+      <w:rPr>
+        <w:rFonts w:ascii="Symbol" w:hAnsi="Symbol" w:hint="default"/>
+      </w:rPr>
+    </w:lvl>
+    <w:lvl w:ilvl="1" w:tplc="04100003" w:tentative="1">
+      <w:start w:val="1"/>
+      <w:numFmt w:val="bullet"/>
+      <w:lvlText w:val="o"/>
+      <w:lvlJc w:val="left"/>
+      <w:pPr>
+        <w:ind w:left="2496" w:hanging="360"/>
+      </w:pPr>
+      <w:rPr>
+        <w:rFonts w:ascii="Courier New" w:hAnsi="Courier New" w:cs="Courier New" w:hint="default"/>
+      </w:rPr>
+    </w:lvl>
+    <w:lvl w:ilvl="2" w:tplc="04100005" w:tentative="1">
+      <w:start w:val="1"/>
+      <w:numFmt w:val="bullet"/>
+      <w:lvlText w:val=""/>
+      <w:lvlJc w:val="left"/>
+      <w:pPr>
+        <w:ind w:left="3216" w:hanging="360"/>
+      </w:pPr>
+      <w:rPr>
+        <w:rFonts w:ascii="Wingdings" w:hAnsi="Wingdings" w:hint="default"/>
+      </w:rPr>
+    </w:lvl>
+    <w:lvl w:ilvl="3" w:tplc="04100001" w:tentative="1">
+      <w:start w:val="1"/>
+      <w:numFmt w:val="bullet"/>
+      <w:lvlText w:val=""/>
+      <w:lvlJc w:val="left"/>
+      <w:pPr>
+        <w:ind w:left="3936" w:hanging="360"/>
+      </w:pPr>
+      <w:rPr>
+        <w:rFonts w:ascii="Symbol" w:hAnsi="Symbol" w:hint="default"/>
+      </w:rPr>
+    </w:lvl>
+    <w:lvl w:ilvl="4" w:tplc="04100003" w:tentative="1">
+      <w:start w:val="1"/>
+      <w:numFmt w:val="bullet"/>
+      <w:lvlText w:val="o"/>
+      <w:lvlJc w:val="left"/>
+      <w:pPr>
+        <w:ind w:left="4656" w:hanging="360"/>
+      </w:pPr>
+      <w:rPr>
+        <w:rFonts w:ascii="Courier New" w:hAnsi="Courier New" w:cs="Courier New" w:hint="default"/>
+      </w:rPr>
+    </w:lvl>
+    <w:lvl w:ilvl="5" w:tplc="04100005" w:tentative="1">
+      <w:start w:val="1"/>
+      <w:numFmt w:val="bullet"/>
+      <w:lvlText w:val=""/>
+      <w:lvlJc w:val="left"/>
+      <w:pPr>
+        <w:ind w:left="5376" w:hanging="360"/>
+      </w:pPr>
+      <w:rPr>
+        <w:rFonts w:ascii="Wingdings" w:hAnsi="Wingdings" w:hint="default"/>
+      </w:rPr>
+    </w:lvl>
+    <w:lvl w:ilvl="6" w:tplc="04100001" w:tentative="1">
+      <w:start w:val="1"/>
+      <w:numFmt w:val="bullet"/>
+      <w:lvlText w:val=""/>
+      <w:lvlJc w:val="left"/>
+      <w:pPr>
+        <w:ind w:left="6096" w:hanging="360"/>
+      </w:pPr>
+      <w:rPr>
+        <w:rFonts w:ascii="Symbol" w:hAnsi="Symbol" w:hint="default"/>
+      </w:rPr>
+    </w:lvl>
+    <w:lvl w:ilvl="7" w:tplc="04100003" w:tentative="1">
+      <w:start w:val="1"/>
+      <w:numFmt w:val="bullet"/>
+      <w:lvlText w:val="o"/>
+      <w:lvlJc w:val="left"/>
+      <w:pPr>
+        <w:ind w:left="6816" w:hanging="360"/>
+      </w:pPr>
+      <w:rPr>
+        <w:rFonts w:ascii="Courier New" w:hAnsi="Courier New" w:cs="Courier New" w:hint="default"/>
+      </w:rPr>
+    </w:lvl>
+    <w:lvl w:ilvl="8" w:tplc="04100005" w:tentative="1">
+      <w:start w:val="1"/>
+      <w:numFmt w:val="bullet"/>
+      <w:lvlText w:val=""/>
+      <w:lvlJc w:val="left"/>
+      <w:pPr>
+        <w:ind w:left="7536" w:hanging="360"/>
+      </w:pPr>
+      <w:rPr>
+        <w:rFonts w:ascii="Wingdings" w:hAnsi="Wingdings" w:hint="default"/>
+      </w:rPr>
+    </w:lvl>
+  </w:abstractNum>
+  <w:abstractNum w:abstractNumId="10" w15:restartNumberingAfterBreak="0">
     <w:nsid w:val="6D9113F9"/>
     <w:multiLevelType w:val="multilevel"/>
     <w:tmpl w:val="ED0218BE"/>
@@ -384,7 +4557,7 @@
       </w:rPr>
     </w:lvl>
   </w:abstractNum>
-  <w:abstractNum w:abstractNumId="2" w15:restartNumberingAfterBreak="0">
+  <w:abstractNum w:abstractNumId="11" w15:restartNumberingAfterBreak="0">
     <w:nsid w:val="74566713"/>
     <w:multiLevelType w:val="hybridMultilevel"/>
     <w:tmpl w:val="44BA0B68"/>
@@ -400,7 +4573,7 @@
         <w:rFonts w:hint="default"/>
       </w:rPr>
     </w:lvl>
-    <w:lvl w:ilvl="1" w:tplc="04100019" w:tentative="1">
+    <w:lvl w:ilvl="1" w:tplc="04100019">
       <w:start w:val="1"/>
       <w:numFmt w:val="lowerLetter"/>
       <w:lvlText w:val="%2."/>
@@ -474,13 +4647,40 @@
     </w:lvl>
   </w:abstractNum>
   <w:num w:numId="1" w16cid:durableId="469329293">
+    <w:abstractNumId w:val="11"/>
+  </w:num>
+  <w:num w:numId="2" w16cid:durableId="1029767517">
+    <w:abstractNumId w:val="10"/>
+  </w:num>
+  <w:num w:numId="3" w16cid:durableId="882404337">
+    <w:abstractNumId w:val="6"/>
+  </w:num>
+  <w:num w:numId="4" w16cid:durableId="162622866">
+    <w:abstractNumId w:val="5"/>
+  </w:num>
+  <w:num w:numId="5" w16cid:durableId="2013560354">
+    <w:abstractNumId w:val="3"/>
+  </w:num>
+  <w:num w:numId="6" w16cid:durableId="1735467069">
+    <w:abstractNumId w:val="7"/>
+  </w:num>
+  <w:num w:numId="7" w16cid:durableId="1488477972">
+    <w:abstractNumId w:val="1"/>
+  </w:num>
+  <w:num w:numId="8" w16cid:durableId="1074399736">
     <w:abstractNumId w:val="2"/>
   </w:num>
-  <w:num w:numId="2" w16cid:durableId="1029767517">
-    <w:abstractNumId w:val="1"/>
+  <w:num w:numId="9" w16cid:durableId="1559167538">
+    <w:abstractNumId w:val="8"/>
   </w:num>
-  <w:num w:numId="3" w16cid:durableId="882404337">
+  <w:num w:numId="10" w16cid:durableId="1846168083">
     <w:abstractNumId w:val="0"/>
+  </w:num>
+  <w:num w:numId="11" w16cid:durableId="536554103">
+    <w:abstractNumId w:val="4"/>
+  </w:num>
+  <w:num w:numId="12" w16cid:durableId="482547882">
+    <w:abstractNumId w:val="9"/>
   </w:num>
 </w:numbering>
 </file>

</xml_diff>

<commit_message>
versione finale manuale utente
</commit_message>
<xml_diff>
--- a/Manuale Utente.docx
+++ b/Manuale Utente.docx
@@ -30,6 +30,7 @@
           <w:szCs w:val="32"/>
         </w:rPr>
       </w:pPr>
+      <w:bookmarkStart w:id="0" w:name="_Hlk139397478"/>
       <w:r>
         <w:rPr>
           <w:sz w:val="32"/>
@@ -59,6 +60,8 @@
           <w:szCs w:val="28"/>
         </w:rPr>
       </w:pPr>
+      <w:bookmarkStart w:id="1" w:name="_Hlk139397506"/>
+      <w:bookmarkEnd w:id="0"/>
       <w:r>
         <w:rPr>
           <w:sz w:val="28"/>
@@ -77,6 +80,11 @@
     </w:p>
     <w:p>
       <w:pPr>
+        <w:ind w:left="708"/>
+      </w:pPr>
+    </w:p>
+    <w:p>
+      <w:pPr>
         <w:pStyle w:val="Paragrafoelenco"/>
         <w:numPr>
           <w:ilvl w:val="1"/>
@@ -87,6 +95,8 @@
           <w:szCs w:val="28"/>
         </w:rPr>
       </w:pPr>
+      <w:bookmarkStart w:id="2" w:name="_Hlk139397675"/>
+      <w:bookmarkEnd w:id="1"/>
       <w:r>
         <w:rPr>
           <w:sz w:val="28"/>
@@ -95,12 +105,19 @@
         <w:t>Sintesi del documento</w:t>
       </w:r>
     </w:p>
+    <w:bookmarkEnd w:id="2"/>
     <w:p>
       <w:pPr>
         <w:ind w:left="720"/>
       </w:pPr>
       <w:r>
-        <w:t>Il documento descrive le funzionalità dell’applicazione C# per la gestione di un istituto scolastico.</w:t>
+        <w:t xml:space="preserve">Il documento </w:t>
+      </w:r>
+      <w:r>
+        <w:t>illustra</w:t>
+      </w:r>
+      <w:r>
+        <w:t xml:space="preserve"> le funzionalità dell’applicazione C# per la gestione di un istituto scolastico.</w:t>
       </w:r>
       <w:r>
         <w:br/>
@@ -210,6 +227,7 @@
           <w:szCs w:val="32"/>
         </w:rPr>
       </w:pPr>
+      <w:bookmarkStart w:id="3" w:name="_Hlk139397989"/>
       <w:r>
         <w:rPr>
           <w:sz w:val="32"/>
@@ -254,7 +272,23 @@
       <w:r>
         <w:t>Il manuale è destinato ai dirigenti scolastici che utilizzano l’applicazione per la gestione di un istituto scolastico</w:t>
       </w:r>
-    </w:p>
+      <w:r>
+        <w:t>.</w:t>
+      </w:r>
+    </w:p>
+    <w:bookmarkEnd w:id="3"/>
+    <w:p/>
+    <w:p/>
+    <w:p/>
+    <w:p/>
+    <w:p/>
+    <w:p/>
+    <w:p/>
+    <w:p/>
+    <w:p/>
+    <w:p/>
+    <w:p/>
+    <w:p/>
     <w:p/>
     <w:p>
       <w:pPr>
@@ -268,6 +302,7 @@
           <w:szCs w:val="32"/>
         </w:rPr>
       </w:pPr>
+      <w:bookmarkStart w:id="4" w:name="_Hlk139398112"/>
       <w:r>
         <w:rPr>
           <w:sz w:val="32"/>
@@ -309,6 +344,7 @@
         <w:t>Requisiti minimi per l’utilizzo dell’applicazione</w:t>
       </w:r>
     </w:p>
+    <w:bookmarkEnd w:id="4"/>
     <w:p>
       <w:r>
         <w:rPr>
@@ -342,8 +378,13 @@
         </w:numPr>
       </w:pPr>
       <w:r>
-        <w:t>Connessione internet</w:t>
-      </w:r>
+        <w:t>Rete</w:t>
+      </w:r>
+    </w:p>
+    <w:p>
+      <w:pPr>
+        <w:ind w:left="1068"/>
+      </w:pPr>
     </w:p>
     <w:p>
       <w:pPr>
@@ -382,16 +423,61 @@
         <w:ind w:firstLine="708"/>
       </w:pPr>
       <w:r>
-        <w:t>*foto schermata</w:t>
-      </w:r>
-      <w:r>
-        <w:t>*</w:t>
+        <w:rPr>
+          <w:noProof/>
+        </w:rPr>
+        <w:drawing>
+          <wp:inline distT="0" distB="0" distL="0" distR="0" wp14:anchorId="3E255124" wp14:editId="515A2118">
+            <wp:extent cx="5501640" cy="3253149"/>
+            <wp:effectExtent l="0" t="0" r="3810" b="4445"/>
+            <wp:docPr id="533233428" name="Immagine 1"/>
+            <wp:cNvGraphicFramePr>
+              <a:graphicFrameLocks xmlns:a="http://schemas.openxmlformats.org/drawingml/2006/main" noChangeAspect="1"/>
+            </wp:cNvGraphicFramePr>
+            <a:graphic xmlns:a="http://schemas.openxmlformats.org/drawingml/2006/main">
+              <a:graphicData uri="http://schemas.openxmlformats.org/drawingml/2006/picture">
+                <pic:pic xmlns:pic="http://schemas.openxmlformats.org/drawingml/2006/picture">
+                  <pic:nvPicPr>
+                    <pic:cNvPr id="533233428" name="Immagine 533233428"/>
+                    <pic:cNvPicPr/>
+                  </pic:nvPicPr>
+                  <pic:blipFill>
+                    <a:blip r:embed="rId5">
+                      <a:extLst>
+                        <a:ext uri="{28A0092B-C50C-407E-A947-70E740481C1C}">
+                          <a14:useLocalDpi xmlns:a14="http://schemas.microsoft.com/office/drawing/2010/main" val="0"/>
+                        </a:ext>
+                      </a:extLst>
+                    </a:blip>
+                    <a:stretch>
+                      <a:fillRect/>
+                    </a:stretch>
+                  </pic:blipFill>
+                  <pic:spPr>
+                    <a:xfrm>
+                      <a:off x="0" y="0"/>
+                      <a:ext cx="5513641" cy="3260245"/>
+                    </a:xfrm>
+                    <a:prstGeom prst="rect">
+                      <a:avLst/>
+                    </a:prstGeom>
+                  </pic:spPr>
+                </pic:pic>
+              </a:graphicData>
+            </a:graphic>
+          </wp:inline>
+        </w:drawing>
       </w:r>
     </w:p>
     <w:p>
       <w:pPr>
         <w:ind w:firstLine="708"/>
       </w:pPr>
+    </w:p>
+    <w:p>
+      <w:pPr>
+        <w:ind w:firstLine="708"/>
+      </w:pPr>
       <w:r>
         <w:t xml:space="preserve">Nella parte </w:t>
       </w:r>
@@ -444,58 +530,67 @@
         </w:numPr>
       </w:pPr>
       <w:r>
+        <w:t xml:space="preserve">Visualizza </w:t>
+      </w:r>
+      <w:r>
+        <w:t>C</w:t>
+      </w:r>
+      <w:r>
+        <w:t>lassi: permette la visualizzazione di tutte le classi (anno e sezione) presenti nel database attraverso la scherma della parte destra dell’applicazione</w:t>
+      </w:r>
+    </w:p>
+    <w:p>
+      <w:pPr>
+        <w:pStyle w:val="Paragrafoelenco"/>
+        <w:numPr>
+          <w:ilvl w:val="0"/>
+          <w:numId w:val="9"/>
+        </w:numPr>
+      </w:pPr>
+      <w:r>
+        <w:t>Visualizza Materie: permette la visualizzazione di tutte le materie presenti nel database attraverso la scherma della parte destra dell’applicazione</w:t>
+      </w:r>
+    </w:p>
+    <w:p>
+      <w:pPr>
+        <w:pStyle w:val="Paragrafoelenco"/>
+        <w:numPr>
+          <w:ilvl w:val="0"/>
+          <w:numId w:val="9"/>
+        </w:numPr>
+      </w:pPr>
+      <w:r>
+        <w:t xml:space="preserve">Visualizza Registro </w:t>
+      </w:r>
+      <w:r>
+        <w:t>Vot</w:t>
+      </w:r>
+      <w:r>
+        <w:t>i: permette la visualizzazione di tutti</w:t>
+      </w:r>
+      <w:r>
+        <w:t xml:space="preserve"> i</w:t>
+      </w:r>
+      <w:r>
+        <w:t xml:space="preserve"> voti presenti nel database attraverso la schermata della parte destra dell’applicazione</w:t>
+      </w:r>
+    </w:p>
+    <w:p>
+      <w:pPr>
+        <w:ind w:left="708"/>
+      </w:pPr>
+      <w:r>
         <w:lastRenderedPageBreak/>
-        <w:t xml:space="preserve">Visualizza </w:t>
-      </w:r>
-      <w:r>
-        <w:t>C</w:t>
-      </w:r>
-      <w:r>
-        <w:t>lassi: permette la visualizzazione di tutte le classi (anno e sezione) presenti nel database attraverso la scherma della parte destra dell’applicazione</w:t>
-      </w:r>
-    </w:p>
-    <w:p>
-      <w:pPr>
-        <w:pStyle w:val="Paragrafoelenco"/>
-        <w:numPr>
-          <w:ilvl w:val="0"/>
-          <w:numId w:val="9"/>
-        </w:numPr>
-      </w:pPr>
-      <w:r>
-        <w:t>Visualizza Materie: permette la visualizzazione di tutte le materie presenti nel database attraverso la scherma della parte destra dell’applicazione</w:t>
-      </w:r>
-    </w:p>
-    <w:p>
-      <w:pPr>
-        <w:pStyle w:val="Paragrafoelenco"/>
-        <w:numPr>
-          <w:ilvl w:val="0"/>
-          <w:numId w:val="9"/>
-        </w:numPr>
-      </w:pPr>
-      <w:r>
-        <w:t xml:space="preserve">Visualizza Registro </w:t>
-      </w:r>
-      <w:r>
-        <w:t>Vot</w:t>
-      </w:r>
-      <w:r>
-        <w:t>i: permette la visualizzazione di tutti</w:t>
-      </w:r>
-      <w:r>
-        <w:t xml:space="preserve"> i</w:t>
-      </w:r>
-      <w:r>
-        <w:t xml:space="preserve"> voti presenti nel database attraverso la schermata della parte destra dell’applicazione</w:t>
-      </w:r>
-    </w:p>
-    <w:p>
-      <w:pPr>
-        <w:ind w:firstLine="708"/>
-      </w:pPr>
-      <w:r>
-        <w:t>Nella parte destra dell’applicazione è presente la schermata di visualizzazione del database</w:t>
+        <w:t>Nella parte destra dell’applicazione è presente la schermata di visualizzazione</w:t>
+      </w:r>
+      <w:r>
+        <w:t>, dove vengono mostrati i risultati delle ricerche n</w:t>
+      </w:r>
+      <w:r>
+        <w:t>el database</w:t>
+      </w:r>
+      <w:r>
+        <w:t>.</w:t>
       </w:r>
     </w:p>
     <w:p>
@@ -562,6 +657,11 @@
       <w:r>
         <w:t>Elimina: permette di eliminare la riga selezionata nella schermata al momento presente nella parte destra dell’applicazione</w:t>
       </w:r>
+    </w:p>
+    <w:p>
+      <w:pPr>
+        <w:ind w:left="1068"/>
+      </w:pPr>
     </w:p>
     <w:p>
       <w:pPr>
@@ -895,10 +995,7 @@
         </w:numPr>
       </w:pPr>
       <w:r>
-        <w:t xml:space="preserve">Se non è visibile la tabella degli studenti nella parte destra dell’applicazione, </w:t>
-      </w:r>
-      <w:r>
-        <w:t>p</w:t>
+        <w:t>Se non è visibile la tabella degli studenti nella parte destra dell’applicazione, p</w:t>
       </w:r>
       <w:r>
         <w:t xml:space="preserve">remere il pulsante “Visualizza Studenti” </w:t>
@@ -985,28 +1082,479 @@
         <w:t xml:space="preserve">Nel caso sia </w:t>
       </w:r>
       <w:r>
-        <w:t>conosciut</w:t>
+        <w:t>conosciuto</w:t>
+      </w:r>
+      <w:r>
+        <w:t xml:space="preserve"> l</w:t>
+      </w:r>
+      <w:r>
+        <w:t>’anno</w:t>
+      </w:r>
+      <w:r>
+        <w:t xml:space="preserve"> dello studente </w:t>
+      </w:r>
+      <w:r>
+        <w:t>compilare</w:t>
+      </w:r>
+      <w:r>
+        <w:t xml:space="preserve"> il campo “</w:t>
+      </w:r>
+      <w:r>
+        <w:t>Anno</w:t>
+      </w:r>
+      <w:r>
+        <w:t>”</w:t>
+      </w:r>
+    </w:p>
+    <w:p>
+      <w:pPr>
+        <w:pStyle w:val="Paragrafoelenco"/>
+        <w:numPr>
+          <w:ilvl w:val="0"/>
+          <w:numId w:val="12"/>
+        </w:numPr>
+      </w:pPr>
+      <w:r>
+        <w:t xml:space="preserve">Nel caso sia </w:t>
+      </w:r>
+      <w:r>
+        <w:t>conosciuta</w:t>
+      </w:r>
+      <w:r>
+        <w:t xml:space="preserve"> l</w:t>
+      </w:r>
+      <w:r>
+        <w:t>a sezione</w:t>
+      </w:r>
+      <w:r>
+        <w:t xml:space="preserve"> dello studente </w:t>
+      </w:r>
+      <w:r>
+        <w:t>compilare</w:t>
+      </w:r>
+      <w:r>
+        <w:t xml:space="preserve"> il campo “</w:t>
+      </w:r>
+      <w:r>
+        <w:t>Sezione</w:t>
+      </w:r>
+      <w:r>
+        <w:t>”</w:t>
+      </w:r>
+    </w:p>
+    <w:p>
+      <w:pPr>
+        <w:pStyle w:val="Paragrafoelenco"/>
+        <w:numPr>
+          <w:ilvl w:val="0"/>
+          <w:numId w:val="12"/>
+        </w:numPr>
+      </w:pPr>
+      <w:r>
+        <w:t xml:space="preserve">Nel caso sia </w:t>
+      </w:r>
+      <w:r>
+        <w:t>conosciuto</w:t>
+      </w:r>
+      <w:r>
+        <w:t xml:space="preserve"> </w:t>
+      </w:r>
+      <w:r>
+        <w:t>il nome</w:t>
+      </w:r>
+      <w:r>
+        <w:t xml:space="preserve"> dello studente </w:t>
+      </w:r>
+      <w:r>
+        <w:t>compilare</w:t>
+      </w:r>
+      <w:r>
+        <w:t xml:space="preserve"> il campo “</w:t>
+      </w:r>
+      <w:r>
+        <w:t>Nome</w:t>
+      </w:r>
+      <w:r>
+        <w:t>”</w:t>
+      </w:r>
+    </w:p>
+    <w:p>
+      <w:pPr>
+        <w:pStyle w:val="Paragrafoelenco"/>
+        <w:numPr>
+          <w:ilvl w:val="0"/>
+          <w:numId w:val="12"/>
+        </w:numPr>
+      </w:pPr>
+      <w:r>
+        <w:t xml:space="preserve">Nel caso sia </w:t>
+      </w:r>
+      <w:r>
+        <w:t>conosciuto</w:t>
+      </w:r>
+      <w:r>
+        <w:t xml:space="preserve"> </w:t>
+      </w:r>
+      <w:r>
+        <w:t>il cognome</w:t>
+      </w:r>
+      <w:r>
+        <w:t xml:space="preserve"> dello studente </w:t>
+      </w:r>
+      <w:r>
+        <w:t>compilare</w:t>
+      </w:r>
+      <w:r>
+        <w:t xml:space="preserve"> il campo “</w:t>
+      </w:r>
+      <w:r>
+        <w:t>Cognome</w:t>
+      </w:r>
+      <w:r>
+        <w:t>”</w:t>
+      </w:r>
+    </w:p>
+    <w:p>
+      <w:pPr>
+        <w:pStyle w:val="Paragrafoelenco"/>
+        <w:numPr>
+          <w:ilvl w:val="0"/>
+          <w:numId w:val="12"/>
+        </w:numPr>
+      </w:pPr>
+      <w:r>
+        <w:t>Premere il pulsante “</w:t>
+      </w:r>
+      <w:r>
+        <w:t xml:space="preserve">Cerca </w:t>
+      </w:r>
+      <w:r>
+        <w:t>S</w:t>
+      </w:r>
+      <w:r>
+        <w:t>tudente</w:t>
+      </w:r>
+      <w:r>
+        <w:t>”</w:t>
+      </w:r>
+    </w:p>
+    <w:p>
+      <w:pPr>
+        <w:ind w:left="360" w:firstLine="708"/>
+        <w:rPr>
+          <w:sz w:val="24"/>
+          <w:szCs w:val="24"/>
+        </w:rPr>
+      </w:pPr>
+      <w:r>
+        <w:rPr>
+          <w:sz w:val="24"/>
+          <w:szCs w:val="24"/>
+        </w:rPr>
+        <w:t>3.</w:t>
+      </w:r>
+      <w:r>
+        <w:rPr>
+          <w:sz w:val="24"/>
+          <w:szCs w:val="24"/>
+        </w:rPr>
+        <w:t>3.</w:t>
+      </w:r>
+      <w:r>
+        <w:rPr>
+          <w:sz w:val="24"/>
+          <w:szCs w:val="24"/>
+        </w:rPr>
+        <w:t>3</w:t>
+      </w:r>
+      <w:r>
+        <w:rPr>
+          <w:sz w:val="24"/>
+          <w:szCs w:val="24"/>
+        </w:rPr>
+        <w:t>)</w:t>
+      </w:r>
+      <w:r>
+        <w:rPr>
+          <w:sz w:val="24"/>
+          <w:szCs w:val="24"/>
+        </w:rPr>
+        <w:tab/>
+      </w:r>
+      <w:r>
+        <w:rPr>
+          <w:sz w:val="24"/>
+          <w:szCs w:val="24"/>
+        </w:rPr>
+        <w:t>Modifica di un</w:t>
+      </w:r>
+      <w:r>
+        <w:rPr>
+          <w:sz w:val="24"/>
+          <w:szCs w:val="24"/>
+        </w:rPr>
+        <w:t>o studente</w:t>
+      </w:r>
+    </w:p>
+    <w:p>
+      <w:pPr>
+        <w:ind w:left="360" w:firstLine="708"/>
+      </w:pPr>
+      <w:r>
+        <w:t>Nel caso in cui si voglia modificare uno</w:t>
+      </w:r>
+      <w:r>
+        <w:t xml:space="preserve"> studente</w:t>
+      </w:r>
+      <w:r>
+        <w:t xml:space="preserve"> eseguire le seguenti azioni:</w:t>
+      </w:r>
+    </w:p>
+    <w:p>
+      <w:pPr>
+        <w:pStyle w:val="Paragrafoelenco"/>
+        <w:numPr>
+          <w:ilvl w:val="0"/>
+          <w:numId w:val="12"/>
+        </w:numPr>
+      </w:pPr>
+      <w:r>
+        <w:lastRenderedPageBreak/>
+        <w:t>Se non è visibile la tabella degli studenti nella parte destra dell’applicazione, p</w:t>
+      </w:r>
+      <w:r>
+        <w:t xml:space="preserve">remere il pulsante “Visualizza Studenti” </w:t>
+      </w:r>
+      <w:r>
+        <w:t>n</w:t>
+      </w:r>
+      <w:r>
+        <w:t xml:space="preserve">ella parte </w:t>
+      </w:r>
+      <w:r>
+        <w:t>superiore</w:t>
+      </w:r>
+      <w:r>
+        <w:t xml:space="preserve"> </w:t>
+      </w:r>
+      <w:r>
+        <w:t>per aprire la scherm</w:t>
+      </w:r>
+      <w:r>
+        <w:t>ata de</w:t>
+      </w:r>
+      <w:r>
+        <w:t>gl</w:t>
+      </w:r>
+      <w:r>
+        <w:t>i</w:t>
+      </w:r>
+      <w:r>
+        <w:t xml:space="preserve"> studenti</w:t>
+      </w:r>
+    </w:p>
+    <w:p>
+      <w:pPr>
+        <w:pStyle w:val="Paragrafoelenco"/>
+        <w:numPr>
+          <w:ilvl w:val="0"/>
+          <w:numId w:val="12"/>
+        </w:numPr>
+      </w:pPr>
+      <w:r>
+        <w:t xml:space="preserve">Selezionare la riga con </w:t>
+      </w:r>
+      <w:r>
+        <w:t xml:space="preserve">lo studente </w:t>
+      </w:r>
+      <w:r>
+        <w:t>da modificare</w:t>
+      </w:r>
+    </w:p>
+    <w:p>
+      <w:pPr>
+        <w:pStyle w:val="Paragrafoelenco"/>
+        <w:numPr>
+          <w:ilvl w:val="0"/>
+          <w:numId w:val="12"/>
+        </w:numPr>
+      </w:pPr>
+      <w:r>
+        <w:t>Premere il pulsante “Modifica” nella parte inferiore dell’applicazione</w:t>
+      </w:r>
+    </w:p>
+    <w:p>
+      <w:pPr>
+        <w:pStyle w:val="Paragrafoelenco"/>
+        <w:numPr>
+          <w:ilvl w:val="0"/>
+          <w:numId w:val="12"/>
+        </w:numPr>
+      </w:pPr>
+      <w:r>
+        <w:t>Nel caso sia errata la matricola dello studente modificare il campo “Matricola”</w:t>
+      </w:r>
+    </w:p>
+    <w:p>
+      <w:pPr>
+        <w:pStyle w:val="Paragrafoelenco"/>
+        <w:numPr>
+          <w:ilvl w:val="0"/>
+          <w:numId w:val="12"/>
+        </w:numPr>
+      </w:pPr>
+      <w:r>
+        <w:t xml:space="preserve">Nel caso sia </w:t>
+      </w:r>
+      <w:r>
+        <w:t>errato</w:t>
+      </w:r>
+      <w:r>
+        <w:t xml:space="preserve"> l</w:t>
+      </w:r>
+      <w:r>
+        <w:t>’anno</w:t>
+      </w:r>
+      <w:r>
+        <w:t xml:space="preserve"> dello studente </w:t>
+      </w:r>
+      <w:r>
+        <w:t>modificare</w:t>
+      </w:r>
+      <w:r>
+        <w:t xml:space="preserve"> il campo “</w:t>
+      </w:r>
+      <w:r>
+        <w:t>Anno</w:t>
+      </w:r>
+      <w:r>
+        <w:t>”</w:t>
+      </w:r>
+    </w:p>
+    <w:p>
+      <w:pPr>
+        <w:pStyle w:val="Paragrafoelenco"/>
+        <w:numPr>
+          <w:ilvl w:val="0"/>
+          <w:numId w:val="12"/>
+        </w:numPr>
+      </w:pPr>
+      <w:r>
+        <w:t xml:space="preserve">Nel caso sia </w:t>
+      </w:r>
+      <w:r>
+        <w:t>errata</w:t>
+      </w:r>
+      <w:r>
+        <w:t xml:space="preserve"> l</w:t>
+      </w:r>
+      <w:r>
+        <w:t>a sezione</w:t>
+      </w:r>
+      <w:r>
+        <w:t xml:space="preserve"> dello studente </w:t>
+      </w:r>
+      <w:r>
+        <w:t>modificare</w:t>
+      </w:r>
+      <w:r>
+        <w:t xml:space="preserve"> il campo “</w:t>
+      </w:r>
+      <w:r>
+        <w:t>Sezione</w:t>
+      </w:r>
+      <w:r>
+        <w:t>”</w:t>
+      </w:r>
+    </w:p>
+    <w:p>
+      <w:pPr>
+        <w:pStyle w:val="Paragrafoelenco"/>
+        <w:numPr>
+          <w:ilvl w:val="0"/>
+          <w:numId w:val="12"/>
+        </w:numPr>
+      </w:pPr>
+      <w:r>
+        <w:t>Nel caso sia errat</w:t>
       </w:r>
       <w:r>
         <w:t>o</w:t>
       </w:r>
       <w:r>
-        <w:t xml:space="preserve"> l</w:t>
-      </w:r>
-      <w:r>
-        <w:t>’anno</w:t>
-      </w:r>
-      <w:r>
-        <w:t xml:space="preserve"> dello studente </w:t>
-      </w:r>
-      <w:r>
-        <w:t>compilare</w:t>
-      </w:r>
-      <w:r>
-        <w:t xml:space="preserve"> il campo “</w:t>
-      </w:r>
-      <w:r>
-        <w:t>Anno</w:t>
+        <w:t xml:space="preserve"> </w:t>
+      </w:r>
+      <w:r>
+        <w:t>i</w:t>
+      </w:r>
+      <w:r>
+        <w:t>l</w:t>
+      </w:r>
+      <w:r>
+        <w:t xml:space="preserve"> nome dello studente</w:t>
+      </w:r>
+      <w:r>
+        <w:t xml:space="preserve"> </w:t>
+      </w:r>
+      <w:r>
+        <w:t xml:space="preserve">modificare il campo </w:t>
+      </w:r>
+      <w:r>
+        <w:t>“Nome”</w:t>
+      </w:r>
+      <w:r>
+        <w:t xml:space="preserve"> </w:t>
+      </w:r>
+    </w:p>
+    <w:p>
+      <w:pPr>
+        <w:pStyle w:val="Paragrafoelenco"/>
+        <w:numPr>
+          <w:ilvl w:val="0"/>
+          <w:numId w:val="12"/>
+        </w:numPr>
+      </w:pPr>
+      <w:r>
+        <w:t>Nel caso sia errat</w:t>
+      </w:r>
+      <w:r>
+        <w:t>o</w:t>
+      </w:r>
+      <w:r>
+        <w:t xml:space="preserve"> </w:t>
+      </w:r>
+      <w:r>
+        <w:t>i</w:t>
+      </w:r>
+      <w:r>
+        <w:t>l</w:t>
+      </w:r>
+      <w:r>
+        <w:t xml:space="preserve"> cognome dello studente</w:t>
+      </w:r>
+      <w:r>
+        <w:t xml:space="preserve"> modificare il campo </w:t>
+      </w:r>
+      <w:r>
+        <w:t>“Cognome”</w:t>
+      </w:r>
+      <w:r>
+        <w:t xml:space="preserve"> </w:t>
+      </w:r>
+    </w:p>
+    <w:p>
+      <w:pPr>
+        <w:pStyle w:val="Paragrafoelenco"/>
+        <w:numPr>
+          <w:ilvl w:val="0"/>
+          <w:numId w:val="12"/>
+        </w:numPr>
+      </w:pPr>
+      <w:r>
+        <w:t xml:space="preserve">Premere il pulsante “Modifica </w:t>
+      </w:r>
+      <w:r>
+        <w:t>Studente</w:t>
       </w:r>
       <w:r>
         <w:t>”</w:t>
@@ -1014,685 +1562,216 @@
     </w:p>
     <w:p>
       <w:pPr>
-        <w:pStyle w:val="Paragrafoelenco"/>
-        <w:numPr>
-          <w:ilvl w:val="0"/>
-          <w:numId w:val="12"/>
-        </w:numPr>
-      </w:pPr>
-      <w:r>
-        <w:t xml:space="preserve">Nel caso sia </w:t>
-      </w:r>
-      <w:r>
-        <w:t>conosciut</w:t>
+        <w:ind w:left="360" w:firstLine="708"/>
+        <w:rPr>
+          <w:sz w:val="24"/>
+          <w:szCs w:val="24"/>
+        </w:rPr>
+      </w:pPr>
+      <w:r>
+        <w:rPr>
+          <w:sz w:val="24"/>
+          <w:szCs w:val="24"/>
+        </w:rPr>
+        <w:t>3.</w:t>
+      </w:r>
+      <w:r>
+        <w:rPr>
+          <w:sz w:val="24"/>
+          <w:szCs w:val="24"/>
+        </w:rPr>
+        <w:t>3.</w:t>
+      </w:r>
+      <w:r>
+        <w:rPr>
+          <w:sz w:val="24"/>
+          <w:szCs w:val="24"/>
+        </w:rPr>
+        <w:t>4</w:t>
+      </w:r>
+      <w:r>
+        <w:rPr>
+          <w:sz w:val="24"/>
+          <w:szCs w:val="24"/>
+        </w:rPr>
+        <w:t>)</w:t>
+      </w:r>
+      <w:r>
+        <w:rPr>
+          <w:sz w:val="24"/>
+          <w:szCs w:val="24"/>
+        </w:rPr>
+        <w:tab/>
+      </w:r>
+      <w:r>
+        <w:rPr>
+          <w:sz w:val="24"/>
+          <w:szCs w:val="24"/>
+        </w:rPr>
+        <w:t>Eliminazione di un</w:t>
+      </w:r>
+      <w:r>
+        <w:rPr>
+          <w:sz w:val="24"/>
+          <w:szCs w:val="24"/>
+        </w:rPr>
+        <w:t>o studente</w:t>
+      </w:r>
+    </w:p>
+    <w:p>
+      <w:pPr>
+        <w:ind w:left="360" w:firstLine="708"/>
+      </w:pPr>
+      <w:r>
+        <w:t>Nel caso in cui si voglia eliminare un</w:t>
+      </w:r>
+      <w:r>
+        <w:t>o</w:t>
+      </w:r>
+      <w:r>
+        <w:t xml:space="preserve"> </w:t>
+      </w:r>
+      <w:r>
+        <w:t>studente</w:t>
+      </w:r>
+      <w:r>
+        <w:t xml:space="preserve"> eseguire le seguenti azioni:</w:t>
+      </w:r>
+    </w:p>
+    <w:p>
+      <w:pPr>
+        <w:pStyle w:val="Paragrafoelenco"/>
+        <w:numPr>
+          <w:ilvl w:val="0"/>
+          <w:numId w:val="12"/>
+        </w:numPr>
+      </w:pPr>
+      <w:r>
+        <w:t>Se non è visibile la tabella degli studenti nella parte destra dell’applicazione, p</w:t>
+      </w:r>
+      <w:r>
+        <w:t xml:space="preserve">remere il pulsante “Visualizza Studenti” </w:t>
+      </w:r>
+      <w:r>
+        <w:t>n</w:t>
+      </w:r>
+      <w:r>
+        <w:t xml:space="preserve">ella parte </w:t>
+      </w:r>
+      <w:r>
+        <w:t>superiore</w:t>
+      </w:r>
+      <w:r>
+        <w:t xml:space="preserve"> </w:t>
+      </w:r>
+      <w:r>
+        <w:t>per aprire la schermata</w:t>
+      </w:r>
+      <w:r>
+        <w:t xml:space="preserve"> de</w:t>
+      </w:r>
+      <w:r>
+        <w:t>gl</w:t>
+      </w:r>
+      <w:r>
+        <w:t>i</w:t>
+      </w:r>
+      <w:r>
+        <w:t xml:space="preserve"> studenti</w:t>
+      </w:r>
+    </w:p>
+    <w:p>
+      <w:pPr>
+        <w:pStyle w:val="Paragrafoelenco"/>
+        <w:numPr>
+          <w:ilvl w:val="0"/>
+          <w:numId w:val="12"/>
+        </w:numPr>
+      </w:pPr>
+      <w:r>
+        <w:t xml:space="preserve">Selezionare la riga con </w:t>
+      </w:r>
+      <w:r>
+        <w:t>lo studente</w:t>
+      </w:r>
+      <w:r>
+        <w:t xml:space="preserve"> da </w:t>
+      </w:r>
+      <w:r>
+        <w:t>eliminare</w:t>
+      </w:r>
+    </w:p>
+    <w:p>
+      <w:pPr>
+        <w:pStyle w:val="Paragrafoelenco"/>
+        <w:numPr>
+          <w:ilvl w:val="0"/>
+          <w:numId w:val="12"/>
+        </w:numPr>
+      </w:pPr>
+      <w:r>
+        <w:t>Premere il pulsante “</w:t>
+      </w:r>
+      <w:r>
+        <w:t>Elimin</w:t>
       </w:r>
       <w:r>
         <w:t>a</w:t>
       </w:r>
       <w:r>
-        <w:t xml:space="preserve"> l</w:t>
-      </w:r>
-      <w:r>
-        <w:t>a sezione</w:t>
-      </w:r>
-      <w:r>
-        <w:t xml:space="preserve"> dello studente </w:t>
-      </w:r>
-      <w:r>
-        <w:t>compilare</w:t>
-      </w:r>
-      <w:r>
-        <w:t xml:space="preserve"> il</w:t>
-      </w:r>
-      <w:r>
-        <w:t xml:space="preserve"> </w:t>
-      </w:r>
-      <w:r>
-        <w:t>campo “</w:t>
-      </w:r>
-      <w:r>
-        <w:t>Sezione</w:t>
+        <w:t xml:space="preserve"> Studente</w:t>
+      </w:r>
+      <w:r>
+        <w:t>” nella parte inferiore dell’applicazione</w:t>
+      </w:r>
+    </w:p>
+    <w:p>
+      <w:pPr>
+        <w:pStyle w:val="Paragrafoelenco"/>
+        <w:numPr>
+          <w:ilvl w:val="0"/>
+          <w:numId w:val="12"/>
+        </w:numPr>
+      </w:pPr>
+      <w:r>
+        <w:t>Premere il pulsante “</w:t>
+      </w:r>
+      <w:r>
+        <w:t>Ok</w:t>
       </w:r>
       <w:r>
         <w:t>”</w:t>
       </w:r>
-    </w:p>
-    <w:p>
-      <w:pPr>
-        <w:pStyle w:val="Paragrafoelenco"/>
-        <w:numPr>
-          <w:ilvl w:val="0"/>
-          <w:numId w:val="12"/>
-        </w:numPr>
-      </w:pPr>
-      <w:r>
-        <w:t xml:space="preserve">Nel caso sia </w:t>
-      </w:r>
-      <w:r>
-        <w:t>conosciuto</w:t>
-      </w:r>
-      <w:r>
-        <w:t xml:space="preserve"> </w:t>
-      </w:r>
-      <w:r>
-        <w:t>il nome</w:t>
-      </w:r>
-      <w:r>
-        <w:t xml:space="preserve"> dello studente </w:t>
-      </w:r>
-      <w:r>
-        <w:t>compilare</w:t>
-      </w:r>
-      <w:r>
-        <w:t xml:space="preserve"> il campo “</w:t>
-      </w:r>
-      <w:r>
-        <w:t>Nome</w:t>
-      </w:r>
-      <w:r>
-        <w:t>”</w:t>
-      </w:r>
-    </w:p>
-    <w:p>
-      <w:pPr>
-        <w:pStyle w:val="Paragrafoelenco"/>
-        <w:numPr>
-          <w:ilvl w:val="0"/>
-          <w:numId w:val="12"/>
-        </w:numPr>
-      </w:pPr>
-      <w:r>
-        <w:t xml:space="preserve">Nel caso sia </w:t>
-      </w:r>
-      <w:r>
-        <w:t>conosciuto</w:t>
-      </w:r>
-      <w:r>
-        <w:t xml:space="preserve"> </w:t>
-      </w:r>
-      <w:r>
-        <w:t>il cognome</w:t>
-      </w:r>
-      <w:r>
-        <w:t xml:space="preserve"> dello studente </w:t>
-      </w:r>
-      <w:r>
-        <w:t>compilare</w:t>
-      </w:r>
-      <w:r>
-        <w:t xml:space="preserve"> il campo “</w:t>
-      </w:r>
-      <w:r>
-        <w:t>Cognome</w:t>
-      </w:r>
-      <w:r>
-        <w:t>”</w:t>
-      </w:r>
-    </w:p>
-    <w:p>
-      <w:pPr>
-        <w:pStyle w:val="Paragrafoelenco"/>
-        <w:numPr>
-          <w:ilvl w:val="0"/>
-          <w:numId w:val="12"/>
-        </w:numPr>
-      </w:pPr>
-      <w:r>
-        <w:t>Premere il pulsante “</w:t>
-      </w:r>
-      <w:r>
-        <w:t xml:space="preserve">Cerca </w:t>
-      </w:r>
-      <w:r>
-        <w:t>S</w:t>
-      </w:r>
-      <w:r>
-        <w:t>tudente</w:t>
-      </w:r>
-      <w:r>
-        <w:t>”</w:t>
-      </w:r>
-    </w:p>
-    <w:p>
-      <w:pPr>
-        <w:ind w:left="360" w:firstLine="708"/>
-        <w:rPr>
-          <w:sz w:val="24"/>
-          <w:szCs w:val="24"/>
-        </w:rPr>
-      </w:pPr>
-      <w:r>
-        <w:rPr>
-          <w:sz w:val="24"/>
-          <w:szCs w:val="24"/>
-        </w:rPr>
-        <w:t>3.</w:t>
-      </w:r>
-      <w:r>
-        <w:rPr>
-          <w:sz w:val="24"/>
-          <w:szCs w:val="24"/>
-        </w:rPr>
-        <w:t>3.</w:t>
-      </w:r>
-      <w:r>
-        <w:rPr>
-          <w:sz w:val="24"/>
-          <w:szCs w:val="24"/>
-        </w:rPr>
-        <w:t>3</w:t>
-      </w:r>
-      <w:r>
-        <w:rPr>
-          <w:sz w:val="24"/>
-          <w:szCs w:val="24"/>
-        </w:rPr>
-        <w:t>)</w:t>
-      </w:r>
-      <w:r>
-        <w:rPr>
-          <w:sz w:val="24"/>
-          <w:szCs w:val="24"/>
-        </w:rPr>
-        <w:tab/>
-      </w:r>
-      <w:r>
-        <w:rPr>
-          <w:sz w:val="24"/>
-          <w:szCs w:val="24"/>
-        </w:rPr>
-        <w:t>Modifica di un</w:t>
-      </w:r>
-      <w:r>
-        <w:rPr>
-          <w:sz w:val="24"/>
-          <w:szCs w:val="24"/>
-        </w:rPr>
-        <w:t>o studente</w:t>
-      </w:r>
-    </w:p>
-    <w:p>
-      <w:pPr>
-        <w:ind w:left="360" w:firstLine="708"/>
-      </w:pPr>
-      <w:r>
-        <w:lastRenderedPageBreak/>
-        <w:t>Nel caso in cui si voglia modificare uno</w:t>
-      </w:r>
-      <w:r>
-        <w:t xml:space="preserve"> studente</w:t>
-      </w:r>
-      <w:r>
-        <w:t xml:space="preserve"> eseguire le seguenti azioni:</w:t>
-      </w:r>
-    </w:p>
-    <w:p>
-      <w:pPr>
-        <w:pStyle w:val="Paragrafoelenco"/>
-        <w:numPr>
-          <w:ilvl w:val="0"/>
-          <w:numId w:val="12"/>
-        </w:numPr>
-      </w:pPr>
-      <w:r>
-        <w:t>Se non è visibile la tabella degli studenti nella parte destra dell’applicazione, p</w:t>
-      </w:r>
-      <w:r>
-        <w:t xml:space="preserve">remere il pulsante “Visualizza Studenti” </w:t>
-      </w:r>
-      <w:r>
-        <w:t>n</w:t>
-      </w:r>
-      <w:r>
-        <w:t xml:space="preserve">ella parte </w:t>
-      </w:r>
-      <w:r>
-        <w:t>superiore</w:t>
-      </w:r>
-      <w:r>
-        <w:t xml:space="preserve"> </w:t>
-      </w:r>
-      <w:r>
-        <w:t>per aprire la scherm</w:t>
-      </w:r>
-      <w:r>
-        <w:t>ata de</w:t>
-      </w:r>
-      <w:r>
-        <w:t>gl</w:t>
-      </w:r>
-      <w:r>
-        <w:t>i</w:t>
-      </w:r>
-      <w:r>
-        <w:t xml:space="preserve"> studenti</w:t>
-      </w:r>
-    </w:p>
-    <w:p>
-      <w:pPr>
-        <w:pStyle w:val="Paragrafoelenco"/>
-        <w:numPr>
-          <w:ilvl w:val="0"/>
-          <w:numId w:val="12"/>
-        </w:numPr>
-      </w:pPr>
-      <w:r>
-        <w:t xml:space="preserve">Selezionare la riga con </w:t>
-      </w:r>
-      <w:r>
-        <w:t xml:space="preserve">lo studente </w:t>
-      </w:r>
-      <w:r>
-        <w:t>da modificare</w:t>
-      </w:r>
-    </w:p>
-    <w:p>
-      <w:pPr>
-        <w:pStyle w:val="Paragrafoelenco"/>
-        <w:numPr>
-          <w:ilvl w:val="0"/>
-          <w:numId w:val="12"/>
-        </w:numPr>
-      </w:pPr>
-      <w:r>
-        <w:t>Premere il pulsante “Modifica” nella parte inferiore dell’applicazione</w:t>
-      </w:r>
-    </w:p>
-    <w:p>
-      <w:pPr>
-        <w:pStyle w:val="Paragrafoelenco"/>
-        <w:numPr>
-          <w:ilvl w:val="0"/>
-          <w:numId w:val="12"/>
-        </w:numPr>
-      </w:pPr>
-      <w:r>
-        <w:t>Nel caso sia errata la matricola dello studente modificare il campo “Matricola”</w:t>
-      </w:r>
-    </w:p>
-    <w:p>
-      <w:pPr>
-        <w:pStyle w:val="Paragrafoelenco"/>
-        <w:numPr>
-          <w:ilvl w:val="0"/>
-          <w:numId w:val="12"/>
-        </w:numPr>
-      </w:pPr>
-      <w:r>
-        <w:t xml:space="preserve">Nel caso sia </w:t>
-      </w:r>
-      <w:r>
-        <w:t>errato</w:t>
-      </w:r>
-      <w:r>
-        <w:t xml:space="preserve"> l</w:t>
-      </w:r>
-      <w:r>
-        <w:t>’anno</w:t>
-      </w:r>
-      <w:r>
-        <w:t xml:space="preserve"> dello studente </w:t>
-      </w:r>
-      <w:r>
-        <w:t>modific</w:t>
-      </w:r>
-      <w:r>
-        <w:t>are</w:t>
-      </w:r>
-      <w:r>
-        <w:t xml:space="preserve"> il campo “</w:t>
-      </w:r>
-      <w:r>
-        <w:t>Anno</w:t>
-      </w:r>
-      <w:r>
-        <w:t>”</w:t>
-      </w:r>
-    </w:p>
-    <w:p>
-      <w:pPr>
-        <w:pStyle w:val="Paragrafoelenco"/>
-        <w:numPr>
-          <w:ilvl w:val="0"/>
-          <w:numId w:val="12"/>
-        </w:numPr>
-      </w:pPr>
-      <w:r>
-        <w:t xml:space="preserve">Nel caso sia </w:t>
-      </w:r>
-      <w:r>
-        <w:t>erra</w:t>
-      </w:r>
-      <w:r>
-        <w:t>ta</w:t>
-      </w:r>
-      <w:r>
-        <w:t xml:space="preserve"> l</w:t>
-      </w:r>
-      <w:r>
-        <w:t>a sezione</w:t>
-      </w:r>
-      <w:r>
-        <w:t xml:space="preserve"> dello studente </w:t>
-      </w:r>
-      <w:r>
-        <w:t>modific</w:t>
-      </w:r>
-      <w:r>
-        <w:t>are</w:t>
-      </w:r>
-      <w:r>
-        <w:t xml:space="preserve"> il campo “</w:t>
-      </w:r>
-      <w:r>
-        <w:t>Sezione</w:t>
-      </w:r>
-      <w:r>
-        <w:t>”</w:t>
-      </w:r>
-    </w:p>
-    <w:p>
-      <w:pPr>
-        <w:pStyle w:val="Paragrafoelenco"/>
-        <w:numPr>
-          <w:ilvl w:val="0"/>
-          <w:numId w:val="12"/>
-        </w:numPr>
-      </w:pPr>
-      <w:r>
-        <w:t>Nel caso sia errat</w:t>
-      </w:r>
-      <w:r>
-        <w:t>o</w:t>
-      </w:r>
-      <w:r>
-        <w:t xml:space="preserve"> </w:t>
-      </w:r>
-      <w:r>
-        <w:t>i</w:t>
-      </w:r>
-      <w:r>
-        <w:t>l</w:t>
-      </w:r>
-      <w:r>
-        <w:t xml:space="preserve"> nome dello studente</w:t>
-      </w:r>
-      <w:r>
-        <w:t xml:space="preserve"> </w:t>
-      </w:r>
-      <w:r>
-        <w:t xml:space="preserve">modificare il campo </w:t>
-      </w:r>
-      <w:r>
-        <w:t>“Nome”</w:t>
-      </w:r>
-      <w:r>
-        <w:t xml:space="preserve"> </w:t>
-      </w:r>
-    </w:p>
-    <w:p>
-      <w:pPr>
-        <w:pStyle w:val="Paragrafoelenco"/>
-        <w:numPr>
-          <w:ilvl w:val="0"/>
-          <w:numId w:val="12"/>
-        </w:numPr>
-      </w:pPr>
-      <w:r>
-        <w:t>Nel caso sia errat</w:t>
-      </w:r>
-      <w:r>
-        <w:t>o</w:t>
-      </w:r>
-      <w:r>
-        <w:t xml:space="preserve"> </w:t>
-      </w:r>
-      <w:r>
-        <w:t>i</w:t>
-      </w:r>
-      <w:r>
-        <w:t>l</w:t>
-      </w:r>
-      <w:r>
-        <w:t xml:space="preserve"> cognome dello studente</w:t>
-      </w:r>
-      <w:r>
-        <w:t xml:space="preserve"> modificare il campo </w:t>
-      </w:r>
-      <w:r>
-        <w:t>“Cognome”</w:t>
-      </w:r>
-      <w:r>
-        <w:t xml:space="preserve"> </w:t>
-      </w:r>
-    </w:p>
-    <w:p>
-      <w:pPr>
-        <w:pStyle w:val="Paragrafoelenco"/>
-        <w:numPr>
-          <w:ilvl w:val="0"/>
-          <w:numId w:val="12"/>
-        </w:numPr>
-      </w:pPr>
-      <w:r>
-        <w:t xml:space="preserve">Premere il pulsante “Modifica </w:t>
-      </w:r>
-      <w:r>
-        <w:t>Studente</w:t>
-      </w:r>
-      <w:r>
-        <w:t>”</w:t>
-      </w:r>
-    </w:p>
-    <w:p>
-      <w:pPr>
-        <w:ind w:left="360" w:firstLine="708"/>
-        <w:rPr>
-          <w:sz w:val="24"/>
-          <w:szCs w:val="24"/>
-        </w:rPr>
-      </w:pPr>
-      <w:r>
-        <w:rPr>
-          <w:sz w:val="24"/>
-          <w:szCs w:val="24"/>
-        </w:rPr>
-        <w:t>3.</w:t>
-      </w:r>
-      <w:r>
-        <w:rPr>
-          <w:sz w:val="24"/>
-          <w:szCs w:val="24"/>
-        </w:rPr>
-        <w:t>3.</w:t>
-      </w:r>
-      <w:r>
-        <w:rPr>
-          <w:sz w:val="24"/>
-          <w:szCs w:val="24"/>
-        </w:rPr>
-        <w:t>4</w:t>
-      </w:r>
-      <w:r>
-        <w:rPr>
-          <w:sz w:val="24"/>
-          <w:szCs w:val="24"/>
-        </w:rPr>
-        <w:t>)</w:t>
-      </w:r>
-      <w:r>
-        <w:rPr>
-          <w:sz w:val="24"/>
-          <w:szCs w:val="24"/>
-        </w:rPr>
-        <w:tab/>
-      </w:r>
-      <w:r>
-        <w:rPr>
-          <w:sz w:val="24"/>
-          <w:szCs w:val="24"/>
-        </w:rPr>
-        <w:t>Eliminazione di un</w:t>
-      </w:r>
-      <w:r>
-        <w:rPr>
-          <w:sz w:val="24"/>
-          <w:szCs w:val="24"/>
-        </w:rPr>
-        <w:t>o studente</w:t>
-      </w:r>
-    </w:p>
-    <w:p>
-      <w:pPr>
-        <w:ind w:left="360" w:firstLine="708"/>
-      </w:pPr>
-      <w:r>
-        <w:t>Nel caso in cui si voglia eliminare un</w:t>
-      </w:r>
-      <w:r>
-        <w:t>o</w:t>
-      </w:r>
-      <w:r>
-        <w:t xml:space="preserve"> </w:t>
-      </w:r>
-      <w:r>
-        <w:t>studente</w:t>
-      </w:r>
-      <w:r>
-        <w:t xml:space="preserve"> eseguire le seguenti azioni:</w:t>
-      </w:r>
-    </w:p>
-    <w:p>
-      <w:pPr>
-        <w:pStyle w:val="Paragrafoelenco"/>
-        <w:numPr>
-          <w:ilvl w:val="0"/>
-          <w:numId w:val="12"/>
-        </w:numPr>
-      </w:pPr>
-      <w:r>
-        <w:t>Se non è visibile la tabella degli studenti nella parte destra dell’applicazione, p</w:t>
-      </w:r>
-      <w:r>
-        <w:t xml:space="preserve">remere il pulsante “Visualizza Studenti” </w:t>
-      </w:r>
-      <w:r>
-        <w:t>n</w:t>
-      </w:r>
-      <w:r>
-        <w:t xml:space="preserve">ella parte </w:t>
-      </w:r>
-      <w:r>
-        <w:t>superiore</w:t>
-      </w:r>
-      <w:r>
-        <w:t xml:space="preserve"> </w:t>
-      </w:r>
-      <w:r>
-        <w:t>per aprire la schermata</w:t>
-      </w:r>
-      <w:r>
-        <w:t xml:space="preserve"> de</w:t>
-      </w:r>
-      <w:r>
-        <w:t>gl</w:t>
-      </w:r>
-      <w:r>
-        <w:t>i</w:t>
-      </w:r>
-      <w:r>
-        <w:t xml:space="preserve"> studenti</w:t>
-      </w:r>
-    </w:p>
-    <w:p>
-      <w:pPr>
-        <w:pStyle w:val="Paragrafoelenco"/>
-        <w:numPr>
-          <w:ilvl w:val="0"/>
-          <w:numId w:val="12"/>
-        </w:numPr>
-      </w:pPr>
-      <w:r>
-        <w:t xml:space="preserve">Selezionare la riga con </w:t>
-      </w:r>
-      <w:r>
-        <w:t>lo studente</w:t>
-      </w:r>
-      <w:r>
-        <w:t xml:space="preserve"> da </w:t>
-      </w:r>
-      <w:r>
-        <w:t>eliminare</w:t>
-      </w:r>
-    </w:p>
-    <w:p>
-      <w:pPr>
-        <w:pStyle w:val="Paragrafoelenco"/>
-        <w:numPr>
-          <w:ilvl w:val="0"/>
-          <w:numId w:val="12"/>
-        </w:numPr>
-      </w:pPr>
-      <w:r>
-        <w:t>Premere il pulsante “</w:t>
-      </w:r>
-      <w:r>
-        <w:t>Elimin</w:t>
-      </w:r>
-      <w:r>
-        <w:t>a</w:t>
-      </w:r>
-      <w:r>
-        <w:t xml:space="preserve"> Studente</w:t>
-      </w:r>
-      <w:r>
-        <w:t>” nella parte inferiore dell’applicazione</w:t>
-      </w:r>
-    </w:p>
-    <w:p>
-      <w:pPr>
-        <w:pStyle w:val="Paragrafoelenco"/>
-        <w:numPr>
-          <w:ilvl w:val="0"/>
-          <w:numId w:val="12"/>
-        </w:numPr>
-      </w:pPr>
-      <w:r>
-        <w:t>Premere il pulsante “</w:t>
-      </w:r>
-      <w:r>
-        <w:t>Ok</w:t>
-      </w:r>
-      <w:r>
-        <w:t>”</w:t>
-      </w:r>
       <w:r>
         <w:t xml:space="preserve"> nella schermata di conferma</w:t>
       </w:r>
     </w:p>
     <w:p>
       <w:pPr>
-        <w:pStyle w:val="Paragrafoelenco"/>
-        <w:ind w:left="1776"/>
-      </w:pPr>
-      <w:r>
-        <w:t>*ATTENZIONE* L’eliminazione di un</w:t>
-      </w:r>
-      <w:r>
-        <w:t>o</w:t>
-      </w:r>
-      <w:r>
-        <w:t xml:space="preserve"> </w:t>
-      </w:r>
-      <w:r>
-        <w:t>studente</w:t>
-      </w:r>
-      <w:r>
-        <w:t xml:space="preserve"> </w:t>
-      </w:r>
-      <w:r>
-        <w:t>comporta anche l’eliminazione di tutti i voti dello studente stesso!</w:t>
-      </w:r>
+        <w:ind w:left="1068"/>
+      </w:pPr>
+      <w:r>
+        <w:rPr>
+          <w:b/>
+          <w:bCs/>
+        </w:rPr>
+        <w:t>ATTENZIONE</w:t>
+      </w:r>
+      <w:r>
+        <w:rPr>
+          <w:b/>
+          <w:bCs/>
+        </w:rPr>
+        <w:t xml:space="preserve">! </w:t>
+      </w:r>
+      <w:r>
+        <w:t>L’eliminazione di uno studente comporta anche l’eliminazione di tutti i voti dello studente stesso!</w:t>
+      </w:r>
+    </w:p>
+    <w:p>
+      <w:pPr>
+        <w:ind w:left="1068"/>
+      </w:pPr>
     </w:p>
     <w:p>
       <w:pPr>
@@ -2051,13 +2130,7 @@
         </w:numPr>
       </w:pPr>
       <w:r>
-        <w:t>Se non è visibile la tabella de</w:t>
-      </w:r>
-      <w:r>
-        <w:t>lle class</w:t>
-      </w:r>
-      <w:r>
-        <w:t>i nella parte destra dell’applicazione, p</w:t>
+        <w:t>Se non è visibile la tabella delle classi nella parte destra dell’applicazione, p</w:t>
       </w:r>
       <w:r>
         <w:t xml:space="preserve">remere il pulsante “Visualizza </w:t>
@@ -2140,10 +2213,25 @@
     </w:p>
     <w:p>
       <w:pPr>
-        <w:ind w:left="1416"/>
-      </w:pPr>
-      <w:r>
-        <w:t xml:space="preserve">*ATTENZIONE* L’eliminazione di una </w:t>
+        <w:ind w:left="1068"/>
+      </w:pPr>
+      <w:r>
+        <w:rPr>
+          <w:b/>
+          <w:bCs/>
+        </w:rPr>
+        <w:lastRenderedPageBreak/>
+        <w:t>ATTENZIONE</w:t>
+      </w:r>
+      <w:r>
+        <w:rPr>
+          <w:b/>
+          <w:bCs/>
+        </w:rPr>
+        <w:t>!</w:t>
+      </w:r>
+      <w:r>
+        <w:t xml:space="preserve"> L’eliminazione di una </w:t>
       </w:r>
       <w:r>
         <w:t>classe</w:t>
@@ -2155,6 +2243,7 @@
         <w:t>potrebbe lasciare alcuni studenti senza una classe assegnata!</w:t>
       </w:r>
     </w:p>
+    <w:p/>
     <w:p>
       <w:pPr>
         <w:ind w:firstLine="708"/>
@@ -2168,7 +2257,6 @@
           <w:sz w:val="28"/>
           <w:szCs w:val="28"/>
         </w:rPr>
-        <w:lastRenderedPageBreak/>
         <w:t>3.5)</w:t>
       </w:r>
       <w:r>
@@ -2425,16 +2513,182 @@
     </w:p>
     <w:p>
       <w:pPr>
+        <w:ind w:left="1068"/>
+      </w:pPr>
+      <w:r>
+        <w:t xml:space="preserve">Nel caso in cui si voglia modificare </w:t>
+      </w:r>
+      <w:r>
+        <w:t xml:space="preserve">il nome di </w:t>
+      </w:r>
+      <w:r>
+        <w:t>un</w:t>
+      </w:r>
+      <w:r>
+        <w:t>a</w:t>
+      </w:r>
+      <w:r>
+        <w:t xml:space="preserve"> </w:t>
+      </w:r>
+      <w:r>
+        <w:t>materia esistente</w:t>
+      </w:r>
+      <w:r>
+        <w:t xml:space="preserve"> eseguire le seguenti azioni:</w:t>
+      </w:r>
+    </w:p>
+    <w:p>
+      <w:pPr>
+        <w:pStyle w:val="Paragrafoelenco"/>
+        <w:numPr>
+          <w:ilvl w:val="0"/>
+          <w:numId w:val="12"/>
+        </w:numPr>
+      </w:pPr>
+      <w:r>
+        <w:t>Se non è visibile la tabella delle materie nella parte destra dell’applicazione, p</w:t>
+      </w:r>
+      <w:r>
+        <w:t>remere</w:t>
+      </w:r>
+      <w:r>
+        <w:t xml:space="preserve"> il pulsante “Visualizza </w:t>
+      </w:r>
+      <w:r>
+        <w:t>Materie</w:t>
+      </w:r>
+      <w:r>
+        <w:t xml:space="preserve">” </w:t>
+      </w:r>
+      <w:r>
+        <w:t>n</w:t>
+      </w:r>
+      <w:r>
+        <w:t xml:space="preserve">ella parte </w:t>
+      </w:r>
+      <w:r>
+        <w:t>superiore</w:t>
+      </w:r>
+      <w:r>
+        <w:t xml:space="preserve"> </w:t>
+      </w:r>
+      <w:r>
+        <w:t>per aprire la schermata de</w:t>
+      </w:r>
+      <w:r>
+        <w:t>lle materie</w:t>
+      </w:r>
+    </w:p>
+    <w:p>
+      <w:pPr>
+        <w:pStyle w:val="Paragrafoelenco"/>
+        <w:numPr>
+          <w:ilvl w:val="0"/>
+          <w:numId w:val="12"/>
+        </w:numPr>
+      </w:pPr>
+      <w:r>
+        <w:t xml:space="preserve">Selezionare la riga con </w:t>
+      </w:r>
+      <w:r>
+        <w:t xml:space="preserve">la materia </w:t>
+      </w:r>
+      <w:r>
+        <w:t>da modificare</w:t>
+      </w:r>
+    </w:p>
+    <w:p>
+      <w:pPr>
+        <w:pStyle w:val="Paragrafoelenco"/>
+        <w:numPr>
+          <w:ilvl w:val="0"/>
+          <w:numId w:val="12"/>
+        </w:numPr>
+      </w:pPr>
+      <w:r>
+        <w:t>Premere il pulsante “Modifica” nella parte inferiore dell’applicazione</w:t>
+      </w:r>
+    </w:p>
+    <w:p>
+      <w:pPr>
+        <w:pStyle w:val="Paragrafoelenco"/>
+        <w:numPr>
+          <w:ilvl w:val="0"/>
+          <w:numId w:val="12"/>
+        </w:numPr>
+      </w:pPr>
+      <w:r>
+        <w:t>Modificare il campo “Materia”</w:t>
+      </w:r>
+    </w:p>
+    <w:p>
+      <w:pPr>
+        <w:pStyle w:val="Paragrafoelenco"/>
+        <w:numPr>
+          <w:ilvl w:val="0"/>
+          <w:numId w:val="12"/>
+        </w:numPr>
+      </w:pPr>
+      <w:r>
+        <w:t xml:space="preserve">Premere il pulsante “Modifica </w:t>
+      </w:r>
+      <w:r>
+        <w:t>Materia</w:t>
+      </w:r>
+      <w:r>
+        <w:t>”</w:t>
+      </w:r>
+    </w:p>
+    <w:p>
+      <w:pPr>
         <w:ind w:left="360" w:firstLine="708"/>
-      </w:pPr>
-      <w:r>
-        <w:t xml:space="preserve">Nel caso in cui si voglia modificare </w:t>
-      </w:r>
-      <w:r>
-        <w:t xml:space="preserve">il nome di </w:t>
-      </w:r>
-      <w:r>
-        <w:t>un</w:t>
+        <w:rPr>
+          <w:sz w:val="24"/>
+          <w:szCs w:val="24"/>
+        </w:rPr>
+      </w:pPr>
+      <w:r>
+        <w:rPr>
+          <w:sz w:val="24"/>
+          <w:szCs w:val="24"/>
+        </w:rPr>
+        <w:t>3.</w:t>
+      </w:r>
+      <w:r>
+        <w:rPr>
+          <w:sz w:val="24"/>
+          <w:szCs w:val="24"/>
+        </w:rPr>
+        <w:t>5.3</w:t>
+      </w:r>
+      <w:r>
+        <w:rPr>
+          <w:sz w:val="24"/>
+          <w:szCs w:val="24"/>
+        </w:rPr>
+        <w:t>)</w:t>
+      </w:r>
+      <w:r>
+        <w:rPr>
+          <w:sz w:val="24"/>
+          <w:szCs w:val="24"/>
+        </w:rPr>
+        <w:tab/>
+      </w:r>
+      <w:r>
+        <w:rPr>
+          <w:sz w:val="24"/>
+          <w:szCs w:val="24"/>
+        </w:rPr>
+        <w:t>Eliminazione di una materia</w:t>
+      </w:r>
+    </w:p>
+    <w:p>
+      <w:pPr>
+        <w:ind w:left="360" w:firstLine="708"/>
+      </w:pPr>
+      <w:r>
+        <w:t>Nel caso in cui si voglia eliminare un</w:t>
       </w:r>
       <w:r>
         <w:t>a</w:t>
@@ -2443,7 +2697,7 @@
         <w:t xml:space="preserve"> </w:t>
       </w:r>
       <w:r>
-        <w:t>materia esistente</w:t>
+        <w:t>materia</w:t>
       </w:r>
       <w:r>
         <w:t xml:space="preserve"> eseguire le seguenti azioni:</w:t>
@@ -2458,19 +2712,16 @@
         </w:numPr>
       </w:pPr>
       <w:r>
-        <w:t>Se non è visibile la tabella delle materie nella parte destra dell’applicazione, p</w:t>
-      </w:r>
-      <w:r>
-        <w:t>remere</w:t>
-      </w:r>
-      <w:r>
-        <w:t xml:space="preserve"> il pulsante “Visualizza </w:t>
-      </w:r>
-      <w:r>
-        <w:t>Materie</w:t>
-      </w:r>
-      <w:r>
-        <w:t xml:space="preserve">” </w:t>
+        <w:t>Premere il pulsante “Visualizz</w:t>
+      </w:r>
+      <w:r>
+        <w:t>a Materie</w:t>
+      </w:r>
+      <w:r>
+        <w:t>”</w:t>
+      </w:r>
+      <w:r>
+        <w:t xml:space="preserve"> </w:t>
       </w:r>
       <w:r>
         <w:t>n</w:t>
@@ -2503,169 +2754,6 @@
         <w:t xml:space="preserve">Selezionare la riga con </w:t>
       </w:r>
       <w:r>
-        <w:t xml:space="preserve">la materia </w:t>
-      </w:r>
-      <w:r>
-        <w:t>da modificare</w:t>
-      </w:r>
-    </w:p>
-    <w:p>
-      <w:pPr>
-        <w:pStyle w:val="Paragrafoelenco"/>
-        <w:numPr>
-          <w:ilvl w:val="0"/>
-          <w:numId w:val="12"/>
-        </w:numPr>
-      </w:pPr>
-      <w:r>
-        <w:t>Premere il pulsante “Modifica” nella parte inferiore dell’applicazione</w:t>
-      </w:r>
-    </w:p>
-    <w:p>
-      <w:pPr>
-        <w:pStyle w:val="Paragrafoelenco"/>
-        <w:numPr>
-          <w:ilvl w:val="0"/>
-          <w:numId w:val="12"/>
-        </w:numPr>
-      </w:pPr>
-      <w:r>
-        <w:t>Modificare il campo “Materia”</w:t>
-      </w:r>
-    </w:p>
-    <w:p>
-      <w:pPr>
-        <w:pStyle w:val="Paragrafoelenco"/>
-        <w:numPr>
-          <w:ilvl w:val="0"/>
-          <w:numId w:val="12"/>
-        </w:numPr>
-      </w:pPr>
-      <w:r>
-        <w:t xml:space="preserve">Premere il pulsante “Modifica </w:t>
-      </w:r>
-      <w:r>
-        <w:t>Materia</w:t>
-      </w:r>
-      <w:r>
-        <w:t>”</w:t>
-      </w:r>
-    </w:p>
-    <w:p>
-      <w:pPr>
-        <w:ind w:left="360" w:firstLine="708"/>
-        <w:rPr>
-          <w:sz w:val="24"/>
-          <w:szCs w:val="24"/>
-        </w:rPr>
-      </w:pPr>
-      <w:r>
-        <w:rPr>
-          <w:sz w:val="24"/>
-          <w:szCs w:val="24"/>
-        </w:rPr>
-        <w:t>3.</w:t>
-      </w:r>
-      <w:r>
-        <w:rPr>
-          <w:sz w:val="24"/>
-          <w:szCs w:val="24"/>
-        </w:rPr>
-        <w:t>5.3</w:t>
-      </w:r>
-      <w:r>
-        <w:rPr>
-          <w:sz w:val="24"/>
-          <w:szCs w:val="24"/>
-        </w:rPr>
-        <w:t>)</w:t>
-      </w:r>
-      <w:r>
-        <w:rPr>
-          <w:sz w:val="24"/>
-          <w:szCs w:val="24"/>
-        </w:rPr>
-        <w:tab/>
-      </w:r>
-      <w:r>
-        <w:rPr>
-          <w:sz w:val="24"/>
-          <w:szCs w:val="24"/>
-        </w:rPr>
-        <w:t>Eliminazione di una materia</w:t>
-      </w:r>
-    </w:p>
-    <w:p>
-      <w:pPr>
-        <w:ind w:left="360" w:firstLine="708"/>
-      </w:pPr>
-      <w:r>
-        <w:t>Nel caso in cui si voglia eliminare un</w:t>
-      </w:r>
-      <w:r>
-        <w:t>a</w:t>
-      </w:r>
-      <w:r>
-        <w:t xml:space="preserve"> </w:t>
-      </w:r>
-      <w:r>
-        <w:t>materia</w:t>
-      </w:r>
-      <w:r>
-        <w:t xml:space="preserve"> eseguire le seguenti azioni:</w:t>
-      </w:r>
-    </w:p>
-    <w:p>
-      <w:pPr>
-        <w:pStyle w:val="Paragrafoelenco"/>
-        <w:numPr>
-          <w:ilvl w:val="0"/>
-          <w:numId w:val="12"/>
-        </w:numPr>
-      </w:pPr>
-      <w:r>
-        <w:t>Premere il pulsante “Visualizz</w:t>
-      </w:r>
-      <w:r>
-        <w:t>a Materie</w:t>
-      </w:r>
-      <w:r>
-        <w:t>”</w:t>
-      </w:r>
-      <w:r>
-        <w:t xml:space="preserve"> </w:t>
-      </w:r>
-      <w:r>
-        <w:t>n</w:t>
-      </w:r>
-      <w:r>
-        <w:t xml:space="preserve">ella parte </w:t>
-      </w:r>
-      <w:r>
-        <w:t>superiore</w:t>
-      </w:r>
-      <w:r>
-        <w:t xml:space="preserve"> </w:t>
-      </w:r>
-      <w:r>
-        <w:t>per aprire la schermata de</w:t>
-      </w:r>
-      <w:r>
-        <w:t>lle materie</w:t>
-      </w:r>
-    </w:p>
-    <w:p>
-      <w:pPr>
-        <w:pStyle w:val="Paragrafoelenco"/>
-        <w:numPr>
-          <w:ilvl w:val="0"/>
-          <w:numId w:val="12"/>
-        </w:numPr>
-      </w:pPr>
-      <w:r>
-        <w:t xml:space="preserve">Selezionare la riga con </w:t>
-      </w:r>
-      <w:r>
         <w:t>la materia</w:t>
       </w:r>
       <w:r>
@@ -2704,14 +2792,30 @@
     </w:p>
     <w:p>
       <w:pPr>
+        <w:ind w:left="1068"/>
+      </w:pPr>
+      <w:r>
+        <w:rPr>
+          <w:b/>
+          <w:bCs/>
+        </w:rPr>
+        <w:t>ATTENZIONE</w:t>
+      </w:r>
+      <w:r>
+        <w:rPr>
+          <w:b/>
+          <w:bCs/>
+        </w:rPr>
+        <w:t>!</w:t>
+      </w:r>
+      <w:r>
+        <w:t xml:space="preserve"> L’eliminazione di una materia è effettuabile solo se non sono presenti voti di quella specifica materia!</w:t>
+      </w:r>
+    </w:p>
+    <w:p>
+      <w:pPr>
         <w:ind w:left="1416"/>
       </w:pPr>
-      <w:r>
-        <w:t>*ATTENZIONE* L’eliminazione di una materia è effettuabile solo se non sono presenti voti di quella specifica materia</w:t>
-      </w:r>
-      <w:r>
-        <w:t>!</w:t>
-      </w:r>
     </w:p>
     <w:p>
       <w:pPr>
@@ -2825,6 +2929,7 @@
         </w:numPr>
       </w:pPr>
       <w:r>
+        <w:lastRenderedPageBreak/>
         <w:t>Premere il pulsante “Inserisci” nella parte inferiore dell’applicazione</w:t>
       </w:r>
     </w:p>
@@ -2961,17 +3066,7 @@
         </w:numPr>
       </w:pPr>
       <w:r>
-        <w:lastRenderedPageBreak/>
-        <w:t xml:space="preserve">Se non è visibile la tabella dei </w:t>
-      </w:r>
-      <w:r>
-        <w:t>voti</w:t>
-      </w:r>
-      <w:r>
-        <w:t xml:space="preserve"> nella parte destra dell’applicazione, </w:t>
-      </w:r>
-      <w:r>
-        <w:t>p</w:t>
+        <w:t>Se non è visibile la tabella dei voti nella parte destra, p</w:t>
       </w:r>
       <w:r>
         <w:t xml:space="preserve">remere il pulsante “Visualizza Registro </w:t>
@@ -3269,7 +3364,7 @@
         </w:numPr>
       </w:pPr>
       <w:r>
-        <w:t>Se non è visibile la tabella dei voti nella parte destra dell’applicazione, p</w:t>
+        <w:t>Se non è visibile la tabella dei voti nella parte destra, p</w:t>
       </w:r>
       <w:r>
         <w:t>remere</w:t>
@@ -3439,7 +3534,7 @@
         </w:numPr>
       </w:pPr>
       <w:r>
-        <w:t>Se non è visibile la tabella dei voti nella parte destra dell’applicazione, p</w:t>
+        <w:t>Se non è visibile la tabella dei voti nella parte destra, p</w:t>
       </w:r>
       <w:r>
         <w:t>remere</w:t>
@@ -3511,6 +3606,7 @@
         <w:t>Premere il pulsante “Ok” nella schermata di conferma</w:t>
       </w:r>
     </w:p>
+    <w:p/>
     <w:p>
       <w:pPr>
         <w:ind w:firstLine="708"/>
@@ -3560,12 +3656,30 @@
         <w:ind w:firstLine="708"/>
       </w:pPr>
       <w:r>
-        <w:t>Per terminare il programma premere la “X” in alto a destra.</w:t>
+        <w:t>Per terminare il programma premere la “X”</w:t>
+      </w:r>
+      <w:r>
+        <w:t xml:space="preserve"> rossa</w:t>
+      </w:r>
+      <w:r>
+        <w:t xml:space="preserve"> </w:t>
+      </w:r>
+      <w:r>
+        <w:t xml:space="preserve">nella parte superiore </w:t>
+      </w:r>
+      <w:r>
+        <w:t>destra</w:t>
+      </w:r>
+      <w:r>
+        <w:t xml:space="preserve"> dell’applicazione</w:t>
+      </w:r>
+      <w:r>
+        <w:t>.</w:t>
       </w:r>
     </w:p>
     <w:sectPr>
       <w:pgSz w:w="11906" w:h="16838"/>
-      <w:pgMar w:top="1417" w:right="1134" w:bottom="1134" w:left="1134" w:header="708" w:footer="708" w:gutter="0"/>
+      <w:pgMar w:top="1559" w:right="1247" w:bottom="1559" w:left="1247" w:header="709" w:footer="709" w:gutter="0"/>
       <w:cols w:space="708"/>
       <w:docGrid w:linePitch="360"/>
     </w:sectPr>

</xml_diff>